<commit_message>
also updated Addendum doc
</commit_message>
<xml_diff>
--- a/docassemble/VT813/data/templates/VT_813A_addendum.docx
+++ b/docassemble/VT813/data/templates/VT_813A_addendum.docx
@@ -27,7 +27,6 @@
     <w:p>
       <w:pPr>
         <w:pStyle w:val="Heading2"/>
-        <w:spacing w:before="0"/>
       </w:pPr>
       <w:r>
         <w:t>Family</w:t>
@@ -41,9 +40,11 @@
       <w:r>
         <w:t xml:space="preserve">{{ </w:t>
       </w:r>
+      <w:proofErr w:type="spellStart"/>
       <w:r>
         <w:t>trial_court.address.county</w:t>
       </w:r>
+      <w:proofErr w:type="spellEnd"/>
       <w:r>
         <w:t xml:space="preserve"> }}</w:t>
       </w:r>
@@ -54,22 +55,26 @@
     <w:p>
       <w:pPr>
         <w:pStyle w:val="Heading2"/>
-        <w:spacing w:before="0"/>
-      </w:pPr>
-      <w:r>
-        <w:t>{</w:t>
-      </w:r>
-      <w:r>
-        <w:t>{</w:t>
+      </w:pPr>
+      <w:r>
+        <w:t xml:space="preserve">          </w:t>
+      </w:r>
+      <w:r>
+        <w:t xml:space="preserve">{%p if </w:t>
+      </w:r>
+      <w:proofErr w:type="spellStart"/>
+      <w:r>
+        <w:t>user_ask_role</w:t>
+      </w:r>
+      <w:proofErr w:type="spellEnd"/>
+      <w:r>
+        <w:t xml:space="preserve"> == "plaintiff"</w:t>
       </w:r>
       <w:r>
         <w:t xml:space="preserve"> </w:t>
       </w:r>
       <w:r>
-        <w:t>case_name</w:t>
-      </w:r>
-      <w:r>
-        <w:t xml:space="preserve"> }</w:t>
+        <w:t>%</w:t>
       </w:r>
       <w:r>
         <w:t>}</w:t>
@@ -77,97 +82,161 @@
     </w:p>
     <w:p>
       <w:pPr>
-        <w:rPr>
-          <w:rFonts w:ascii="Arial" w:hAnsi="Arial" w:cs="Arial"/>
-          <w:sz w:val="28"/>
-          <w:szCs w:val="28"/>
-        </w:rPr>
-      </w:pPr>
+        <w:pStyle w:val="Heading2"/>
+      </w:pPr>
+      <w:r>
+        <w:t xml:space="preserve">          ${ users[0] } v. ${ </w:t>
+      </w:r>
+      <w:proofErr w:type="spellStart"/>
+      <w:r>
+        <w:t>other_parties</w:t>
+      </w:r>
+      <w:proofErr w:type="spellEnd"/>
+      <w:r>
+        <w:t>[0] }</w:t>
+      </w:r>
     </w:p>
     <w:p>
       <w:pPr>
-        <w:rPr>
-          <w:rFonts w:ascii="Arial" w:hAnsi="Arial" w:cs="Arial"/>
-          <w:sz w:val="24"/>
-          <w:szCs w:val="24"/>
-        </w:rPr>
-      </w:pPr>
-      <w:r>
-        <w:rPr>
-          <w:rFonts w:ascii="Arial" w:hAnsi="Arial" w:cs="Arial"/>
-          <w:sz w:val="24"/>
-          <w:szCs w:val="24"/>
-        </w:rPr>
-        <w:t xml:space="preserve">{%p for field in </w:t>
-      </w:r>
-      <w:r>
-        <w:rPr>
-          <w:rFonts w:ascii="Arial" w:hAnsi="Arial" w:cs="Arial"/>
-          <w:sz w:val="24"/>
-          <w:szCs w:val="24"/>
-        </w:rPr>
-        <w:t>VT_</w:t>
-      </w:r>
-      <w:r>
-        <w:rPr>
-          <w:rFonts w:ascii="Arial" w:hAnsi="Arial" w:cs="Arial"/>
-          <w:sz w:val="24"/>
-          <w:szCs w:val="24"/>
-        </w:rPr>
-        <w:t>813A</w:t>
-      </w:r>
-      <w:r>
-        <w:rPr>
-          <w:rFonts w:ascii="Arial" w:hAnsi="Arial" w:cs="Arial"/>
-          <w:sz w:val="24"/>
-          <w:szCs w:val="24"/>
-        </w:rPr>
-        <w:t>_attachment</w:t>
-      </w:r>
-      <w:r>
-        <w:rPr>
-          <w:rFonts w:ascii="Arial" w:hAnsi="Arial" w:cs="Arial"/>
-          <w:sz w:val="24"/>
-          <w:szCs w:val="24"/>
-        </w:rPr>
-        <w:t>.overflow() %}</w:t>
+        <w:pStyle w:val="Heading2"/>
+      </w:pPr>
+      <w:r>
+        <w:t xml:space="preserve">          </w:t>
+      </w:r>
+      <w:r>
+        <w:t>{%p else %}</w:t>
       </w:r>
     </w:p>
     <w:p>
       <w:pPr>
-        <w:rPr>
-          <w:rFonts w:ascii="Arial" w:hAnsi="Arial" w:cs="Arial"/>
-          <w:sz w:val="24"/>
-          <w:szCs w:val="24"/>
-        </w:rPr>
-      </w:pPr>
-      <w:r>
-        <w:rPr>
-          <w:rFonts w:ascii="Arial" w:hAnsi="Arial" w:cs="Arial"/>
-          <w:sz w:val="24"/>
-          <w:szCs w:val="24"/>
-        </w:rPr>
-        <w:t>{%p if field.is_object_list()</w:t>
-      </w:r>
-      <w:r>
-        <w:rPr>
-          <w:rFonts w:ascii="Arial" w:hAnsi="Arial" w:cs="Arial"/>
-          <w:sz w:val="24"/>
-          <w:szCs w:val="24"/>
-        </w:rPr>
-        <w:t xml:space="preserve"> </w:t>
-      </w:r>
-      <w:r>
-        <w:rPr>
-          <w:rFonts w:ascii="Arial" w:hAnsi="Arial" w:cs="Arial"/>
-          <w:sz w:val="24"/>
-          <w:szCs w:val="24"/>
-        </w:rPr>
-        <w:t xml:space="preserve">%} </w:t>
+        <w:pStyle w:val="Heading2"/>
+      </w:pPr>
+      <w:r>
+        <w:t xml:space="preserve">          ${ </w:t>
+      </w:r>
+      <w:proofErr w:type="spellStart"/>
+      <w:r>
+        <w:t>other_parties</w:t>
+      </w:r>
+      <w:proofErr w:type="spellEnd"/>
+      <w:r>
+        <w:t>[0] } v. ${ users[0] }</w:t>
       </w:r>
     </w:p>
     <w:p>
       <w:pPr>
+        <w:pStyle w:val="Heading2"/>
+      </w:pPr>
+      <w:r>
+        <w:t xml:space="preserve">          </w:t>
+      </w:r>
+      <w:r>
+        <w:t>{%p endif %}</w:t>
+      </w:r>
+    </w:p>
+    <w:p/>
+    <w:p>
+      <w:pPr>
+        <w:rPr>
+          <w:rFonts w:ascii="Arial" w:hAnsi="Arial" w:cs="Arial"/>
+          <w:sz w:val="24"/>
+          <w:szCs w:val="24"/>
+        </w:rPr>
+      </w:pPr>
+      <w:r>
+        <w:rPr>
+          <w:rFonts w:ascii="Arial" w:hAnsi="Arial" w:cs="Arial"/>
+          <w:sz w:val="24"/>
+          <w:szCs w:val="24"/>
+        </w:rPr>
+        <w:t xml:space="preserve">{%p for field in </w:t>
+      </w:r>
+      <w:r>
+        <w:rPr>
+          <w:rFonts w:ascii="Arial" w:hAnsi="Arial" w:cs="Arial"/>
+          <w:sz w:val="24"/>
+          <w:szCs w:val="24"/>
+        </w:rPr>
+        <w:t>VT_</w:t>
+      </w:r>
+      <w:r>
+        <w:rPr>
+          <w:rFonts w:ascii="Arial" w:hAnsi="Arial" w:cs="Arial"/>
+          <w:sz w:val="24"/>
+          <w:szCs w:val="24"/>
+        </w:rPr>
+        <w:t>813A</w:t>
+      </w:r>
+      <w:r>
+        <w:rPr>
+          <w:rFonts w:ascii="Arial" w:hAnsi="Arial" w:cs="Arial"/>
+          <w:sz w:val="24"/>
+          <w:szCs w:val="24"/>
+        </w:rPr>
+        <w:t>_attachment</w:t>
+      </w:r>
+      <w:r>
+        <w:rPr>
+          <w:rFonts w:ascii="Arial" w:hAnsi="Arial" w:cs="Arial"/>
+          <w:sz w:val="24"/>
+          <w:szCs w:val="24"/>
+        </w:rPr>
+        <w:t>.overflow() %}</w:t>
+      </w:r>
+    </w:p>
+    <w:p>
+      <w:pPr>
+        <w:rPr>
+          <w:rFonts w:ascii="Arial" w:hAnsi="Arial" w:cs="Arial"/>
+          <w:sz w:val="24"/>
+          <w:szCs w:val="24"/>
+        </w:rPr>
+      </w:pPr>
+      <w:r>
+        <w:rPr>
+          <w:rFonts w:ascii="Arial" w:hAnsi="Arial" w:cs="Arial"/>
+          <w:sz w:val="24"/>
+          <w:szCs w:val="24"/>
+        </w:rPr>
+        <w:t xml:space="preserve">{%p if </w:t>
+      </w:r>
+      <w:proofErr w:type="spellStart"/>
+      <w:r>
+        <w:rPr>
+          <w:rFonts w:ascii="Arial" w:hAnsi="Arial" w:cs="Arial"/>
+          <w:sz w:val="24"/>
+          <w:szCs w:val="24"/>
+        </w:rPr>
+        <w:t>field.is_object_list</w:t>
+      </w:r>
+      <w:proofErr w:type="spellEnd"/>
+      <w:r>
+        <w:rPr>
+          <w:rFonts w:ascii="Arial" w:hAnsi="Arial" w:cs="Arial"/>
+          <w:sz w:val="24"/>
+          <w:szCs w:val="24"/>
+        </w:rPr>
+        <w:t>()</w:t>
+      </w:r>
+      <w:r>
+        <w:rPr>
+          <w:rFonts w:ascii="Arial" w:hAnsi="Arial" w:cs="Arial"/>
+          <w:sz w:val="24"/>
+          <w:szCs w:val="24"/>
+        </w:rPr>
+        <w:t xml:space="preserve"> </w:t>
+      </w:r>
+      <w:r>
+        <w:rPr>
+          <w:rFonts w:ascii="Arial" w:hAnsi="Arial" w:cs="Arial"/>
+          <w:sz w:val="24"/>
+          <w:szCs w:val="24"/>
+        </w:rPr>
+        <w:t xml:space="preserve">%} </w:t>
+      </w:r>
+    </w:p>
+    <w:p>
+      <w:pPr>
         <w:pStyle w:val="Heading3"/>
         <w:rPr>
           <w:sz w:val="24"/>
@@ -179,7 +248,23 @@
           <w:sz w:val="24"/>
           <w:szCs w:val="24"/>
         </w:rPr>
-        <w:t>{{ field.label }}</w:t>
+        <w:t xml:space="preserve">{{ </w:t>
+      </w:r>
+      <w:proofErr w:type="spellStart"/>
+      <w:r>
+        <w:rPr>
+          <w:sz w:val="24"/>
+          <w:szCs w:val="24"/>
+        </w:rPr>
+        <w:t>field.label</w:t>
+      </w:r>
+      <w:proofErr w:type="spellEnd"/>
+      <w:r>
+        <w:rPr>
+          <w:sz w:val="24"/>
+          <w:szCs w:val="24"/>
+        </w:rPr>
+        <w:t xml:space="preserve"> }}</w:t>
       </w:r>
     </w:p>
     <w:tbl>
@@ -216,7 +301,47 @@
                 <w:sz w:val="24"/>
                 <w:szCs w:val="24"/>
               </w:rPr>
-              <w:t>{%tc for column in field.columns() %}</w:t>
+              <w:t>{%</w:t>
+            </w:r>
+            <w:proofErr w:type="spellStart"/>
+            <w:r>
+              <w:rPr>
+                <w:rFonts w:ascii="Arial" w:eastAsia="Calibri" w:hAnsi="Arial" w:cs="Arial"/>
+                <w:b/>
+                <w:sz w:val="24"/>
+                <w:szCs w:val="24"/>
+              </w:rPr>
+              <w:t>tc</w:t>
+            </w:r>
+            <w:proofErr w:type="spellEnd"/>
+            <w:r>
+              <w:rPr>
+                <w:rFonts w:ascii="Arial" w:eastAsia="Calibri" w:hAnsi="Arial" w:cs="Arial"/>
+                <w:b/>
+                <w:sz w:val="24"/>
+                <w:szCs w:val="24"/>
+              </w:rPr>
+              <w:t xml:space="preserve"> for column in </w:t>
+            </w:r>
+            <w:proofErr w:type="spellStart"/>
+            <w:r>
+              <w:rPr>
+                <w:rFonts w:ascii="Arial" w:eastAsia="Calibri" w:hAnsi="Arial" w:cs="Arial"/>
+                <w:b/>
+                <w:sz w:val="24"/>
+                <w:szCs w:val="24"/>
+              </w:rPr>
+              <w:t>field.columns</w:t>
+            </w:r>
+            <w:proofErr w:type="spellEnd"/>
+            <w:r>
+              <w:rPr>
+                <w:rFonts w:ascii="Arial" w:eastAsia="Calibri" w:hAnsi="Arial" w:cs="Arial"/>
+                <w:b/>
+                <w:sz w:val="24"/>
+                <w:szCs w:val="24"/>
+              </w:rPr>
+              <w:t>() %}</w:t>
             </w:r>
           </w:p>
         </w:tc>
@@ -284,7 +409,47 @@
                 <w:sz w:val="24"/>
                 <w:szCs w:val="24"/>
               </w:rPr>
-              <w:t>{%tc endfor %}</w:t>
+              <w:t>{%</w:t>
+            </w:r>
+            <w:proofErr w:type="spellStart"/>
+            <w:r>
+              <w:rPr>
+                <w:rFonts w:ascii="Arial" w:eastAsia="Calibri" w:hAnsi="Arial" w:cs="Arial"/>
+                <w:b/>
+                <w:sz w:val="24"/>
+                <w:szCs w:val="24"/>
+              </w:rPr>
+              <w:t>tc</w:t>
+            </w:r>
+            <w:proofErr w:type="spellEnd"/>
+            <w:r>
+              <w:rPr>
+                <w:rFonts w:ascii="Arial" w:eastAsia="Calibri" w:hAnsi="Arial" w:cs="Arial"/>
+                <w:b/>
+                <w:sz w:val="24"/>
+                <w:szCs w:val="24"/>
+              </w:rPr>
+              <w:t xml:space="preserve"> </w:t>
+            </w:r>
+            <w:proofErr w:type="spellStart"/>
+            <w:r>
+              <w:rPr>
+                <w:rFonts w:ascii="Arial" w:eastAsia="Calibri" w:hAnsi="Arial" w:cs="Arial"/>
+                <w:b/>
+                <w:sz w:val="24"/>
+                <w:szCs w:val="24"/>
+              </w:rPr>
+              <w:t>endfor</w:t>
+            </w:r>
+            <w:proofErr w:type="spellEnd"/>
+            <w:r>
+              <w:rPr>
+                <w:rFonts w:ascii="Arial" w:eastAsia="Calibri" w:hAnsi="Arial" w:cs="Arial"/>
+                <w:b/>
+                <w:sz w:val="24"/>
+                <w:szCs w:val="24"/>
+              </w:rPr>
+              <w:t xml:space="preserve"> %}</w:t>
             </w:r>
           </w:p>
         </w:tc>
@@ -309,7 +474,25 @@
                 <w:sz w:val="24"/>
                 <w:szCs w:val="24"/>
               </w:rPr>
-              <w:t>{%tr for row in field.overflow_value() %}</w:t>
+              <w:t xml:space="preserve">{%tr for row in </w:t>
+            </w:r>
+            <w:proofErr w:type="spellStart"/>
+            <w:r>
+              <w:rPr>
+                <w:rFonts w:ascii="Arial" w:eastAsia="Calibri" w:hAnsi="Arial" w:cs="Arial"/>
+                <w:sz w:val="24"/>
+                <w:szCs w:val="24"/>
+              </w:rPr>
+              <w:t>field.overflow_value</w:t>
+            </w:r>
+            <w:proofErr w:type="spellEnd"/>
+            <w:r>
+              <w:rPr>
+                <w:rFonts w:ascii="Arial" w:eastAsia="Calibri" w:hAnsi="Arial" w:cs="Arial"/>
+                <w:sz w:val="24"/>
+                <w:szCs w:val="24"/>
+              </w:rPr>
+              <w:t>() %}</w:t>
             </w:r>
           </w:p>
         </w:tc>
@@ -364,7 +547,43 @@
                 <w:sz w:val="24"/>
                 <w:szCs w:val="24"/>
               </w:rPr>
-              <w:t>{%tc for column in field.columns() %}</w:t>
+              <w:t>{%</w:t>
+            </w:r>
+            <w:proofErr w:type="spellStart"/>
+            <w:r>
+              <w:rPr>
+                <w:rFonts w:ascii="Arial" w:eastAsia="Calibri" w:hAnsi="Arial" w:cs="Arial"/>
+                <w:sz w:val="24"/>
+                <w:szCs w:val="24"/>
+              </w:rPr>
+              <w:t>tc</w:t>
+            </w:r>
+            <w:proofErr w:type="spellEnd"/>
+            <w:r>
+              <w:rPr>
+                <w:rFonts w:ascii="Arial" w:eastAsia="Calibri" w:hAnsi="Arial" w:cs="Arial"/>
+                <w:sz w:val="24"/>
+                <w:szCs w:val="24"/>
+              </w:rPr>
+              <w:t xml:space="preserve"> for column in </w:t>
+            </w:r>
+            <w:proofErr w:type="spellStart"/>
+            <w:r>
+              <w:rPr>
+                <w:rFonts w:ascii="Arial" w:eastAsia="Calibri" w:hAnsi="Arial" w:cs="Arial"/>
+                <w:sz w:val="24"/>
+                <w:szCs w:val="24"/>
+              </w:rPr>
+              <w:t>field.columns</w:t>
+            </w:r>
+            <w:proofErr w:type="spellEnd"/>
+            <w:r>
+              <w:rPr>
+                <w:rFonts w:ascii="Arial" w:eastAsia="Calibri" w:hAnsi="Arial" w:cs="Arial"/>
+                <w:sz w:val="24"/>
+                <w:szCs w:val="24"/>
+              </w:rPr>
+              <w:t>() %}</w:t>
             </w:r>
           </w:p>
         </w:tc>
@@ -387,7 +606,25 @@
                 <w:sz w:val="24"/>
                 <w:szCs w:val="24"/>
               </w:rPr>
-              <w:t>{{ safeattr(row, key(column))</w:t>
+              <w:t xml:space="preserve">{{ </w:t>
+            </w:r>
+            <w:proofErr w:type="spellStart"/>
+            <w:r>
+              <w:rPr>
+                <w:rFonts w:ascii="Arial" w:eastAsia="Calibri" w:hAnsi="Arial" w:cs="Arial"/>
+                <w:sz w:val="24"/>
+                <w:szCs w:val="24"/>
+              </w:rPr>
+              <w:t>safeattr</w:t>
+            </w:r>
+            <w:proofErr w:type="spellEnd"/>
+            <w:r>
+              <w:rPr>
+                <w:rFonts w:ascii="Arial" w:eastAsia="Calibri" w:hAnsi="Arial" w:cs="Arial"/>
+                <w:sz w:val="24"/>
+                <w:szCs w:val="24"/>
+              </w:rPr>
+              <w:t>(row, key(column))</w:t>
             </w:r>
             <w:r>
               <w:rPr>
@@ -427,7 +664,43 @@
                 <w:sz w:val="24"/>
                 <w:szCs w:val="24"/>
               </w:rPr>
-              <w:t>{%tc endfor %}</w:t>
+              <w:t>{%</w:t>
+            </w:r>
+            <w:proofErr w:type="spellStart"/>
+            <w:r>
+              <w:rPr>
+                <w:rFonts w:ascii="Arial" w:eastAsia="Calibri" w:hAnsi="Arial" w:cs="Arial"/>
+                <w:sz w:val="24"/>
+                <w:szCs w:val="24"/>
+              </w:rPr>
+              <w:t>tc</w:t>
+            </w:r>
+            <w:proofErr w:type="spellEnd"/>
+            <w:r>
+              <w:rPr>
+                <w:rFonts w:ascii="Arial" w:eastAsia="Calibri" w:hAnsi="Arial" w:cs="Arial"/>
+                <w:sz w:val="24"/>
+                <w:szCs w:val="24"/>
+              </w:rPr>
+              <w:t xml:space="preserve"> </w:t>
+            </w:r>
+            <w:proofErr w:type="spellStart"/>
+            <w:r>
+              <w:rPr>
+                <w:rFonts w:ascii="Arial" w:eastAsia="Calibri" w:hAnsi="Arial" w:cs="Arial"/>
+                <w:sz w:val="24"/>
+                <w:szCs w:val="24"/>
+              </w:rPr>
+              <w:t>endfor</w:t>
+            </w:r>
+            <w:proofErr w:type="spellEnd"/>
+            <w:r>
+              <w:rPr>
+                <w:rFonts w:ascii="Arial" w:eastAsia="Calibri" w:hAnsi="Arial" w:cs="Arial"/>
+                <w:sz w:val="24"/>
+                <w:szCs w:val="24"/>
+              </w:rPr>
+              <w:t xml:space="preserve"> %}</w:t>
             </w:r>
           </w:p>
         </w:tc>
@@ -452,7 +725,25 @@
                 <w:sz w:val="24"/>
                 <w:szCs w:val="24"/>
               </w:rPr>
-              <w:t>{%tr endfor %}</w:t>
+              <w:t xml:space="preserve">{%tr </w:t>
+            </w:r>
+            <w:proofErr w:type="spellStart"/>
+            <w:r>
+              <w:rPr>
+                <w:rFonts w:ascii="Arial" w:eastAsia="Calibri" w:hAnsi="Arial" w:cs="Arial"/>
+                <w:sz w:val="24"/>
+                <w:szCs w:val="24"/>
+              </w:rPr>
+              <w:t>endfor</w:t>
+            </w:r>
+            <w:proofErr w:type="spellEnd"/>
+            <w:r>
+              <w:rPr>
+                <w:rFonts w:ascii="Arial" w:eastAsia="Calibri" w:hAnsi="Arial" w:cs="Arial"/>
+                <w:sz w:val="24"/>
+                <w:szCs w:val="24"/>
+              </w:rPr>
+              <w:t xml:space="preserve"> %}</w:t>
             </w:r>
           </w:p>
         </w:tc>
@@ -511,7 +802,43 @@
           <w:sz w:val="24"/>
           <w:szCs w:val="24"/>
         </w:rPr>
-        <w:t>{%p elif field.is_list() %}</w:t>
+        <w:t xml:space="preserve">{%p </w:t>
+      </w:r>
+      <w:proofErr w:type="spellStart"/>
+      <w:r>
+        <w:rPr>
+          <w:rFonts w:ascii="Arial" w:hAnsi="Arial" w:cs="Arial"/>
+          <w:sz w:val="24"/>
+          <w:szCs w:val="24"/>
+        </w:rPr>
+        <w:t>elif</w:t>
+      </w:r>
+      <w:proofErr w:type="spellEnd"/>
+      <w:r>
+        <w:rPr>
+          <w:rFonts w:ascii="Arial" w:hAnsi="Arial" w:cs="Arial"/>
+          <w:sz w:val="24"/>
+          <w:szCs w:val="24"/>
+        </w:rPr>
+        <w:t xml:space="preserve"> </w:t>
+      </w:r>
+      <w:proofErr w:type="spellStart"/>
+      <w:r>
+        <w:rPr>
+          <w:rFonts w:ascii="Arial" w:hAnsi="Arial" w:cs="Arial"/>
+          <w:sz w:val="24"/>
+          <w:szCs w:val="24"/>
+        </w:rPr>
+        <w:t>field.is_list</w:t>
+      </w:r>
+      <w:proofErr w:type="spellEnd"/>
+      <w:r>
+        <w:rPr>
+          <w:rFonts w:ascii="Arial" w:hAnsi="Arial" w:cs="Arial"/>
+          <w:sz w:val="24"/>
+          <w:szCs w:val="24"/>
+        </w:rPr>
+        <w:t>() %}</w:t>
       </w:r>
     </w:p>
     <w:p>
@@ -527,7 +854,23 @@
           <w:sz w:val="24"/>
           <w:szCs w:val="24"/>
         </w:rPr>
-        <w:t>{{ field.label }}</w:t>
+        <w:t xml:space="preserve">{{ </w:t>
+      </w:r>
+      <w:proofErr w:type="spellStart"/>
+      <w:r>
+        <w:rPr>
+          <w:sz w:val="24"/>
+          <w:szCs w:val="24"/>
+        </w:rPr>
+        <w:t>field.label</w:t>
+      </w:r>
+      <w:proofErr w:type="spellEnd"/>
+      <w:r>
+        <w:rPr>
+          <w:sz w:val="24"/>
+          <w:szCs w:val="24"/>
+        </w:rPr>
+        <w:t xml:space="preserve"> }}</w:t>
       </w:r>
     </w:p>
     <w:p>
@@ -549,7 +892,25 @@
           <w:sz w:val="24"/>
           <w:szCs w:val="24"/>
         </w:rPr>
-        <w:t>{%p for item in field.overflow_value() %}</w:t>
+        <w:t xml:space="preserve">{%p for item in </w:t>
+      </w:r>
+      <w:proofErr w:type="spellStart"/>
+      <w:r>
+        <w:rPr>
+          <w:rFonts w:ascii="Arial" w:hAnsi="Arial" w:cs="Arial"/>
+          <w:sz w:val="24"/>
+          <w:szCs w:val="24"/>
+        </w:rPr>
+        <w:t>field.overflow_value</w:t>
+      </w:r>
+      <w:proofErr w:type="spellEnd"/>
+      <w:r>
+        <w:rPr>
+          <w:rFonts w:ascii="Arial" w:hAnsi="Arial" w:cs="Arial"/>
+          <w:sz w:val="24"/>
+          <w:szCs w:val="24"/>
+        </w:rPr>
+        <w:t>() %}</w:t>
       </w:r>
     </w:p>
     <w:p>
@@ -593,7 +954,25 @@
           <w:sz w:val="24"/>
           <w:szCs w:val="24"/>
         </w:rPr>
-        <w:t>{%p endfor %}</w:t>
+        <w:t xml:space="preserve">{%p </w:t>
+      </w:r>
+      <w:proofErr w:type="spellStart"/>
+      <w:r>
+        <w:rPr>
+          <w:rFonts w:ascii="Arial" w:hAnsi="Arial" w:cs="Arial"/>
+          <w:sz w:val="24"/>
+          <w:szCs w:val="24"/>
+        </w:rPr>
+        <w:t>endfor</w:t>
+      </w:r>
+      <w:proofErr w:type="spellEnd"/>
+      <w:r>
+        <w:rPr>
+          <w:rFonts w:ascii="Arial" w:hAnsi="Arial" w:cs="Arial"/>
+          <w:sz w:val="24"/>
+          <w:szCs w:val="24"/>
+        </w:rPr>
+        <w:t xml:space="preserve"> %}</w:t>
       </w:r>
     </w:p>
     <w:p>
@@ -626,7 +1005,23 @@
           <w:sz w:val="24"/>
           <w:szCs w:val="24"/>
         </w:rPr>
-        <w:t xml:space="preserve">{{ field.label }}: </w:t>
+        <w:t xml:space="preserve">{{ </w:t>
+      </w:r>
+      <w:proofErr w:type="spellStart"/>
+      <w:r>
+        <w:rPr>
+          <w:sz w:val="24"/>
+          <w:szCs w:val="24"/>
+        </w:rPr>
+        <w:t>field.label</w:t>
+      </w:r>
+      <w:proofErr w:type="spellEnd"/>
+      <w:r>
+        <w:rPr>
+          <w:sz w:val="24"/>
+          <w:szCs w:val="24"/>
+        </w:rPr>
+        <w:t xml:space="preserve"> }}: </w:t>
       </w:r>
     </w:p>
     <w:p>
@@ -643,23 +1038,83 @@
           <w:sz w:val="24"/>
           <w:szCs w:val="24"/>
         </w:rPr>
-        <w:t xml:space="preserve">{{ field.overflow_value(overflow_message= </w:t>
-      </w:r>
-      <w:r>
-        <w:rPr>
-          <w:rFonts w:ascii="Arial" w:hAnsi="Arial" w:cs="Arial"/>
-          <w:sz w:val="24"/>
-          <w:szCs w:val="24"/>
-        </w:rPr>
-        <w:t>VT_fee_waiver_attachment</w:t>
-      </w:r>
-      <w:r>
-        <w:rPr>
-          <w:rFonts w:ascii="Arial" w:hAnsi="Arial" w:cs="Arial"/>
-          <w:sz w:val="24"/>
-          <w:szCs w:val="24"/>
-        </w:rPr>
-        <w:t>.default_overflow_message) }}</w:t>
+        <w:t xml:space="preserve">{{ </w:t>
+      </w:r>
+      <w:proofErr w:type="spellStart"/>
+      <w:r>
+        <w:rPr>
+          <w:rFonts w:ascii="Arial" w:hAnsi="Arial" w:cs="Arial"/>
+          <w:sz w:val="24"/>
+          <w:szCs w:val="24"/>
+        </w:rPr>
+        <w:t>field.overflow_value</w:t>
+      </w:r>
+      <w:proofErr w:type="spellEnd"/>
+      <w:r>
+        <w:rPr>
+          <w:rFonts w:ascii="Arial" w:hAnsi="Arial" w:cs="Arial"/>
+          <w:sz w:val="24"/>
+          <w:szCs w:val="24"/>
+        </w:rPr>
+        <w:t>(</w:t>
+      </w:r>
+      <w:proofErr w:type="spellStart"/>
+      <w:r>
+        <w:rPr>
+          <w:rFonts w:ascii="Arial" w:hAnsi="Arial" w:cs="Arial"/>
+          <w:sz w:val="24"/>
+          <w:szCs w:val="24"/>
+        </w:rPr>
+        <w:t>overflow_message</w:t>
+      </w:r>
+      <w:proofErr w:type="spellEnd"/>
+      <w:r>
+        <w:rPr>
+          <w:rFonts w:ascii="Arial" w:hAnsi="Arial" w:cs="Arial"/>
+          <w:sz w:val="24"/>
+          <w:szCs w:val="24"/>
+        </w:rPr>
+        <w:t xml:space="preserve">= </w:t>
+      </w:r>
+      <w:r>
+        <w:rPr>
+          <w:rFonts w:ascii="Arial" w:hAnsi="Arial" w:cs="Arial"/>
+          <w:sz w:val="24"/>
+          <w:szCs w:val="24"/>
+        </w:rPr>
+        <w:t>VT_</w:t>
+      </w:r>
+      <w:r>
+        <w:rPr>
+          <w:rFonts w:ascii="Arial" w:hAnsi="Arial" w:cs="Arial"/>
+          <w:sz w:val="24"/>
+          <w:szCs w:val="24"/>
+        </w:rPr>
+        <w:t>813A</w:t>
+      </w:r>
+      <w:r>
+        <w:rPr>
+          <w:rFonts w:ascii="Arial" w:hAnsi="Arial" w:cs="Arial"/>
+          <w:sz w:val="24"/>
+          <w:szCs w:val="24"/>
+        </w:rPr>
+        <w:t>_attachment</w:t>
+      </w:r>
+      <w:r>
+        <w:rPr>
+          <w:rFonts w:ascii="Arial" w:hAnsi="Arial" w:cs="Arial"/>
+          <w:sz w:val="24"/>
+          <w:szCs w:val="24"/>
+        </w:rPr>
+        <w:t>.</w:t>
+      </w:r>
+      <w:r>
+        <w:rPr>
+          <w:rFonts w:ascii="Arial" w:hAnsi="Arial" w:cs="Arial"/>
+          <w:sz w:val="24"/>
+          <w:szCs w:val="24"/>
+        </w:rPr>
+        <w:t>default_overflow_message) }}</w:t>
       </w:r>
     </w:p>
     <w:p>
@@ -693,7 +1148,26 @@
           <w:sz w:val="24"/>
           <w:szCs w:val="24"/>
         </w:rPr>
-        <w:t>{%p endfor %}</w:t>
+        <w:lastRenderedPageBreak/>
+        <w:t xml:space="preserve">{%p </w:t>
+      </w:r>
+      <w:proofErr w:type="spellStart"/>
+      <w:r>
+        <w:rPr>
+          <w:rFonts w:ascii="Arial" w:hAnsi="Arial" w:cs="Arial"/>
+          <w:sz w:val="24"/>
+          <w:szCs w:val="24"/>
+        </w:rPr>
+        <w:t>endfor</w:t>
+      </w:r>
+      <w:proofErr w:type="spellEnd"/>
+      <w:r>
+        <w:rPr>
+          <w:rFonts w:ascii="Arial" w:hAnsi="Arial" w:cs="Arial"/>
+          <w:sz w:val="24"/>
+          <w:szCs w:val="24"/>
+        </w:rPr>
+        <w:t xml:space="preserve"> %}</w:t>
       </w:r>
     </w:p>
     <w:sectPr>

</xml_diff>

<commit_message>
added jobs and children
</commit_message>
<xml_diff>
--- a/docassemble/VT813/data/templates/VT_813A_addendum.docx
+++ b/docassemble/VT813/data/templates/VT_813A_addendum.docx
@@ -62,7 +62,163 @@
       </w:pPr>
       <w:r>
         <w:rPr/>
-        <w:t>{{ case_name }}</w:t>
+        <w:t>{</w:t>
+      </w:r>
+      <w:r>
+        <w:rPr/>
+        <w:t>%</w:t>
+      </w:r>
+      <w:r>
+        <w:rPr/>
+        <w:t>p</w:t>
+      </w:r>
+      <w:r>
+        <w:rPr/>
+        <w:t xml:space="preserve"> if user_ask_role == "plaintiff" %</w:t>
+      </w:r>
+      <w:r>
+        <w:rPr/>
+        <w:t>}</w:t>
+      </w:r>
+    </w:p>
+    <w:p>
+      <w:pPr>
+        <w:pStyle w:val="Heading2"/>
+        <w:numPr>
+          <w:ilvl w:val="1"/>
+          <w:numId w:val="1"/>
+        </w:numPr>
+        <w:spacing w:before="0" w:after="120"/>
+        <w:rPr/>
+      </w:pPr>
+      <w:r>
+        <w:rPr/>
+        <w:t>{</w:t>
+      </w:r>
+      <w:r>
+        <w:rPr/>
+        <w:t>{ users[0] }</w:t>
+      </w:r>
+      <w:r>
+        <w:rPr/>
+        <w:t>}</w:t>
+      </w:r>
+      <w:r>
+        <w:rPr/>
+        <w:t xml:space="preserve"> v. </w:t>
+      </w:r>
+      <w:r>
+        <w:rPr/>
+        <w:t>{</w:t>
+      </w:r>
+      <w:r>
+        <w:rPr/>
+        <w:t>{ other_parties[0] }</w:t>
+      </w:r>
+      <w:r>
+        <w:rPr/>
+        <w:t>}</w:t>
+      </w:r>
+    </w:p>
+    <w:p>
+      <w:pPr>
+        <w:pStyle w:val="Heading2"/>
+        <w:numPr>
+          <w:ilvl w:val="1"/>
+          <w:numId w:val="1"/>
+        </w:numPr>
+        <w:spacing w:before="0" w:after="120"/>
+        <w:rPr/>
+      </w:pPr>
+      <w:r>
+        <w:rPr/>
+        <w:t>{</w:t>
+      </w:r>
+      <w:r>
+        <w:rPr/>
+        <w:t>%</w:t>
+      </w:r>
+      <w:r>
+        <w:rPr/>
+        <w:t xml:space="preserve">p </w:t>
+      </w:r>
+      <w:r>
+        <w:rPr/>
+        <w:t>else %</w:t>
+      </w:r>
+      <w:r>
+        <w:rPr/>
+        <w:t>}</w:t>
+      </w:r>
+    </w:p>
+    <w:p>
+      <w:pPr>
+        <w:pStyle w:val="Heading2"/>
+        <w:numPr>
+          <w:ilvl w:val="1"/>
+          <w:numId w:val="1"/>
+        </w:numPr>
+        <w:spacing w:before="0" w:after="120"/>
+        <w:rPr/>
+      </w:pPr>
+      <w:r>
+        <w:rPr/>
+        <w:t>{</w:t>
+      </w:r>
+      <w:r>
+        <w:rPr/>
+        <w:t>{ other_parties[0] }</w:t>
+      </w:r>
+      <w:r>
+        <w:rPr/>
+        <w:t>}</w:t>
+      </w:r>
+      <w:r>
+        <w:rPr/>
+        <w:t xml:space="preserve"> v. </w:t>
+      </w:r>
+      <w:r>
+        <w:rPr/>
+        <w:t>{</w:t>
+      </w:r>
+      <w:r>
+        <w:rPr/>
+        <w:t>{ users[0] }</w:t>
+      </w:r>
+      <w:r>
+        <w:rPr/>
+        <w:t>}</w:t>
+      </w:r>
+    </w:p>
+    <w:p>
+      <w:pPr>
+        <w:pStyle w:val="Heading2"/>
+        <w:numPr>
+          <w:ilvl w:val="1"/>
+          <w:numId w:val="1"/>
+        </w:numPr>
+        <w:spacing w:before="0" w:after="120"/>
+        <w:rPr/>
+      </w:pPr>
+      <w:r>
+        <w:rPr/>
+        <w:t>{</w:t>
+      </w:r>
+      <w:r>
+        <w:rPr/>
+        <w:t>%</w:t>
+      </w:r>
+      <w:r>
+        <w:rPr/>
+        <w:t>p</w:t>
+      </w:r>
+      <w:r>
+        <w:rPr/>
+        <w:t xml:space="preserve"> endif %</w:t>
+      </w:r>
+      <w:r>
+        <w:rPr/>
+        <w:t>}</w:t>
       </w:r>
     </w:p>
     <w:p>
@@ -97,7 +253,7 @@
           <w:sz w:val="24"/>
           <w:szCs w:val="24"/>
         </w:rPr>
-        <w:t>{%p for field in VT_813A_attachment.overflow() %}</w:t>
+        <w:t>{%p for field in vt_financial_form_813A_attachment.overflow() %}</w:t>
       </w:r>
     </w:p>
     <w:p>
@@ -115,7 +271,15 @@
           <w:sz w:val="24"/>
           <w:szCs w:val="24"/>
         </w:rPr>
-        <w:t xml:space="preserve">{%p if field.is_object_list() %} </w:t>
+        <w:t>{</w:t>
+      </w:r>
+      <w:r>
+        <w:rPr>
+          <w:rFonts w:cs="Arial" w:ascii="Arial" w:hAnsi="Arial"/>
+          <w:sz w:val="24"/>
+          <w:szCs w:val="24"/>
+        </w:rPr>
+        <w:t>%p if field.field_name == "jobs" %}</w:t>
       </w:r>
     </w:p>
     <w:p>
@@ -134,36 +298,355 @@
         <w:t>{{ field.label }}</w:t>
       </w:r>
     </w:p>
+    <w:tbl>
+      <w:tblPr>
+        <w:tblStyle w:val="TableGrid"/>
+        <w:tblW w:w="9355" w:type="dxa"/>
+        <w:jc w:val="left"/>
+        <w:tblInd w:w="0" w:type="dxa"/>
+        <w:tblLayout w:type="fixed"/>
+        <w:tblCellMar>
+          <w:top w:w="0" w:type="dxa"/>
+          <w:left w:w="108" w:type="dxa"/>
+          <w:bottom w:w="0" w:type="dxa"/>
+          <w:right w:w="108" w:type="dxa"/>
+        </w:tblCellMar>
+        <w:tblLook w:val="04a0" w:noHBand="0" w:noVBand="1" w:firstColumn="1" w:lastRow="0" w:lastColumn="0" w:firstRow="1"/>
+      </w:tblPr>
+      <w:tblGrid>
+        <w:gridCol w:w="4677"/>
+        <w:gridCol w:w="4677"/>
+      </w:tblGrid>
+      <w:tr>
+        <w:trPr>
+          <w:trHeight w:val="272" w:hRule="atLeast"/>
+        </w:trPr>
+        <w:tc>
+          <w:tcPr>
+            <w:tcW w:w="4677" w:type="dxa"/>
+            <w:tcBorders/>
+          </w:tcPr>
+          <w:p>
+            <w:pPr>
+              <w:pStyle w:val="Normal"/>
+              <w:widowControl/>
+              <w:suppressAutoHyphens w:val="true"/>
+              <w:spacing w:lineRule="auto" w:line="240" w:before="0" w:after="0"/>
+              <w:jc w:val="left"/>
+              <w:rPr>
+                <w:rFonts w:ascii="Arial" w:hAnsi="Arial" w:cs="Arial"/>
+                <w:b/>
+                <w:b/>
+                <w:sz w:val="24"/>
+                <w:szCs w:val="24"/>
+              </w:rPr>
+            </w:pPr>
+            <w:r>
+              <w:rPr>
+                <w:rFonts w:eastAsia="Calibri" w:cs="Arial" w:ascii="Arial" w:hAnsi="Arial"/>
+                <w:b/>
+                <w:kern w:val="0"/>
+                <w:sz w:val="24"/>
+                <w:szCs w:val="24"/>
+                <w:lang w:val="en-US" w:eastAsia="en-US" w:bidi="ar-SA"/>
+              </w:rPr>
+              <w:t>Employer</w:t>
+            </w:r>
+          </w:p>
+        </w:tc>
+        <w:tc>
+          <w:tcPr>
+            <w:tcW w:w="4677" w:type="dxa"/>
+            <w:tcBorders/>
+          </w:tcPr>
+          <w:p>
+            <w:pPr>
+              <w:pStyle w:val="Normal"/>
+              <w:widowControl/>
+              <w:suppressAutoHyphens w:val="true"/>
+              <w:spacing w:lineRule="auto" w:line="240" w:before="0" w:after="0"/>
+              <w:jc w:val="left"/>
+              <w:rPr>
+                <w:rFonts w:ascii="Arial" w:hAnsi="Arial" w:cs="Arial"/>
+                <w:b/>
+                <w:b/>
+                <w:sz w:val="24"/>
+                <w:szCs w:val="24"/>
+              </w:rPr>
+            </w:pPr>
+            <w:r>
+              <w:rPr>
+                <w:rFonts w:eastAsia="Calibri" w:cs="Arial" w:ascii="Arial" w:hAnsi="Arial"/>
+                <w:b/>
+                <w:kern w:val="0"/>
+                <w:sz w:val="24"/>
+                <w:szCs w:val="24"/>
+                <w:lang w:val="en-US" w:eastAsia="en-US" w:bidi="ar-SA"/>
+              </w:rPr>
+              <w:t>Employer address</w:t>
+            </w:r>
+          </w:p>
+        </w:tc>
+      </w:tr>
+      <w:tr>
+        <w:trPr>
+          <w:trHeight w:val="559" w:hRule="atLeast"/>
+        </w:trPr>
+        <w:tc>
+          <w:tcPr>
+            <w:tcW w:w="4677" w:type="dxa"/>
+            <w:tcBorders/>
+          </w:tcPr>
+          <w:p>
+            <w:pPr>
+              <w:pStyle w:val="Normal"/>
+              <w:widowControl/>
+              <w:suppressAutoHyphens w:val="true"/>
+              <w:spacing w:lineRule="auto" w:line="240" w:before="0" w:after="0"/>
+              <w:jc w:val="left"/>
+              <w:rPr>
+                <w:rFonts w:ascii="Arial" w:hAnsi="Arial" w:eastAsia="Calibri" w:cs="Arial"/>
+                <w:sz w:val="24"/>
+                <w:szCs w:val="24"/>
+              </w:rPr>
+            </w:pPr>
+            <w:r>
+              <w:rPr>
+                <w:rFonts w:eastAsia="Calibri" w:cs="Arial" w:ascii="Arial" w:hAnsi="Arial"/>
+                <w:kern w:val="0"/>
+                <w:sz w:val="24"/>
+                <w:szCs w:val="24"/>
+                <w:lang w:val="en-US" w:eastAsia="en-US" w:bidi="ar-SA"/>
+              </w:rPr>
+              <w:t>{%tr for row in field.overflow_value() %}</w:t>
+            </w:r>
+          </w:p>
+        </w:tc>
+        <w:tc>
+          <w:tcPr>
+            <w:tcW w:w="4677" w:type="dxa"/>
+            <w:tcBorders/>
+          </w:tcPr>
+          <w:p>
+            <w:pPr>
+              <w:pStyle w:val="Normal"/>
+              <w:widowControl/>
+              <w:suppressAutoHyphens w:val="true"/>
+              <w:spacing w:lineRule="auto" w:line="240" w:before="0" w:after="0"/>
+              <w:jc w:val="left"/>
+              <w:rPr>
+                <w:rFonts w:ascii="Arial" w:hAnsi="Arial" w:eastAsia="Calibri" w:cs="Arial"/>
+                <w:sz w:val="24"/>
+                <w:szCs w:val="24"/>
+              </w:rPr>
+            </w:pPr>
+            <w:r>
+              <w:rPr>
+                <w:rFonts w:eastAsia="Calibri" w:cs="Arial" w:ascii="Arial" w:hAnsi="Arial"/>
+                <w:kern w:val="0"/>
+                <w:sz w:val="22"/>
+                <w:szCs w:val="22"/>
+                <w:lang w:val="en-US" w:eastAsia="en-US" w:bidi="ar-SA"/>
+              </w:rPr>
+            </w:r>
+          </w:p>
+        </w:tc>
+      </w:tr>
+      <w:tr>
+        <w:trPr>
+          <w:trHeight w:val="544" w:hRule="atLeast"/>
+        </w:trPr>
+        <w:tc>
+          <w:tcPr>
+            <w:tcW w:w="4677" w:type="dxa"/>
+            <w:tcBorders/>
+          </w:tcPr>
+          <w:p>
+            <w:pPr>
+              <w:pStyle w:val="Normal"/>
+              <w:widowControl/>
+              <w:suppressAutoHyphens w:val="true"/>
+              <w:spacing w:before="0" w:after="160"/>
+              <w:jc w:val="left"/>
+              <w:rPr>
+                <w:rFonts w:ascii="Arial" w:hAnsi="Arial" w:eastAsia="Calibri" w:cs="Arial"/>
+                <w:sz w:val="24"/>
+                <w:szCs w:val="24"/>
+              </w:rPr>
+            </w:pPr>
+            <w:r>
+              <w:rPr>
+                <w:rFonts w:eastAsia="Calibri" w:cs="Arial" w:ascii="Arial" w:hAnsi="Arial"/>
+                <w:kern w:val="0"/>
+                <w:sz w:val="24"/>
+                <w:szCs w:val="24"/>
+                <w:lang w:val="en-US" w:eastAsia="en-US" w:bidi="ar-SA"/>
+              </w:rPr>
+              <w:t>{{row.employer.name.first}}</w:t>
+            </w:r>
+          </w:p>
+        </w:tc>
+        <w:tc>
+          <w:tcPr>
+            <w:tcW w:w="4677" w:type="dxa"/>
+            <w:tcBorders/>
+          </w:tcPr>
+          <w:p>
+            <w:pPr>
+              <w:pStyle w:val="Normal"/>
+              <w:widowControl/>
+              <w:suppressAutoHyphens w:val="true"/>
+              <w:spacing w:before="0" w:after="160"/>
+              <w:jc w:val="left"/>
+              <w:rPr>
+                <w:rFonts w:ascii="Arial" w:hAnsi="Arial" w:eastAsia="Calibri" w:cs="Arial"/>
+                <w:sz w:val="24"/>
+                <w:szCs w:val="24"/>
+              </w:rPr>
+            </w:pPr>
+            <w:r>
+              <w:rPr>
+                <w:rFonts w:eastAsia="Calibri" w:cs="Arial" w:ascii="Arial" w:hAnsi="Arial"/>
+                <w:kern w:val="0"/>
+                <w:sz w:val="24"/>
+                <w:szCs w:val="24"/>
+                <w:lang w:val="en-US" w:eastAsia="en-US" w:bidi="ar-SA"/>
+              </w:rPr>
+              <w:t>{{row.employer.address.on_one_line()}}</w:t>
+            </w:r>
+          </w:p>
+        </w:tc>
+      </w:tr>
+      <w:tr>
+        <w:trPr>
+          <w:trHeight w:val="272" w:hRule="atLeast"/>
+        </w:trPr>
+        <w:tc>
+          <w:tcPr>
+            <w:tcW w:w="4677" w:type="dxa"/>
+            <w:tcBorders/>
+          </w:tcPr>
+          <w:p>
+            <w:pPr>
+              <w:pStyle w:val="Normal"/>
+              <w:widowControl/>
+              <w:suppressAutoHyphens w:val="true"/>
+              <w:spacing w:lineRule="auto" w:line="240" w:before="0" w:after="0"/>
+              <w:jc w:val="left"/>
+              <w:rPr>
+                <w:rFonts w:ascii="Arial" w:hAnsi="Arial" w:eastAsia="Calibri" w:cs="Arial"/>
+                <w:sz w:val="24"/>
+                <w:szCs w:val="24"/>
+              </w:rPr>
+            </w:pPr>
+            <w:r>
+              <w:rPr>
+                <w:rFonts w:eastAsia="Calibri" w:cs="Arial" w:ascii="Arial" w:hAnsi="Arial"/>
+                <w:kern w:val="0"/>
+                <w:sz w:val="24"/>
+                <w:szCs w:val="24"/>
+                <w:lang w:val="en-US" w:eastAsia="en-US" w:bidi="ar-SA"/>
+              </w:rPr>
+              <w:t>{%tr endfor %}</w:t>
+            </w:r>
+          </w:p>
+        </w:tc>
+        <w:tc>
+          <w:tcPr>
+            <w:tcW w:w="4677" w:type="dxa"/>
+            <w:tcBorders/>
+          </w:tcPr>
+          <w:p>
+            <w:pPr>
+              <w:pStyle w:val="Normal"/>
+              <w:widowControl/>
+              <w:suppressAutoHyphens w:val="true"/>
+              <w:spacing w:lineRule="auto" w:line="240" w:before="0" w:after="0"/>
+              <w:jc w:val="left"/>
+              <w:rPr>
+                <w:rFonts w:ascii="Arial" w:hAnsi="Arial" w:eastAsia="Calibri" w:cs="Arial"/>
+                <w:sz w:val="24"/>
+                <w:szCs w:val="24"/>
+              </w:rPr>
+            </w:pPr>
+            <w:r>
+              <w:rPr>
+                <w:rFonts w:eastAsia="Calibri" w:cs="Arial" w:ascii="Arial" w:hAnsi="Arial"/>
+                <w:kern w:val="0"/>
+                <w:sz w:val="22"/>
+                <w:szCs w:val="22"/>
+                <w:lang w:val="en-US" w:eastAsia="en-US" w:bidi="ar-SA"/>
+              </w:rPr>
+            </w:r>
+          </w:p>
+        </w:tc>
+      </w:tr>
+    </w:tbl>
     <w:p>
       <w:pPr>
         <w:pStyle w:val="Normal"/>
         <w:rPr>
-          <w:sz w:val="24"/>
-          <w:szCs w:val="24"/>
-        </w:rPr>
-      </w:pPr>
-      <w:r>
-        <w:rPr>
-          <w:sz w:val="24"/>
-          <w:szCs w:val="24"/>
-        </w:rPr>
-        <w:t>columns</w:t>
+          <w:rFonts w:ascii="Arial" w:hAnsi="Arial" w:cs="Arial"/>
+          <w:sz w:val="24"/>
+          <w:szCs w:val="24"/>
+        </w:rPr>
+      </w:pPr>
+      <w:r>
+        <w:rPr>
+          <w:rFonts w:cs="Arial" w:ascii="Arial" w:hAnsi="Arial"/>
+          <w:sz w:val="24"/>
+          <w:szCs w:val="24"/>
+        </w:rPr>
       </w:r>
     </w:p>
     <w:p>
       <w:pPr>
         <w:pStyle w:val="Normal"/>
         <w:rPr>
-          <w:rFonts w:ascii="Arial" w:hAnsi="Arial"/>
-        </w:rPr>
-      </w:pPr>
-      <w:r>
-        <w:rPr>
-          <w:rFonts w:ascii="Arial" w:hAnsi="Arial"/>
-          <w:sz w:val="24"/>
-          <w:szCs w:val="24"/>
-        </w:rPr>
-        <w:t>{{ field.columns() }}</w:t>
+          <w:rFonts w:ascii="Arial" w:hAnsi="Arial" w:cs="Arial"/>
+          <w:sz w:val="24"/>
+          <w:szCs w:val="24"/>
+        </w:rPr>
+      </w:pPr>
+      <w:r>
+        <w:rPr>
+          <w:rFonts w:cs="Arial" w:ascii="Arial" w:hAnsi="Arial"/>
+          <w:sz w:val="24"/>
+          <w:szCs w:val="24"/>
+        </w:rPr>
+        <w:t xml:space="preserve">{%p </w:t>
+      </w:r>
+      <w:r>
+        <w:rPr>
+          <w:rFonts w:cs="Arial" w:ascii="Arial" w:hAnsi="Arial"/>
+          <w:sz w:val="24"/>
+          <w:szCs w:val="24"/>
+        </w:rPr>
+        <w:t>el</w:t>
+      </w:r>
+      <w:r>
+        <w:rPr>
+          <w:rFonts w:cs="Arial" w:ascii="Arial" w:hAnsi="Arial"/>
+          <w:sz w:val="24"/>
+          <w:szCs w:val="24"/>
+        </w:rPr>
+        <w:t xml:space="preserve">if field.is_object_list() %} </w:t>
+      </w:r>
+    </w:p>
+    <w:p>
+      <w:pPr>
+        <w:pStyle w:val="Heading3"/>
+        <w:rPr>
+          <w:sz w:val="24"/>
+          <w:szCs w:val="24"/>
+        </w:rPr>
+      </w:pPr>
+      <w:r>
+        <w:rPr>
+          <w:sz w:val="24"/>
+          <w:szCs w:val="24"/>
+        </w:rPr>
+        <w:t>{{ field.label }}</w:t>
       </w:r>
     </w:p>
     <w:tbl>
@@ -433,18 +916,17 @@
                 <w:szCs w:val="24"/>
                 <w:lang w:val="en-US" w:eastAsia="en-US" w:bidi="ar-SA"/>
               </w:rPr>
-              <w:t>{{ safeattr(row, key)</w:t>
+              <w:t xml:space="preserve">{{ </w:t>
             </w:r>
             <w:r>
               <w:rPr>
-                <w:rFonts w:cs="Arial" w:ascii="Arial" w:hAnsi="Arial"/>
-                <w:b/>
+                <w:rFonts w:eastAsia="Calibri" w:cs="Arial" w:ascii="Arial" w:hAnsi="Arial"/>
                 <w:kern w:val="0"/>
                 <w:sz w:val="24"/>
                 <w:szCs w:val="24"/>
                 <w:lang w:val="en-US" w:eastAsia="en-US" w:bidi="ar-SA"/>
               </w:rPr>
-              <w:t xml:space="preserve"> .replace('_', ' ')</w:t>
+              <w:t>safeattr(row, key(column))</w:t>
             </w:r>
             <w:r>
               <w:rPr>
@@ -743,7 +1225,7 @@
           <w:sz w:val="24"/>
           <w:szCs w:val="24"/>
         </w:rPr>
-        <w:t>{{ field.overflow_value(overflow_message= VT_fee_waiver_attachment.default_overflow_message) }}</w:t>
+        <w:t>{{ field.overflow_value(overflow_message= vt_financial_form_813A_attachment.default_overflow_message) }}</w:t>
       </w:r>
     </w:p>
     <w:p>
@@ -2056,6 +2538,19 @@
     </w:pPr>
     <w:rPr/>
   </w:style>
+  <w:style w:type="paragraph" w:styleId="PreformattedText">
+    <w:name w:val="Preformatted Text"/>
+    <w:basedOn w:val="Normal"/>
+    <w:qFormat/>
+    <w:pPr>
+      <w:spacing w:before="0" w:after="0"/>
+    </w:pPr>
+    <w:rPr>
+      <w:rFonts w:ascii="Liberation Mono" w:hAnsi="Liberation Mono" w:eastAsia="Liberation Mono" w:cs="Liberation Mono"/>
+      <w:sz w:val="20"/>
+      <w:szCs w:val="20"/>
+    </w:rPr>
+  </w:style>
   <w:style w:type="numbering" w:styleId="NoList" w:default="1">
     <w:name w:val="No List"/>
     <w:uiPriority w:val="99"/>

</xml_diff>

<commit_message>
used | currency in Jinja
</commit_message>
<xml_diff>
--- a/docassemble/VT813/data/templates/VT_813A_addendum.docx
+++ b/docassemble/VT813/data/templates/VT_813A_addendum.docx
@@ -669,6 +669,7 @@
                 <w:szCs w:val="24"/>
               </w:rPr>
             </w:pPr>
+            <w:proofErr w:type="gramStart"/>
             <w:r>
               <w:rPr>
                 <w:rFonts w:ascii="Arial" w:eastAsia="Calibri" w:hAnsi="Arial" w:cs="Arial"/>
@@ -676,7 +677,37 @@
                 <w:sz w:val="24"/>
                 <w:szCs w:val="24"/>
               </w:rPr>
-              <w:t>Paid this many times a year</w:t>
+              <w:t>Paid</w:t>
+            </w:r>
+            <w:proofErr w:type="gramEnd"/>
+            <w:r>
+              <w:rPr>
+                <w:rFonts w:ascii="Arial" w:eastAsia="Calibri" w:hAnsi="Arial" w:cs="Arial"/>
+                <w:b/>
+                <w:sz w:val="24"/>
+                <w:szCs w:val="24"/>
+              </w:rPr>
+              <w:t xml:space="preserve"> </w:t>
+            </w:r>
+            <w:proofErr w:type="gramStart"/>
+            <w:r>
+              <w:rPr>
+                <w:rFonts w:ascii="Arial" w:eastAsia="Calibri" w:hAnsi="Arial" w:cs="Arial"/>
+                <w:b/>
+                <w:sz w:val="24"/>
+                <w:szCs w:val="24"/>
+              </w:rPr>
+              <w:t>this many times</w:t>
+            </w:r>
+            <w:proofErr w:type="gramEnd"/>
+            <w:r>
+              <w:rPr>
+                <w:rFonts w:ascii="Arial" w:eastAsia="Calibri" w:hAnsi="Arial" w:cs="Arial"/>
+                <w:b/>
+                <w:sz w:val="24"/>
+                <w:szCs w:val="24"/>
+              </w:rPr>
+              <w:t xml:space="preserve"> a year</w:t>
             </w:r>
           </w:p>
         </w:tc>
@@ -975,22 +1006,6 @@
               </w:rPr>
               <w:t xml:space="preserve"> </w:t>
             </w:r>
-            <w:r>
-              <w:rPr>
-                <w:rFonts w:ascii="Arial" w:eastAsia="Calibri" w:hAnsi="Arial" w:cs="Arial"/>
-                <w:sz w:val="24"/>
-                <w:szCs w:val="24"/>
-              </w:rPr>
-              <w:t>"${:,.2f}".</w:t>
-            </w:r>
-            <w:r>
-              <w:rPr>
-                <w:rFonts w:ascii="Arial" w:eastAsia="Calibri" w:hAnsi="Arial" w:cs="Arial"/>
-                <w:sz w:val="24"/>
-                <w:szCs w:val="24"/>
-              </w:rPr>
-              <w:t>format(</w:t>
-            </w:r>
             <w:proofErr w:type="spellStart"/>
             <w:r>
               <w:rPr>
@@ -1015,7 +1030,7 @@
                 <w:sz w:val="24"/>
                 <w:szCs w:val="24"/>
               </w:rPr>
-              <w:t>)</w:t>
+              <w:t xml:space="preserve"> | currency</w:t>
             </w:r>
             <w:r>
               <w:rPr>
@@ -1089,32 +1104,32 @@
                 <w:sz w:val="24"/>
                 <w:szCs w:val="24"/>
               </w:rPr>
-              <w:t xml:space="preserve">{{ </w:t>
-            </w:r>
-            <w:r>
-              <w:rPr>
-                <w:rFonts w:ascii="Arial" w:eastAsia="Calibri" w:hAnsi="Arial" w:cs="Arial"/>
-                <w:sz w:val="24"/>
-                <w:szCs w:val="24"/>
-              </w:rPr>
-              <w:t>"${:,.2f}".</w:t>
-            </w:r>
-            <w:r>
-              <w:rPr>
-                <w:rFonts w:ascii="Arial" w:eastAsia="Calibri" w:hAnsi="Arial" w:cs="Arial"/>
-                <w:sz w:val="24"/>
-                <w:szCs w:val="24"/>
-              </w:rPr>
-              <w:t>format(</w:t>
+              <w:t>{{</w:t>
+            </w:r>
+            <w:r>
+              <w:rPr>
+                <w:rFonts w:ascii="Arial" w:hAnsi="Arial" w:cs="Arial"/>
+                <w:sz w:val="24"/>
+                <w:szCs w:val="24"/>
+              </w:rPr>
+              <w:t xml:space="preserve"> </w:t>
             </w:r>
             <w:proofErr w:type="spellStart"/>
             <w:r>
               <w:rPr>
-                <w:rFonts w:ascii="Arial" w:hAnsi="Arial" w:cs="Arial"/>
-                <w:sz w:val="24"/>
-                <w:szCs w:val="24"/>
-              </w:rPr>
-              <w:t>row.paid_by_other_monthly</w:t>
+                <w:rFonts w:ascii="Arial" w:eastAsia="Calibri" w:hAnsi="Arial" w:cs="Arial"/>
+                <w:sz w:val="24"/>
+                <w:szCs w:val="24"/>
+              </w:rPr>
+              <w:t>r</w:t>
+            </w:r>
+            <w:r>
+              <w:rPr>
+                <w:rFonts w:ascii="Arial" w:hAnsi="Arial" w:cs="Arial"/>
+                <w:sz w:val="24"/>
+                <w:szCs w:val="24"/>
+              </w:rPr>
+              <w:t>ow.paid_by_other_monthly</w:t>
             </w:r>
             <w:proofErr w:type="spellEnd"/>
             <w:r>
@@ -1123,7 +1138,7 @@
                 <w:sz w:val="24"/>
                 <w:szCs w:val="24"/>
               </w:rPr>
-              <w:t>)</w:t>
+              <w:t xml:space="preserve"> | currency</w:t>
             </w:r>
             <w:r>
               <w:rPr>

</xml_diff>

<commit_message>
updated addendum tables for loans and other debts
</commit_message>
<xml_diff>
--- a/docassemble/VT813/data/templates/VT_813A_addendum.docx
+++ b/docassemble/VT813/data/templates/VT_813A_addendum.docx
@@ -1470,6 +1470,1541 @@
           <w:sz w:val="24"/>
           <w:szCs w:val="24"/>
         </w:rPr>
+        <w:t>field.field_name</w:t>
+      </w:r>
+      <w:proofErr w:type="spellEnd"/>
+      <w:r>
+        <w:rPr>
+          <w:rFonts w:ascii="Arial" w:hAnsi="Arial" w:cs="Arial"/>
+          <w:sz w:val="24"/>
+          <w:szCs w:val="24"/>
+        </w:rPr>
+        <w:t xml:space="preserve"> == "</w:t>
+      </w:r>
+      <w:proofErr w:type="spellStart"/>
+      <w:r>
+        <w:rPr>
+          <w:rFonts w:ascii="Arial" w:hAnsi="Arial" w:cs="Arial"/>
+          <w:sz w:val="24"/>
+          <w:szCs w:val="24"/>
+        </w:rPr>
+        <w:t>children</w:t>
+      </w:r>
+      <w:r>
+        <w:rPr>
+          <w:rFonts w:ascii="Arial" w:hAnsi="Arial" w:cs="Arial"/>
+          <w:sz w:val="24"/>
+          <w:szCs w:val="24"/>
+        </w:rPr>
+        <w:t>_expenses</w:t>
+      </w:r>
+      <w:proofErr w:type="spellEnd"/>
+      <w:r>
+        <w:rPr>
+          <w:rFonts w:ascii="Arial" w:hAnsi="Arial" w:cs="Arial"/>
+          <w:sz w:val="24"/>
+          <w:szCs w:val="24"/>
+        </w:rPr>
+        <w:t>" %}</w:t>
+      </w:r>
+    </w:p>
+    <w:p>
+      <w:pPr>
+        <w:pStyle w:val="Heading3"/>
+        <w:rPr>
+          <w:sz w:val="24"/>
+          <w:szCs w:val="24"/>
+        </w:rPr>
+      </w:pPr>
+      <w:r>
+        <w:rPr>
+          <w:sz w:val="24"/>
+          <w:szCs w:val="24"/>
+        </w:rPr>
+        <w:t xml:space="preserve">Misc. </w:t>
+      </w:r>
+      <w:proofErr w:type="gramStart"/>
+      <w:r>
+        <w:rPr>
+          <w:sz w:val="24"/>
+          <w:szCs w:val="24"/>
+        </w:rPr>
+        <w:t>children</w:t>
+      </w:r>
+      <w:proofErr w:type="gramEnd"/>
+      <w:r>
+        <w:rPr>
+          <w:sz w:val="24"/>
+          <w:szCs w:val="24"/>
+        </w:rPr>
+        <w:t xml:space="preserve"> expenses</w:t>
+      </w:r>
+    </w:p>
+    <w:tbl>
+      <w:tblPr>
+        <w:tblStyle w:val="TableGrid"/>
+        <w:tblW w:w="9355" w:type="dxa"/>
+        <w:tblLayout w:type="fixed"/>
+        <w:tblLook w:val="04A0" w:firstRow="1" w:lastRow="0" w:firstColumn="1" w:lastColumn="0" w:noHBand="0" w:noVBand="1"/>
+      </w:tblPr>
+      <w:tblGrid>
+        <w:gridCol w:w="3235"/>
+        <w:gridCol w:w="2970"/>
+        <w:gridCol w:w="3150"/>
+      </w:tblGrid>
+      <w:tr>
+        <w:tc>
+          <w:tcPr>
+            <w:tcW w:w="3235" w:type="dxa"/>
+          </w:tcPr>
+          <w:p>
+            <w:pPr>
+              <w:widowControl w:val="0"/>
+              <w:spacing w:after="0" w:line="240" w:lineRule="auto"/>
+              <w:rPr>
+                <w:rFonts w:ascii="Arial" w:hAnsi="Arial" w:cs="Arial"/>
+                <w:b/>
+                <w:sz w:val="24"/>
+                <w:szCs w:val="24"/>
+              </w:rPr>
+            </w:pPr>
+            <w:r>
+              <w:rPr>
+                <w:rFonts w:ascii="Arial" w:eastAsia="Calibri" w:hAnsi="Arial" w:cs="Arial"/>
+                <w:b/>
+                <w:sz w:val="24"/>
+                <w:szCs w:val="24"/>
+              </w:rPr>
+              <w:t>Description</w:t>
+            </w:r>
+          </w:p>
+        </w:tc>
+        <w:tc>
+          <w:tcPr>
+            <w:tcW w:w="2970" w:type="dxa"/>
+          </w:tcPr>
+          <w:p>
+            <w:pPr>
+              <w:widowControl w:val="0"/>
+              <w:spacing w:after="0" w:line="240" w:lineRule="auto"/>
+              <w:rPr>
+                <w:rFonts w:ascii="Arial" w:eastAsia="Calibri" w:hAnsi="Arial" w:cs="Arial"/>
+                <w:b/>
+                <w:sz w:val="24"/>
+                <w:szCs w:val="24"/>
+              </w:rPr>
+            </w:pPr>
+            <w:r>
+              <w:rPr>
+                <w:rFonts w:ascii="Arial" w:eastAsia="Calibri" w:hAnsi="Arial" w:cs="Arial"/>
+                <w:b/>
+                <w:sz w:val="24"/>
+                <w:szCs w:val="24"/>
+              </w:rPr>
+              <w:t>Amount</w:t>
+            </w:r>
+          </w:p>
+        </w:tc>
+        <w:tc>
+          <w:tcPr>
+            <w:tcW w:w="3150" w:type="dxa"/>
+          </w:tcPr>
+          <w:p>
+            <w:pPr>
+              <w:widowControl w:val="0"/>
+              <w:spacing w:after="0" w:line="240" w:lineRule="auto"/>
+              <w:rPr>
+                <w:rFonts w:ascii="Arial" w:hAnsi="Arial" w:cs="Arial"/>
+                <w:b/>
+                <w:sz w:val="24"/>
+                <w:szCs w:val="24"/>
+              </w:rPr>
+            </w:pPr>
+            <w:proofErr w:type="gramStart"/>
+            <w:r>
+              <w:rPr>
+                <w:rFonts w:ascii="Arial" w:eastAsia="Calibri" w:hAnsi="Arial" w:cs="Arial"/>
+                <w:b/>
+                <w:sz w:val="24"/>
+                <w:szCs w:val="24"/>
+              </w:rPr>
+              <w:t>Paid</w:t>
+            </w:r>
+            <w:proofErr w:type="gramEnd"/>
+            <w:r>
+              <w:rPr>
+                <w:rFonts w:ascii="Arial" w:eastAsia="Calibri" w:hAnsi="Arial" w:cs="Arial"/>
+                <w:b/>
+                <w:sz w:val="24"/>
+                <w:szCs w:val="24"/>
+              </w:rPr>
+              <w:t xml:space="preserve"> </w:t>
+            </w:r>
+            <w:proofErr w:type="gramStart"/>
+            <w:r>
+              <w:rPr>
+                <w:rFonts w:ascii="Arial" w:eastAsia="Calibri" w:hAnsi="Arial" w:cs="Arial"/>
+                <w:b/>
+                <w:sz w:val="24"/>
+                <w:szCs w:val="24"/>
+              </w:rPr>
+              <w:t>this many times</w:t>
+            </w:r>
+            <w:proofErr w:type="gramEnd"/>
+            <w:r>
+              <w:rPr>
+                <w:rFonts w:ascii="Arial" w:eastAsia="Calibri" w:hAnsi="Arial" w:cs="Arial"/>
+                <w:b/>
+                <w:sz w:val="24"/>
+                <w:szCs w:val="24"/>
+              </w:rPr>
+              <w:t xml:space="preserve"> a year</w:t>
+            </w:r>
+          </w:p>
+        </w:tc>
+      </w:tr>
+      <w:tr>
+        <w:tc>
+          <w:tcPr>
+            <w:tcW w:w="3235" w:type="dxa"/>
+          </w:tcPr>
+          <w:p>
+            <w:pPr>
+              <w:rPr>
+                <w:rFonts w:ascii="Arial" w:hAnsi="Arial" w:cs="Arial"/>
+                <w:sz w:val="24"/>
+                <w:szCs w:val="24"/>
+              </w:rPr>
+            </w:pPr>
+            <w:r>
+              <w:rPr>
+                <w:rFonts w:ascii="Arial" w:hAnsi="Arial" w:cs="Arial"/>
+                <w:sz w:val="24"/>
+                <w:szCs w:val="24"/>
+              </w:rPr>
+              <w:t xml:space="preserve">{%tr for row in </w:t>
+            </w:r>
+            <w:proofErr w:type="spellStart"/>
+            <w:r>
+              <w:rPr>
+                <w:rFonts w:ascii="Arial" w:hAnsi="Arial" w:cs="Arial"/>
+                <w:sz w:val="24"/>
+                <w:szCs w:val="24"/>
+              </w:rPr>
+              <w:t>field.overflow_value</w:t>
+            </w:r>
+            <w:proofErr w:type="spellEnd"/>
+            <w:r>
+              <w:rPr>
+                <w:rFonts w:ascii="Arial" w:hAnsi="Arial" w:cs="Arial"/>
+                <w:sz w:val="24"/>
+                <w:szCs w:val="24"/>
+              </w:rPr>
+              <w:t>() %}</w:t>
+            </w:r>
+          </w:p>
+        </w:tc>
+        <w:tc>
+          <w:tcPr>
+            <w:tcW w:w="2970" w:type="dxa"/>
+          </w:tcPr>
+          <w:p>
+            <w:pPr>
+              <w:widowControl w:val="0"/>
+              <w:spacing w:after="0" w:line="240" w:lineRule="auto"/>
+              <w:rPr>
+                <w:rFonts w:ascii="Arial" w:eastAsia="Calibri" w:hAnsi="Arial" w:cs="Arial"/>
+                <w:sz w:val="24"/>
+                <w:szCs w:val="24"/>
+              </w:rPr>
+            </w:pPr>
+          </w:p>
+        </w:tc>
+        <w:tc>
+          <w:tcPr>
+            <w:tcW w:w="3150" w:type="dxa"/>
+          </w:tcPr>
+          <w:p>
+            <w:pPr>
+              <w:widowControl w:val="0"/>
+              <w:spacing w:after="0" w:line="240" w:lineRule="auto"/>
+              <w:rPr>
+                <w:rFonts w:ascii="Arial" w:eastAsia="Calibri" w:hAnsi="Arial" w:cs="Arial"/>
+                <w:sz w:val="24"/>
+                <w:szCs w:val="24"/>
+              </w:rPr>
+            </w:pPr>
+          </w:p>
+        </w:tc>
+      </w:tr>
+      <w:tr>
+        <w:tc>
+          <w:tcPr>
+            <w:tcW w:w="3235" w:type="dxa"/>
+          </w:tcPr>
+          <w:p>
+            <w:pPr>
+              <w:rPr>
+                <w:rFonts w:ascii="Arial" w:hAnsi="Arial" w:cs="Arial"/>
+                <w:sz w:val="24"/>
+                <w:szCs w:val="24"/>
+              </w:rPr>
+            </w:pPr>
+            <w:r>
+              <w:rPr>
+                <w:rFonts w:ascii="Arial" w:hAnsi="Arial" w:cs="Arial"/>
+                <w:sz w:val="24"/>
+                <w:szCs w:val="24"/>
+              </w:rPr>
+              <w:t xml:space="preserve">{%tr if </w:t>
+            </w:r>
+            <w:proofErr w:type="spellStart"/>
+            <w:r>
+              <w:rPr>
+                <w:rFonts w:ascii="Arial" w:hAnsi="Arial" w:cs="Arial"/>
+                <w:sz w:val="24"/>
+                <w:szCs w:val="24"/>
+              </w:rPr>
+              <w:t>row.source</w:t>
+            </w:r>
+            <w:proofErr w:type="spellEnd"/>
+            <w:r>
+              <w:rPr>
+                <w:rFonts w:ascii="Arial" w:hAnsi="Arial" w:cs="Arial"/>
+                <w:sz w:val="24"/>
+                <w:szCs w:val="24"/>
+              </w:rPr>
+              <w:t xml:space="preserve"> == “</w:t>
+            </w:r>
+            <w:proofErr w:type="spellStart"/>
+            <w:r>
+              <w:rPr>
+                <w:rFonts w:ascii="Arial" w:hAnsi="Arial" w:cs="Arial"/>
+                <w:sz w:val="24"/>
+                <w:szCs w:val="24"/>
+              </w:rPr>
+              <w:t>kids_other</w:t>
+            </w:r>
+            <w:proofErr w:type="spellEnd"/>
+            <w:r>
+              <w:rPr>
+                <w:rFonts w:ascii="Arial" w:hAnsi="Arial" w:cs="Arial"/>
+                <w:sz w:val="24"/>
+                <w:szCs w:val="24"/>
+              </w:rPr>
+              <w:t>” %}</w:t>
+            </w:r>
+          </w:p>
+        </w:tc>
+        <w:tc>
+          <w:tcPr>
+            <w:tcW w:w="2970" w:type="dxa"/>
+          </w:tcPr>
+          <w:p>
+            <w:pPr>
+              <w:widowControl w:val="0"/>
+              <w:spacing w:after="0" w:line="240" w:lineRule="auto"/>
+              <w:rPr>
+                <w:rFonts w:ascii="Arial" w:hAnsi="Arial" w:cs="Arial"/>
+                <w:sz w:val="24"/>
+                <w:szCs w:val="24"/>
+              </w:rPr>
+            </w:pPr>
+          </w:p>
+        </w:tc>
+        <w:tc>
+          <w:tcPr>
+            <w:tcW w:w="3150" w:type="dxa"/>
+          </w:tcPr>
+          <w:p>
+            <w:pPr>
+              <w:widowControl w:val="0"/>
+              <w:spacing w:after="0" w:line="240" w:lineRule="auto"/>
+              <w:rPr>
+                <w:rFonts w:ascii="Arial" w:hAnsi="Arial" w:cs="Arial"/>
+                <w:sz w:val="24"/>
+                <w:szCs w:val="24"/>
+              </w:rPr>
+            </w:pPr>
+          </w:p>
+        </w:tc>
+      </w:tr>
+      <w:tr>
+        <w:tc>
+          <w:tcPr>
+            <w:tcW w:w="3235" w:type="dxa"/>
+          </w:tcPr>
+          <w:p>
+            <w:pPr>
+              <w:rPr>
+                <w:rFonts w:ascii="Arial" w:hAnsi="Arial" w:cs="Arial"/>
+                <w:sz w:val="24"/>
+                <w:szCs w:val="24"/>
+              </w:rPr>
+            </w:pPr>
+            <w:r>
+              <w:rPr>
+                <w:rFonts w:ascii="Arial" w:hAnsi="Arial" w:cs="Arial"/>
+                <w:sz w:val="24"/>
+                <w:szCs w:val="24"/>
+              </w:rPr>
+              <w:t xml:space="preserve">{{ </w:t>
+            </w:r>
+            <w:proofErr w:type="spellStart"/>
+            <w:r>
+              <w:rPr>
+                <w:rFonts w:ascii="Arial" w:hAnsi="Arial" w:cs="Arial"/>
+                <w:sz w:val="24"/>
+                <w:szCs w:val="24"/>
+              </w:rPr>
+              <w:t>row.display_name</w:t>
+            </w:r>
+            <w:proofErr w:type="spellEnd"/>
+            <w:r>
+              <w:rPr>
+                <w:rFonts w:ascii="Arial" w:hAnsi="Arial" w:cs="Arial"/>
+                <w:sz w:val="24"/>
+                <w:szCs w:val="24"/>
+              </w:rPr>
+              <w:t xml:space="preserve"> }}</w:t>
+            </w:r>
+          </w:p>
+        </w:tc>
+        <w:tc>
+          <w:tcPr>
+            <w:tcW w:w="2970" w:type="dxa"/>
+          </w:tcPr>
+          <w:p>
+            <w:pPr>
+              <w:widowControl w:val="0"/>
+              <w:spacing w:after="0" w:line="240" w:lineRule="auto"/>
+              <w:rPr>
+                <w:rFonts w:ascii="Arial" w:eastAsia="Calibri" w:hAnsi="Arial" w:cs="Arial"/>
+                <w:sz w:val="24"/>
+                <w:szCs w:val="24"/>
+              </w:rPr>
+            </w:pPr>
+            <w:r>
+              <w:rPr>
+                <w:rFonts w:ascii="Arial" w:hAnsi="Arial" w:cs="Arial"/>
+                <w:sz w:val="24"/>
+                <w:szCs w:val="24"/>
+              </w:rPr>
+              <w:t xml:space="preserve">{{ </w:t>
+            </w:r>
+            <w:proofErr w:type="spellStart"/>
+            <w:r>
+              <w:rPr>
+                <w:rFonts w:ascii="Arial" w:hAnsi="Arial" w:cs="Arial"/>
+                <w:sz w:val="24"/>
+                <w:szCs w:val="24"/>
+              </w:rPr>
+              <w:t>row.value</w:t>
+            </w:r>
+            <w:proofErr w:type="spellEnd"/>
+            <w:r>
+              <w:rPr>
+                <w:rFonts w:ascii="Arial" w:hAnsi="Arial" w:cs="Arial"/>
+                <w:sz w:val="24"/>
+                <w:szCs w:val="24"/>
+              </w:rPr>
+              <w:t xml:space="preserve"> | currency }}</w:t>
+            </w:r>
+          </w:p>
+        </w:tc>
+        <w:tc>
+          <w:tcPr>
+            <w:tcW w:w="3150" w:type="dxa"/>
+          </w:tcPr>
+          <w:p>
+            <w:pPr>
+              <w:widowControl w:val="0"/>
+              <w:spacing w:after="0" w:line="240" w:lineRule="auto"/>
+              <w:rPr>
+                <w:rFonts w:ascii="Arial" w:eastAsia="Calibri" w:hAnsi="Arial" w:cs="Arial"/>
+                <w:sz w:val="24"/>
+                <w:szCs w:val="24"/>
+              </w:rPr>
+            </w:pPr>
+            <w:r>
+              <w:rPr>
+                <w:rFonts w:ascii="Arial" w:hAnsi="Arial" w:cs="Arial"/>
+                <w:sz w:val="24"/>
+                <w:szCs w:val="24"/>
+              </w:rPr>
+              <w:t xml:space="preserve">{{ </w:t>
+            </w:r>
+            <w:proofErr w:type="spellStart"/>
+            <w:r>
+              <w:rPr>
+                <w:rFonts w:ascii="Arial" w:hAnsi="Arial" w:cs="Arial"/>
+                <w:sz w:val="24"/>
+                <w:szCs w:val="24"/>
+              </w:rPr>
+              <w:t>row.times_per_year</w:t>
+            </w:r>
+            <w:proofErr w:type="spellEnd"/>
+            <w:r>
+              <w:rPr>
+                <w:rFonts w:ascii="Arial" w:hAnsi="Arial" w:cs="Arial"/>
+                <w:sz w:val="24"/>
+                <w:szCs w:val="24"/>
+              </w:rPr>
+              <w:t xml:space="preserve"> }}</w:t>
+            </w:r>
+          </w:p>
+        </w:tc>
+      </w:tr>
+      <w:tr>
+        <w:tc>
+          <w:tcPr>
+            <w:tcW w:w="3235" w:type="dxa"/>
+          </w:tcPr>
+          <w:p>
+            <w:pPr>
+              <w:rPr>
+                <w:rFonts w:ascii="Arial" w:hAnsi="Arial" w:cs="Arial"/>
+                <w:sz w:val="24"/>
+                <w:szCs w:val="24"/>
+              </w:rPr>
+            </w:pPr>
+            <w:r>
+              <w:rPr>
+                <w:rFonts w:ascii="Arial" w:hAnsi="Arial" w:cs="Arial"/>
+                <w:sz w:val="24"/>
+                <w:szCs w:val="24"/>
+              </w:rPr>
+              <w:t xml:space="preserve">{%tr else %} </w:t>
+            </w:r>
+          </w:p>
+        </w:tc>
+        <w:tc>
+          <w:tcPr>
+            <w:tcW w:w="2970" w:type="dxa"/>
+          </w:tcPr>
+          <w:p>
+            <w:pPr>
+              <w:widowControl w:val="0"/>
+              <w:spacing w:after="0" w:line="240" w:lineRule="auto"/>
+              <w:rPr>
+                <w:rFonts w:ascii="Arial" w:eastAsia="Calibri" w:hAnsi="Arial" w:cs="Arial"/>
+                <w:sz w:val="24"/>
+                <w:szCs w:val="24"/>
+              </w:rPr>
+            </w:pPr>
+          </w:p>
+        </w:tc>
+        <w:tc>
+          <w:tcPr>
+            <w:tcW w:w="3150" w:type="dxa"/>
+          </w:tcPr>
+          <w:p>
+            <w:pPr>
+              <w:widowControl w:val="0"/>
+              <w:spacing w:after="0" w:line="240" w:lineRule="auto"/>
+              <w:rPr>
+                <w:rFonts w:ascii="Arial" w:eastAsia="Calibri" w:hAnsi="Arial" w:cs="Arial"/>
+                <w:sz w:val="24"/>
+                <w:szCs w:val="24"/>
+              </w:rPr>
+            </w:pPr>
+          </w:p>
+        </w:tc>
+      </w:tr>
+      <w:tr>
+        <w:tc>
+          <w:tcPr>
+            <w:tcW w:w="3235" w:type="dxa"/>
+          </w:tcPr>
+          <w:p>
+            <w:pPr>
+              <w:rPr>
+                <w:rFonts w:ascii="Arial" w:hAnsi="Arial" w:cs="Arial"/>
+                <w:sz w:val="24"/>
+                <w:szCs w:val="24"/>
+              </w:rPr>
+            </w:pPr>
+            <w:r>
+              <w:rPr>
+                <w:rFonts w:ascii="Arial" w:hAnsi="Arial" w:cs="Arial"/>
+                <w:sz w:val="24"/>
+                <w:szCs w:val="24"/>
+              </w:rPr>
+              <w:t>{%tr endif %}</w:t>
+            </w:r>
+            <w:r>
+              <w:rPr>
+                <w:rFonts w:ascii="Arial" w:hAnsi="Arial" w:cs="Arial"/>
+                <w:sz w:val="24"/>
+                <w:szCs w:val="24"/>
+              </w:rPr>
+              <w:t>{%tr endif %}</w:t>
+            </w:r>
+          </w:p>
+        </w:tc>
+        <w:tc>
+          <w:tcPr>
+            <w:tcW w:w="2970" w:type="dxa"/>
+          </w:tcPr>
+          <w:p>
+            <w:pPr>
+              <w:widowControl w:val="0"/>
+              <w:spacing w:after="0" w:line="240" w:lineRule="auto"/>
+              <w:rPr>
+                <w:rFonts w:ascii="Arial" w:eastAsia="Calibri" w:hAnsi="Arial" w:cs="Arial"/>
+                <w:sz w:val="24"/>
+                <w:szCs w:val="24"/>
+              </w:rPr>
+            </w:pPr>
+          </w:p>
+        </w:tc>
+        <w:tc>
+          <w:tcPr>
+            <w:tcW w:w="3150" w:type="dxa"/>
+          </w:tcPr>
+          <w:p>
+            <w:pPr>
+              <w:widowControl w:val="0"/>
+              <w:spacing w:after="0" w:line="240" w:lineRule="auto"/>
+              <w:rPr>
+                <w:rFonts w:ascii="Arial" w:eastAsia="Calibri" w:hAnsi="Arial" w:cs="Arial"/>
+                <w:sz w:val="24"/>
+                <w:szCs w:val="24"/>
+              </w:rPr>
+            </w:pPr>
+          </w:p>
+        </w:tc>
+      </w:tr>
+      <w:tr>
+        <w:tc>
+          <w:tcPr>
+            <w:tcW w:w="3235" w:type="dxa"/>
+          </w:tcPr>
+          <w:p>
+            <w:pPr>
+              <w:rPr>
+                <w:rFonts w:ascii="Arial" w:hAnsi="Arial" w:cs="Arial"/>
+                <w:sz w:val="24"/>
+                <w:szCs w:val="24"/>
+              </w:rPr>
+            </w:pPr>
+            <w:r>
+              <w:rPr>
+                <w:rFonts w:ascii="Arial" w:hAnsi="Arial" w:cs="Arial"/>
+                <w:sz w:val="24"/>
+                <w:szCs w:val="24"/>
+              </w:rPr>
+              <w:t xml:space="preserve">{%tr </w:t>
+            </w:r>
+            <w:proofErr w:type="spellStart"/>
+            <w:r>
+              <w:rPr>
+                <w:rFonts w:ascii="Arial" w:hAnsi="Arial" w:cs="Arial"/>
+                <w:sz w:val="24"/>
+                <w:szCs w:val="24"/>
+              </w:rPr>
+              <w:t>endfor</w:t>
+            </w:r>
+            <w:proofErr w:type="spellEnd"/>
+            <w:r>
+              <w:rPr>
+                <w:rFonts w:ascii="Arial" w:hAnsi="Arial" w:cs="Arial"/>
+                <w:sz w:val="24"/>
+                <w:szCs w:val="24"/>
+              </w:rPr>
+              <w:t xml:space="preserve"> %}</w:t>
+            </w:r>
+          </w:p>
+        </w:tc>
+        <w:tc>
+          <w:tcPr>
+            <w:tcW w:w="2970" w:type="dxa"/>
+          </w:tcPr>
+          <w:p>
+            <w:pPr>
+              <w:widowControl w:val="0"/>
+              <w:spacing w:after="0" w:line="240" w:lineRule="auto"/>
+              <w:rPr>
+                <w:rFonts w:ascii="Arial" w:eastAsia="Calibri" w:hAnsi="Arial" w:cs="Arial"/>
+                <w:sz w:val="24"/>
+                <w:szCs w:val="24"/>
+              </w:rPr>
+            </w:pPr>
+          </w:p>
+        </w:tc>
+        <w:tc>
+          <w:tcPr>
+            <w:tcW w:w="3150" w:type="dxa"/>
+          </w:tcPr>
+          <w:p>
+            <w:pPr>
+              <w:widowControl w:val="0"/>
+              <w:spacing w:after="0" w:line="240" w:lineRule="auto"/>
+              <w:rPr>
+                <w:rFonts w:ascii="Arial" w:eastAsia="Calibri" w:hAnsi="Arial" w:cs="Arial"/>
+                <w:sz w:val="24"/>
+                <w:szCs w:val="24"/>
+              </w:rPr>
+            </w:pPr>
+          </w:p>
+        </w:tc>
+      </w:tr>
+    </w:tbl>
+    <w:p>
+      <w:pPr>
+        <w:rPr>
+          <w:rFonts w:ascii="Arial" w:hAnsi="Arial" w:cs="Arial"/>
+          <w:sz w:val="24"/>
+          <w:szCs w:val="24"/>
+        </w:rPr>
+      </w:pPr>
+    </w:p>
+    <w:p>
+      <w:pPr>
+        <w:rPr>
+          <w:rFonts w:ascii="Arial" w:hAnsi="Arial" w:cs="Arial"/>
+          <w:sz w:val="24"/>
+          <w:szCs w:val="24"/>
+        </w:rPr>
+      </w:pPr>
+      <w:r>
+        <w:rPr>
+          <w:rFonts w:ascii="Arial" w:hAnsi="Arial" w:cs="Arial"/>
+          <w:sz w:val="24"/>
+          <w:szCs w:val="24"/>
+        </w:rPr>
+        <w:t xml:space="preserve">{%p </w:t>
+      </w:r>
+      <w:proofErr w:type="spellStart"/>
+      <w:r>
+        <w:rPr>
+          <w:rFonts w:ascii="Arial" w:hAnsi="Arial" w:cs="Arial"/>
+          <w:sz w:val="24"/>
+          <w:szCs w:val="24"/>
+        </w:rPr>
+        <w:t>elif</w:t>
+      </w:r>
+      <w:proofErr w:type="spellEnd"/>
+      <w:r>
+        <w:rPr>
+          <w:rFonts w:ascii="Arial" w:hAnsi="Arial" w:cs="Arial"/>
+          <w:sz w:val="24"/>
+          <w:szCs w:val="24"/>
+        </w:rPr>
+        <w:t xml:space="preserve"> </w:t>
+      </w:r>
+      <w:proofErr w:type="spellStart"/>
+      <w:r>
+        <w:rPr>
+          <w:rFonts w:ascii="Arial" w:hAnsi="Arial" w:cs="Arial"/>
+          <w:sz w:val="24"/>
+          <w:szCs w:val="24"/>
+        </w:rPr>
+        <w:t>field.field_name</w:t>
+      </w:r>
+      <w:proofErr w:type="spellEnd"/>
+      <w:r>
+        <w:rPr>
+          <w:rFonts w:ascii="Arial" w:hAnsi="Arial" w:cs="Arial"/>
+          <w:sz w:val="24"/>
+          <w:szCs w:val="24"/>
+        </w:rPr>
+        <w:t xml:space="preserve"> == "</w:t>
+      </w:r>
+      <w:proofErr w:type="spellStart"/>
+      <w:r>
+        <w:rPr>
+          <w:rFonts w:ascii="Arial" w:hAnsi="Arial" w:cs="Arial"/>
+          <w:sz w:val="24"/>
+          <w:szCs w:val="24"/>
+        </w:rPr>
+        <w:t>real_estate_loans</w:t>
+      </w:r>
+      <w:proofErr w:type="spellEnd"/>
+      <w:r>
+        <w:rPr>
+          <w:rFonts w:ascii="Arial" w:hAnsi="Arial" w:cs="Arial"/>
+          <w:sz w:val="24"/>
+          <w:szCs w:val="24"/>
+        </w:rPr>
+        <w:t xml:space="preserve">" or </w:t>
+      </w:r>
+      <w:proofErr w:type="spellStart"/>
+      <w:r>
+        <w:rPr>
+          <w:rFonts w:ascii="Arial" w:hAnsi="Arial" w:cs="Arial"/>
+          <w:sz w:val="24"/>
+          <w:szCs w:val="24"/>
+        </w:rPr>
+        <w:t>field.field_name</w:t>
+      </w:r>
+      <w:proofErr w:type="spellEnd"/>
+      <w:r>
+        <w:rPr>
+          <w:rFonts w:ascii="Arial" w:hAnsi="Arial" w:cs="Arial"/>
+          <w:sz w:val="24"/>
+          <w:szCs w:val="24"/>
+        </w:rPr>
+        <w:t xml:space="preserve"> == “</w:t>
+      </w:r>
+      <w:proofErr w:type="spellStart"/>
+      <w:r>
+        <w:rPr>
+          <w:rFonts w:ascii="Arial" w:hAnsi="Arial" w:cs="Arial"/>
+          <w:sz w:val="24"/>
+          <w:szCs w:val="24"/>
+        </w:rPr>
+        <w:t>vehicle_loans</w:t>
+      </w:r>
+      <w:proofErr w:type="spellEnd"/>
+      <w:r>
+        <w:rPr>
+          <w:rFonts w:ascii="Arial" w:hAnsi="Arial" w:cs="Arial"/>
+          <w:sz w:val="24"/>
+          <w:szCs w:val="24"/>
+        </w:rPr>
+        <w:t xml:space="preserve">” or </w:t>
+      </w:r>
+      <w:proofErr w:type="spellStart"/>
+      <w:r>
+        <w:rPr>
+          <w:rFonts w:ascii="Arial" w:hAnsi="Arial" w:cs="Arial"/>
+          <w:sz w:val="24"/>
+          <w:szCs w:val="24"/>
+        </w:rPr>
+        <w:t>field.field_name</w:t>
+      </w:r>
+      <w:proofErr w:type="spellEnd"/>
+      <w:r>
+        <w:rPr>
+          <w:rFonts w:ascii="Arial" w:hAnsi="Arial" w:cs="Arial"/>
+          <w:sz w:val="24"/>
+          <w:szCs w:val="24"/>
+        </w:rPr>
+        <w:t xml:space="preserve"> == “</w:t>
+      </w:r>
+      <w:proofErr w:type="spellStart"/>
+      <w:r>
+        <w:rPr>
+          <w:rFonts w:ascii="Arial" w:hAnsi="Arial" w:cs="Arial"/>
+          <w:sz w:val="24"/>
+          <w:szCs w:val="24"/>
+        </w:rPr>
+        <w:t>other_loans</w:t>
+      </w:r>
+      <w:proofErr w:type="spellEnd"/>
+      <w:r>
+        <w:rPr>
+          <w:rFonts w:ascii="Arial" w:hAnsi="Arial" w:cs="Arial"/>
+          <w:sz w:val="24"/>
+          <w:szCs w:val="24"/>
+        </w:rPr>
+        <w:t xml:space="preserve">” or </w:t>
+      </w:r>
+      <w:proofErr w:type="spellStart"/>
+      <w:r>
+        <w:rPr>
+          <w:rFonts w:ascii="Arial" w:hAnsi="Arial" w:cs="Arial"/>
+          <w:sz w:val="24"/>
+          <w:szCs w:val="24"/>
+        </w:rPr>
+        <w:t>field.field_name</w:t>
+      </w:r>
+      <w:proofErr w:type="spellEnd"/>
+      <w:r>
+        <w:rPr>
+          <w:rFonts w:ascii="Arial" w:hAnsi="Arial" w:cs="Arial"/>
+          <w:sz w:val="24"/>
+          <w:szCs w:val="24"/>
+        </w:rPr>
+        <w:t xml:space="preserve"> == “</w:t>
+      </w:r>
+      <w:proofErr w:type="spellStart"/>
+      <w:r>
+        <w:rPr>
+          <w:rFonts w:ascii="Arial" w:hAnsi="Arial" w:cs="Arial"/>
+          <w:sz w:val="24"/>
+          <w:szCs w:val="24"/>
+        </w:rPr>
+        <w:t>other_debts</w:t>
+      </w:r>
+      <w:proofErr w:type="spellEnd"/>
+      <w:r>
+        <w:rPr>
+          <w:rFonts w:ascii="Arial" w:hAnsi="Arial" w:cs="Arial"/>
+          <w:sz w:val="24"/>
+          <w:szCs w:val="24"/>
+        </w:rPr>
+        <w:t>” %}</w:t>
+      </w:r>
+    </w:p>
+    <w:p>
+      <w:pPr>
+        <w:pStyle w:val="Heading3"/>
+        <w:rPr>
+          <w:sz w:val="24"/>
+          <w:szCs w:val="24"/>
+        </w:rPr>
+      </w:pPr>
+      <w:r>
+        <w:rPr>
+          <w:sz w:val="24"/>
+          <w:szCs w:val="24"/>
+        </w:rPr>
+        <w:t xml:space="preserve">{{ </w:t>
+      </w:r>
+      <w:proofErr w:type="spellStart"/>
+      <w:r>
+        <w:rPr>
+          <w:sz w:val="24"/>
+          <w:szCs w:val="24"/>
+        </w:rPr>
+        <w:t>field.label</w:t>
+      </w:r>
+      <w:proofErr w:type="spellEnd"/>
+      <w:r>
+        <w:rPr>
+          <w:sz w:val="24"/>
+          <w:szCs w:val="24"/>
+        </w:rPr>
+        <w:t xml:space="preserve"> }}</w:t>
+      </w:r>
+    </w:p>
+    <w:tbl>
+      <w:tblPr>
+        <w:tblStyle w:val="TableGrid"/>
+        <w:tblW w:w="9360" w:type="dxa"/>
+        <w:tblLayout w:type="fixed"/>
+        <w:tblLook w:val="04A0" w:firstRow="1" w:lastRow="0" w:firstColumn="1" w:lastColumn="0" w:noHBand="0" w:noVBand="1"/>
+      </w:tblPr>
+      <w:tblGrid>
+        <w:gridCol w:w="1885"/>
+        <w:gridCol w:w="1890"/>
+        <w:gridCol w:w="1890"/>
+        <w:gridCol w:w="2250"/>
+        <w:gridCol w:w="1445"/>
+      </w:tblGrid>
+      <w:tr>
+        <w:tc>
+          <w:tcPr>
+            <w:tcW w:w="1885" w:type="dxa"/>
+          </w:tcPr>
+          <w:p>
+            <w:pPr>
+              <w:widowControl w:val="0"/>
+              <w:spacing w:after="0" w:line="240" w:lineRule="auto"/>
+              <w:rPr>
+                <w:rFonts w:ascii="Arial" w:hAnsi="Arial" w:cs="Arial"/>
+                <w:b/>
+                <w:sz w:val="24"/>
+                <w:szCs w:val="24"/>
+              </w:rPr>
+            </w:pPr>
+            <w:r>
+              <w:rPr>
+                <w:rFonts w:ascii="Arial" w:eastAsia="Calibri" w:hAnsi="Arial" w:cs="Arial"/>
+                <w:b/>
+                <w:sz w:val="24"/>
+                <w:szCs w:val="24"/>
+              </w:rPr>
+              <w:t>Description</w:t>
+            </w:r>
+          </w:p>
+        </w:tc>
+        <w:tc>
+          <w:tcPr>
+            <w:tcW w:w="1890" w:type="dxa"/>
+          </w:tcPr>
+          <w:p>
+            <w:pPr>
+              <w:widowControl w:val="0"/>
+              <w:spacing w:after="0" w:line="240" w:lineRule="auto"/>
+              <w:rPr>
+                <w:rFonts w:ascii="Arial" w:eastAsia="Calibri" w:hAnsi="Arial" w:cs="Arial"/>
+                <w:b/>
+                <w:sz w:val="24"/>
+                <w:szCs w:val="24"/>
+              </w:rPr>
+            </w:pPr>
+            <w:r>
+              <w:rPr>
+                <w:rFonts w:ascii="Arial" w:eastAsia="Calibri" w:hAnsi="Arial" w:cs="Arial"/>
+                <w:b/>
+                <w:sz w:val="24"/>
+                <w:szCs w:val="24"/>
+              </w:rPr>
+              <w:t>Lender</w:t>
+            </w:r>
+          </w:p>
+        </w:tc>
+        <w:tc>
+          <w:tcPr>
+            <w:tcW w:w="1890" w:type="dxa"/>
+          </w:tcPr>
+          <w:p>
+            <w:pPr>
+              <w:widowControl w:val="0"/>
+              <w:spacing w:after="0" w:line="240" w:lineRule="auto"/>
+              <w:rPr>
+                <w:rFonts w:ascii="Arial" w:eastAsia="Calibri" w:hAnsi="Arial" w:cs="Arial"/>
+                <w:b/>
+                <w:sz w:val="24"/>
+                <w:szCs w:val="24"/>
+              </w:rPr>
+            </w:pPr>
+            <w:r>
+              <w:rPr>
+                <w:rFonts w:ascii="Arial" w:eastAsia="Calibri" w:hAnsi="Arial" w:cs="Arial"/>
+                <w:b/>
+                <w:sz w:val="24"/>
+                <w:szCs w:val="24"/>
+              </w:rPr>
+              <w:t>Balance owed</w:t>
+            </w:r>
+          </w:p>
+        </w:tc>
+        <w:tc>
+          <w:tcPr>
+            <w:tcW w:w="2250" w:type="dxa"/>
+          </w:tcPr>
+          <w:p>
+            <w:pPr>
+              <w:widowControl w:val="0"/>
+              <w:spacing w:after="0" w:line="240" w:lineRule="auto"/>
+              <w:rPr>
+                <w:rFonts w:ascii="Arial" w:eastAsia="Calibri" w:hAnsi="Arial" w:cs="Arial"/>
+                <w:b/>
+                <w:sz w:val="24"/>
+                <w:szCs w:val="24"/>
+              </w:rPr>
+            </w:pPr>
+            <w:r>
+              <w:rPr>
+                <w:rFonts w:ascii="Arial" w:eastAsia="Calibri" w:hAnsi="Arial" w:cs="Arial"/>
+                <w:b/>
+                <w:sz w:val="24"/>
+                <w:szCs w:val="24"/>
+              </w:rPr>
+              <w:t>Monthly payment</w:t>
+            </w:r>
+          </w:p>
+        </w:tc>
+        <w:tc>
+          <w:tcPr>
+            <w:tcW w:w="1445" w:type="dxa"/>
+          </w:tcPr>
+          <w:p>
+            <w:pPr>
+              <w:widowControl w:val="0"/>
+              <w:spacing w:after="0" w:line="240" w:lineRule="auto"/>
+              <w:rPr>
+                <w:rFonts w:ascii="Arial" w:hAnsi="Arial" w:cs="Arial"/>
+                <w:b/>
+                <w:sz w:val="24"/>
+                <w:szCs w:val="24"/>
+              </w:rPr>
+            </w:pPr>
+            <w:r>
+              <w:rPr>
+                <w:rFonts w:ascii="Arial" w:eastAsia="Calibri" w:hAnsi="Arial" w:cs="Arial"/>
+                <w:b/>
+                <w:sz w:val="24"/>
+                <w:szCs w:val="24"/>
+              </w:rPr>
+              <w:t>You are making payment</w:t>
+            </w:r>
+          </w:p>
+        </w:tc>
+      </w:tr>
+      <w:tr>
+        <w:tc>
+          <w:tcPr>
+            <w:tcW w:w="1885" w:type="dxa"/>
+          </w:tcPr>
+          <w:p>
+            <w:pPr>
+              <w:rPr>
+                <w:rFonts w:ascii="Arial" w:hAnsi="Arial" w:cs="Arial"/>
+                <w:sz w:val="24"/>
+                <w:szCs w:val="24"/>
+              </w:rPr>
+            </w:pPr>
+            <w:r>
+              <w:rPr>
+                <w:rFonts w:ascii="Arial" w:hAnsi="Arial" w:cs="Arial"/>
+                <w:sz w:val="24"/>
+                <w:szCs w:val="24"/>
+              </w:rPr>
+              <w:t xml:space="preserve">{%tr for row in </w:t>
+            </w:r>
+            <w:proofErr w:type="spellStart"/>
+            <w:r>
+              <w:rPr>
+                <w:rFonts w:ascii="Arial" w:hAnsi="Arial" w:cs="Arial"/>
+                <w:sz w:val="24"/>
+                <w:szCs w:val="24"/>
+              </w:rPr>
+              <w:t>field.overflow_value</w:t>
+            </w:r>
+            <w:proofErr w:type="spellEnd"/>
+            <w:r>
+              <w:rPr>
+                <w:rFonts w:ascii="Arial" w:hAnsi="Arial" w:cs="Arial"/>
+                <w:sz w:val="24"/>
+                <w:szCs w:val="24"/>
+              </w:rPr>
+              <w:t>() %}</w:t>
+            </w:r>
+          </w:p>
+        </w:tc>
+        <w:tc>
+          <w:tcPr>
+            <w:tcW w:w="1890" w:type="dxa"/>
+          </w:tcPr>
+          <w:p>
+            <w:pPr>
+              <w:widowControl w:val="0"/>
+              <w:spacing w:after="0" w:line="240" w:lineRule="auto"/>
+              <w:rPr>
+                <w:rFonts w:ascii="Arial" w:eastAsia="Calibri" w:hAnsi="Arial" w:cs="Arial"/>
+                <w:sz w:val="24"/>
+                <w:szCs w:val="24"/>
+              </w:rPr>
+            </w:pPr>
+          </w:p>
+        </w:tc>
+        <w:tc>
+          <w:tcPr>
+            <w:tcW w:w="1890" w:type="dxa"/>
+          </w:tcPr>
+          <w:p>
+            <w:pPr>
+              <w:widowControl w:val="0"/>
+              <w:spacing w:after="0" w:line="240" w:lineRule="auto"/>
+              <w:rPr>
+                <w:rFonts w:ascii="Arial" w:eastAsia="Calibri" w:hAnsi="Arial" w:cs="Arial"/>
+                <w:sz w:val="24"/>
+                <w:szCs w:val="24"/>
+              </w:rPr>
+            </w:pPr>
+          </w:p>
+        </w:tc>
+        <w:tc>
+          <w:tcPr>
+            <w:tcW w:w="2250" w:type="dxa"/>
+          </w:tcPr>
+          <w:p>
+            <w:pPr>
+              <w:widowControl w:val="0"/>
+              <w:spacing w:after="0" w:line="240" w:lineRule="auto"/>
+              <w:rPr>
+                <w:rFonts w:ascii="Arial" w:eastAsia="Calibri" w:hAnsi="Arial" w:cs="Arial"/>
+                <w:sz w:val="24"/>
+                <w:szCs w:val="24"/>
+              </w:rPr>
+            </w:pPr>
+          </w:p>
+        </w:tc>
+        <w:tc>
+          <w:tcPr>
+            <w:tcW w:w="1445" w:type="dxa"/>
+          </w:tcPr>
+          <w:p>
+            <w:pPr>
+              <w:widowControl w:val="0"/>
+              <w:spacing w:after="0" w:line="240" w:lineRule="auto"/>
+              <w:rPr>
+                <w:rFonts w:ascii="Arial" w:eastAsia="Calibri" w:hAnsi="Arial" w:cs="Arial"/>
+                <w:sz w:val="24"/>
+                <w:szCs w:val="24"/>
+              </w:rPr>
+            </w:pPr>
+          </w:p>
+        </w:tc>
+      </w:tr>
+      <w:tr>
+        <w:tc>
+          <w:tcPr>
+            <w:tcW w:w="1885" w:type="dxa"/>
+          </w:tcPr>
+          <w:p>
+            <w:pPr>
+              <w:rPr>
+                <w:rFonts w:ascii="Arial" w:hAnsi="Arial" w:cs="Arial"/>
+                <w:sz w:val="24"/>
+                <w:szCs w:val="24"/>
+              </w:rPr>
+            </w:pPr>
+            <w:r>
+              <w:rPr>
+                <w:rFonts w:ascii="Arial" w:hAnsi="Arial" w:cs="Arial"/>
+                <w:sz w:val="24"/>
+                <w:szCs w:val="24"/>
+              </w:rPr>
+              <w:t xml:space="preserve">{{ </w:t>
+            </w:r>
+            <w:proofErr w:type="spellStart"/>
+            <w:r>
+              <w:rPr>
+                <w:rFonts w:ascii="Arial" w:hAnsi="Arial" w:cs="Arial"/>
+                <w:sz w:val="24"/>
+                <w:szCs w:val="24"/>
+              </w:rPr>
+              <w:t>row.</w:t>
+            </w:r>
+            <w:r>
+              <w:rPr>
+                <w:rFonts w:ascii="Arial" w:hAnsi="Arial" w:cs="Arial"/>
+                <w:sz w:val="24"/>
+                <w:szCs w:val="24"/>
+              </w:rPr>
+              <w:t>source</w:t>
+            </w:r>
+            <w:proofErr w:type="spellEnd"/>
+            <w:r>
+              <w:rPr>
+                <w:rFonts w:ascii="Arial" w:hAnsi="Arial" w:cs="Arial"/>
+                <w:sz w:val="24"/>
+                <w:szCs w:val="24"/>
+              </w:rPr>
+              <w:t xml:space="preserve"> }}</w:t>
+            </w:r>
+          </w:p>
+        </w:tc>
+        <w:tc>
+          <w:tcPr>
+            <w:tcW w:w="1890" w:type="dxa"/>
+          </w:tcPr>
+          <w:p>
+            <w:pPr>
+              <w:widowControl w:val="0"/>
+              <w:spacing w:after="0" w:line="240" w:lineRule="auto"/>
+              <w:rPr>
+                <w:rFonts w:ascii="Arial" w:hAnsi="Arial" w:cs="Arial"/>
+                <w:sz w:val="24"/>
+                <w:szCs w:val="24"/>
+              </w:rPr>
+            </w:pPr>
+            <w:r>
+              <w:rPr>
+                <w:rFonts w:ascii="Arial" w:hAnsi="Arial" w:cs="Arial"/>
+                <w:sz w:val="24"/>
+                <w:szCs w:val="24"/>
+              </w:rPr>
+              <w:t xml:space="preserve">{{ </w:t>
+            </w:r>
+            <w:proofErr w:type="spellStart"/>
+            <w:r>
+              <w:rPr>
+                <w:rFonts w:ascii="Arial" w:hAnsi="Arial" w:cs="Arial"/>
+                <w:sz w:val="24"/>
+                <w:szCs w:val="24"/>
+              </w:rPr>
+              <w:t>row.lender</w:t>
+            </w:r>
+            <w:proofErr w:type="spellEnd"/>
+            <w:r>
+              <w:rPr>
+                <w:rFonts w:ascii="Arial" w:hAnsi="Arial" w:cs="Arial"/>
+                <w:sz w:val="24"/>
+                <w:szCs w:val="24"/>
+              </w:rPr>
+              <w:t xml:space="preserve"> </w:t>
+            </w:r>
+            <w:r>
+              <w:rPr>
+                <w:rFonts w:ascii="Arial" w:hAnsi="Arial" w:cs="Arial"/>
+                <w:sz w:val="24"/>
+                <w:szCs w:val="24"/>
+              </w:rPr>
+              <w:t>}}</w:t>
+            </w:r>
+          </w:p>
+        </w:tc>
+        <w:tc>
+          <w:tcPr>
+            <w:tcW w:w="1890" w:type="dxa"/>
+          </w:tcPr>
+          <w:p>
+            <w:pPr>
+              <w:widowControl w:val="0"/>
+              <w:spacing w:after="0" w:line="240" w:lineRule="auto"/>
+              <w:rPr>
+                <w:rFonts w:ascii="Arial" w:hAnsi="Arial" w:cs="Arial"/>
+                <w:sz w:val="24"/>
+                <w:szCs w:val="24"/>
+              </w:rPr>
+            </w:pPr>
+            <w:r>
+              <w:rPr>
+                <w:rFonts w:ascii="Arial" w:hAnsi="Arial" w:cs="Arial"/>
+                <w:sz w:val="24"/>
+                <w:szCs w:val="24"/>
+              </w:rPr>
+              <w:t xml:space="preserve">{{ </w:t>
+            </w:r>
+            <w:proofErr w:type="spellStart"/>
+            <w:r>
+              <w:rPr>
+                <w:rFonts w:ascii="Arial" w:hAnsi="Arial" w:cs="Arial"/>
+                <w:sz w:val="24"/>
+                <w:szCs w:val="24"/>
+              </w:rPr>
+              <w:t>row.balance</w:t>
+            </w:r>
+            <w:proofErr w:type="spellEnd"/>
+            <w:r>
+              <w:rPr>
+                <w:rFonts w:ascii="Arial" w:hAnsi="Arial" w:cs="Arial"/>
+                <w:sz w:val="24"/>
+                <w:szCs w:val="24"/>
+              </w:rPr>
+              <w:t xml:space="preserve"> | currency }}</w:t>
+            </w:r>
+          </w:p>
+        </w:tc>
+        <w:tc>
+          <w:tcPr>
+            <w:tcW w:w="2250" w:type="dxa"/>
+          </w:tcPr>
+          <w:p>
+            <w:pPr>
+              <w:widowControl w:val="0"/>
+              <w:spacing w:after="0" w:line="240" w:lineRule="auto"/>
+              <w:rPr>
+                <w:rFonts w:ascii="Arial" w:eastAsia="Calibri" w:hAnsi="Arial" w:cs="Arial"/>
+                <w:sz w:val="24"/>
+                <w:szCs w:val="24"/>
+              </w:rPr>
+            </w:pPr>
+            <w:r>
+              <w:rPr>
+                <w:rFonts w:ascii="Arial" w:hAnsi="Arial" w:cs="Arial"/>
+                <w:sz w:val="24"/>
+                <w:szCs w:val="24"/>
+              </w:rPr>
+              <w:t xml:space="preserve">{{ </w:t>
+            </w:r>
+            <w:proofErr w:type="spellStart"/>
+            <w:r>
+              <w:rPr>
+                <w:rFonts w:ascii="Arial" w:hAnsi="Arial" w:cs="Arial"/>
+                <w:sz w:val="24"/>
+                <w:szCs w:val="24"/>
+              </w:rPr>
+              <w:t>row.monthly_payment</w:t>
+            </w:r>
+            <w:proofErr w:type="spellEnd"/>
+            <w:r>
+              <w:rPr>
+                <w:rFonts w:ascii="Arial" w:hAnsi="Arial" w:cs="Arial"/>
+                <w:sz w:val="24"/>
+                <w:szCs w:val="24"/>
+              </w:rPr>
+              <w:t xml:space="preserve"> | currency }}</w:t>
+            </w:r>
+          </w:p>
+        </w:tc>
+        <w:tc>
+          <w:tcPr>
+            <w:tcW w:w="1445" w:type="dxa"/>
+          </w:tcPr>
+          <w:p>
+            <w:pPr>
+              <w:widowControl w:val="0"/>
+              <w:spacing w:after="0" w:line="240" w:lineRule="auto"/>
+              <w:rPr>
+                <w:rFonts w:ascii="Arial" w:eastAsia="Calibri" w:hAnsi="Arial" w:cs="Arial"/>
+                <w:sz w:val="24"/>
+                <w:szCs w:val="24"/>
+              </w:rPr>
+            </w:pPr>
+            <w:r>
+              <w:rPr>
+                <w:rFonts w:ascii="Arial" w:hAnsi="Arial" w:cs="Arial"/>
+                <w:sz w:val="24"/>
+                <w:szCs w:val="24"/>
+              </w:rPr>
+              <w:t xml:space="preserve">{{ </w:t>
+            </w:r>
+            <w:proofErr w:type="spellStart"/>
+            <w:r>
+              <w:rPr>
+                <w:rFonts w:ascii="Arial" w:hAnsi="Arial" w:cs="Arial"/>
+                <w:sz w:val="24"/>
+                <w:szCs w:val="24"/>
+              </w:rPr>
+              <w:t>row.self_payment</w:t>
+            </w:r>
+            <w:proofErr w:type="spellEnd"/>
+            <w:r>
+              <w:rPr>
+                <w:rFonts w:ascii="Arial" w:hAnsi="Arial" w:cs="Arial"/>
+                <w:sz w:val="24"/>
+                <w:szCs w:val="24"/>
+              </w:rPr>
+              <w:t xml:space="preserve"> }}</w:t>
+            </w:r>
+          </w:p>
+        </w:tc>
+      </w:tr>
+      <w:tr>
+        <w:tc>
+          <w:tcPr>
+            <w:tcW w:w="1885" w:type="dxa"/>
+          </w:tcPr>
+          <w:p>
+            <w:pPr>
+              <w:rPr>
+                <w:rFonts w:ascii="Arial" w:hAnsi="Arial" w:cs="Arial"/>
+                <w:sz w:val="24"/>
+                <w:szCs w:val="24"/>
+              </w:rPr>
+            </w:pPr>
+            <w:r>
+              <w:rPr>
+                <w:rFonts w:ascii="Arial" w:hAnsi="Arial" w:cs="Arial"/>
+                <w:sz w:val="24"/>
+                <w:szCs w:val="24"/>
+              </w:rPr>
+              <w:t xml:space="preserve">{%tr </w:t>
+            </w:r>
+            <w:proofErr w:type="spellStart"/>
+            <w:r>
+              <w:rPr>
+                <w:rFonts w:ascii="Arial" w:hAnsi="Arial" w:cs="Arial"/>
+                <w:sz w:val="24"/>
+                <w:szCs w:val="24"/>
+              </w:rPr>
+              <w:t>endfor</w:t>
+            </w:r>
+            <w:proofErr w:type="spellEnd"/>
+            <w:r>
+              <w:rPr>
+                <w:rFonts w:ascii="Arial" w:hAnsi="Arial" w:cs="Arial"/>
+                <w:sz w:val="24"/>
+                <w:szCs w:val="24"/>
+              </w:rPr>
+              <w:t xml:space="preserve"> %}</w:t>
+            </w:r>
+          </w:p>
+        </w:tc>
+        <w:tc>
+          <w:tcPr>
+            <w:tcW w:w="1890" w:type="dxa"/>
+          </w:tcPr>
+          <w:p>
+            <w:pPr>
+              <w:widowControl w:val="0"/>
+              <w:spacing w:after="0" w:line="240" w:lineRule="auto"/>
+              <w:rPr>
+                <w:rFonts w:ascii="Arial" w:eastAsia="Calibri" w:hAnsi="Arial" w:cs="Arial"/>
+                <w:sz w:val="24"/>
+                <w:szCs w:val="24"/>
+              </w:rPr>
+            </w:pPr>
+          </w:p>
+        </w:tc>
+        <w:tc>
+          <w:tcPr>
+            <w:tcW w:w="1890" w:type="dxa"/>
+          </w:tcPr>
+          <w:p>
+            <w:pPr>
+              <w:widowControl w:val="0"/>
+              <w:spacing w:after="0" w:line="240" w:lineRule="auto"/>
+              <w:rPr>
+                <w:rFonts w:ascii="Arial" w:eastAsia="Calibri" w:hAnsi="Arial" w:cs="Arial"/>
+                <w:sz w:val="24"/>
+                <w:szCs w:val="24"/>
+              </w:rPr>
+            </w:pPr>
+          </w:p>
+        </w:tc>
+        <w:tc>
+          <w:tcPr>
+            <w:tcW w:w="2250" w:type="dxa"/>
+          </w:tcPr>
+          <w:p>
+            <w:pPr>
+              <w:widowControl w:val="0"/>
+              <w:spacing w:after="0" w:line="240" w:lineRule="auto"/>
+              <w:rPr>
+                <w:rFonts w:ascii="Arial" w:eastAsia="Calibri" w:hAnsi="Arial" w:cs="Arial"/>
+                <w:sz w:val="24"/>
+                <w:szCs w:val="24"/>
+              </w:rPr>
+            </w:pPr>
+          </w:p>
+        </w:tc>
+        <w:tc>
+          <w:tcPr>
+            <w:tcW w:w="1445" w:type="dxa"/>
+          </w:tcPr>
+          <w:p>
+            <w:pPr>
+              <w:widowControl w:val="0"/>
+              <w:spacing w:after="0" w:line="240" w:lineRule="auto"/>
+              <w:rPr>
+                <w:rFonts w:ascii="Arial" w:eastAsia="Calibri" w:hAnsi="Arial" w:cs="Arial"/>
+                <w:sz w:val="24"/>
+                <w:szCs w:val="24"/>
+              </w:rPr>
+            </w:pPr>
+          </w:p>
+        </w:tc>
+      </w:tr>
+    </w:tbl>
+    <w:p>
+      <w:pPr>
+        <w:rPr>
+          <w:rFonts w:ascii="Arial" w:hAnsi="Arial" w:cs="Arial"/>
+          <w:sz w:val="24"/>
+          <w:szCs w:val="24"/>
+        </w:rPr>
+      </w:pPr>
+    </w:p>
+    <w:p>
+      <w:pPr>
+        <w:rPr>
+          <w:rFonts w:ascii="Arial" w:hAnsi="Arial" w:cs="Arial"/>
+          <w:sz w:val="24"/>
+          <w:szCs w:val="24"/>
+        </w:rPr>
+      </w:pPr>
+      <w:r>
+        <w:rPr>
+          <w:rFonts w:ascii="Arial" w:hAnsi="Arial" w:cs="Arial"/>
+          <w:sz w:val="24"/>
+          <w:szCs w:val="24"/>
+        </w:rPr>
+        <w:t xml:space="preserve">{%p </w:t>
+      </w:r>
+      <w:proofErr w:type="spellStart"/>
+      <w:r>
+        <w:rPr>
+          <w:rFonts w:ascii="Arial" w:hAnsi="Arial" w:cs="Arial"/>
+          <w:sz w:val="24"/>
+          <w:szCs w:val="24"/>
+        </w:rPr>
+        <w:t>elif</w:t>
+      </w:r>
+      <w:proofErr w:type="spellEnd"/>
+      <w:r>
+        <w:rPr>
+          <w:rFonts w:ascii="Arial" w:hAnsi="Arial" w:cs="Arial"/>
+          <w:sz w:val="24"/>
+          <w:szCs w:val="24"/>
+        </w:rPr>
+        <w:t xml:space="preserve"> </w:t>
+      </w:r>
+      <w:proofErr w:type="spellStart"/>
+      <w:r>
+        <w:rPr>
+          <w:rFonts w:ascii="Arial" w:hAnsi="Arial" w:cs="Arial"/>
+          <w:sz w:val="24"/>
+          <w:szCs w:val="24"/>
+        </w:rPr>
         <w:t>field.is_object_list</w:t>
       </w:r>
       <w:proofErr w:type="spellEnd"/>
@@ -1579,6 +3114,7 @@
                 <w:sz w:val="24"/>
                 <w:szCs w:val="24"/>
               </w:rPr>
+              <w:lastRenderedPageBreak/>
               <w:t>field.columns</w:t>
             </w:r>
             <w:proofErr w:type="spellEnd"/>
@@ -1615,7 +3151,18 @@
                 <w:sz w:val="24"/>
                 <w:szCs w:val="24"/>
               </w:rPr>
-              <w:t>{{ label(column).capitalize().replace('_', ' ') }}</w:t>
+              <w:lastRenderedPageBreak/>
+              <w:t xml:space="preserve">{{ </w:t>
+            </w:r>
+            <w:r>
+              <w:rPr>
+                <w:rFonts w:ascii="Arial" w:eastAsia="Calibri" w:hAnsi="Arial" w:cs="Arial"/>
+                <w:b/>
+                <w:sz w:val="24"/>
+                <w:szCs w:val="24"/>
+              </w:rPr>
+              <w:lastRenderedPageBreak/>
+              <w:t>label(column).capitalize().replace('_', ' ') }}</w:t>
             </w:r>
           </w:p>
         </w:tc>
@@ -1641,6 +3188,7 @@
                 <w:sz w:val="24"/>
                 <w:szCs w:val="24"/>
               </w:rPr>
+              <w:lastRenderedPageBreak/>
               <w:t>{%</w:t>
             </w:r>
             <w:proofErr w:type="spellStart"/>

</xml_diff>

<commit_message>
got loans to work well on addendum
</commit_message>
<xml_diff>
--- a/docassemble/VT813/data/templates/VT_813A_addendum.docx
+++ b/docassemble/VT813/data/templates/VT_813A_addendum.docx
@@ -3005,6 +3005,752 @@
           <w:sz w:val="24"/>
           <w:szCs w:val="24"/>
         </w:rPr>
+        <w:t>field.field_name</w:t>
+      </w:r>
+      <w:proofErr w:type="spellEnd"/>
+      <w:r>
+        <w:rPr>
+          <w:rFonts w:ascii="Arial" w:hAnsi="Arial" w:cs="Arial"/>
+          <w:sz w:val="24"/>
+          <w:szCs w:val="24"/>
+        </w:rPr>
+        <w:t xml:space="preserve"> == "</w:t>
+      </w:r>
+      <w:proofErr w:type="spellStart"/>
+      <w:r>
+        <w:rPr>
+          <w:rFonts w:ascii="Arial" w:hAnsi="Arial" w:cs="Arial"/>
+          <w:sz w:val="24"/>
+          <w:szCs w:val="24"/>
+        </w:rPr>
+        <w:t>supported_children</w:t>
+      </w:r>
+      <w:proofErr w:type="spellEnd"/>
+      <w:r>
+        <w:rPr>
+          <w:rFonts w:ascii="Arial" w:hAnsi="Arial" w:cs="Arial"/>
+          <w:sz w:val="24"/>
+          <w:szCs w:val="24"/>
+        </w:rPr>
+        <w:t>" %}</w:t>
+      </w:r>
+    </w:p>
+    <w:p>
+      <w:pPr>
+        <w:pStyle w:val="Heading3"/>
+        <w:rPr>
+          <w:sz w:val="24"/>
+          <w:szCs w:val="24"/>
+        </w:rPr>
+      </w:pPr>
+      <w:r>
+        <w:rPr>
+          <w:sz w:val="24"/>
+          <w:szCs w:val="24"/>
+        </w:rPr>
+        <w:t xml:space="preserve">{{ </w:t>
+      </w:r>
+      <w:proofErr w:type="spellStart"/>
+      <w:r>
+        <w:rPr>
+          <w:sz w:val="24"/>
+          <w:szCs w:val="24"/>
+        </w:rPr>
+        <w:t>field.label</w:t>
+      </w:r>
+      <w:proofErr w:type="spellEnd"/>
+      <w:r>
+        <w:rPr>
+          <w:sz w:val="24"/>
+          <w:szCs w:val="24"/>
+        </w:rPr>
+        <w:t xml:space="preserve"> }}</w:t>
+      </w:r>
+    </w:p>
+    <w:tbl>
+      <w:tblPr>
+        <w:tblStyle w:val="TableGrid"/>
+        <w:tblW w:w="9360" w:type="dxa"/>
+        <w:tblLayout w:type="fixed"/>
+        <w:tblLook w:val="04A0" w:firstRow="1" w:lastRow="0" w:firstColumn="1" w:lastColumn="0" w:noHBand="0" w:noVBand="1"/>
+      </w:tblPr>
+      <w:tblGrid>
+        <w:gridCol w:w="2605"/>
+        <w:gridCol w:w="1800"/>
+        <w:gridCol w:w="1710"/>
+        <w:gridCol w:w="1800"/>
+        <w:gridCol w:w="1445"/>
+      </w:tblGrid>
+      <w:tr>
+        <w:tc>
+          <w:tcPr>
+            <w:tcW w:w="2605" w:type="dxa"/>
+          </w:tcPr>
+          <w:p>
+            <w:pPr>
+              <w:widowControl w:val="0"/>
+              <w:spacing w:after="0" w:line="240" w:lineRule="auto"/>
+              <w:rPr>
+                <w:rFonts w:ascii="Arial" w:hAnsi="Arial" w:cs="Arial"/>
+                <w:b/>
+                <w:sz w:val="24"/>
+                <w:szCs w:val="24"/>
+              </w:rPr>
+            </w:pPr>
+            <w:r>
+              <w:rPr>
+                <w:rFonts w:ascii="Arial" w:eastAsia="Calibri" w:hAnsi="Arial" w:cs="Arial"/>
+                <w:b/>
+                <w:sz w:val="24"/>
+                <w:szCs w:val="24"/>
+              </w:rPr>
+              <w:t>Name</w:t>
+            </w:r>
+          </w:p>
+        </w:tc>
+        <w:tc>
+          <w:tcPr>
+            <w:tcW w:w="1800" w:type="dxa"/>
+          </w:tcPr>
+          <w:p>
+            <w:pPr>
+              <w:widowControl w:val="0"/>
+              <w:spacing w:after="0" w:line="240" w:lineRule="auto"/>
+              <w:rPr>
+                <w:rFonts w:ascii="Arial" w:eastAsia="Calibri" w:hAnsi="Arial" w:cs="Arial"/>
+                <w:b/>
+                <w:sz w:val="24"/>
+                <w:szCs w:val="24"/>
+              </w:rPr>
+            </w:pPr>
+            <w:r>
+              <w:rPr>
+                <w:rFonts w:ascii="Arial" w:eastAsia="Calibri" w:hAnsi="Arial" w:cs="Arial"/>
+                <w:b/>
+                <w:sz w:val="24"/>
+                <w:szCs w:val="24"/>
+              </w:rPr>
+              <w:t>M</w:t>
+            </w:r>
+            <w:r>
+              <w:rPr>
+                <w:rFonts w:ascii="Arial" w:eastAsia="Calibri" w:hAnsi="Arial" w:cs="Arial"/>
+                <w:b/>
+                <w:sz w:val="24"/>
+                <w:szCs w:val="24"/>
+              </w:rPr>
+              <w:t xml:space="preserve">onthly child </w:t>
+            </w:r>
+            <w:r>
+              <w:rPr>
+                <w:rFonts w:ascii="Arial" w:eastAsia="Calibri" w:hAnsi="Arial" w:cs="Arial"/>
+                <w:b/>
+                <w:sz w:val="24"/>
+                <w:szCs w:val="24"/>
+              </w:rPr>
+              <w:lastRenderedPageBreak/>
+              <w:t>support ordered</w:t>
+            </w:r>
+          </w:p>
+        </w:tc>
+        <w:tc>
+          <w:tcPr>
+            <w:tcW w:w="1710" w:type="dxa"/>
+          </w:tcPr>
+          <w:p>
+            <w:pPr>
+              <w:widowControl w:val="0"/>
+              <w:spacing w:after="0" w:line="240" w:lineRule="auto"/>
+              <w:rPr>
+                <w:rFonts w:ascii="Arial" w:eastAsia="Calibri" w:hAnsi="Arial" w:cs="Arial"/>
+                <w:b/>
+                <w:sz w:val="24"/>
+                <w:szCs w:val="24"/>
+              </w:rPr>
+            </w:pPr>
+            <w:r>
+              <w:rPr>
+                <w:rFonts w:ascii="Arial" w:eastAsia="Calibri" w:hAnsi="Arial" w:cs="Arial"/>
+                <w:b/>
+                <w:sz w:val="24"/>
+                <w:szCs w:val="24"/>
+              </w:rPr>
+              <w:lastRenderedPageBreak/>
+              <w:t>Amount paid</w:t>
+            </w:r>
+          </w:p>
+        </w:tc>
+        <w:tc>
+          <w:tcPr>
+            <w:tcW w:w="1800" w:type="dxa"/>
+          </w:tcPr>
+          <w:p>
+            <w:pPr>
+              <w:widowControl w:val="0"/>
+              <w:spacing w:after="0" w:line="240" w:lineRule="auto"/>
+              <w:rPr>
+                <w:rFonts w:ascii="Arial" w:eastAsia="Calibri" w:hAnsi="Arial" w:cs="Arial"/>
+                <w:b/>
+                <w:sz w:val="24"/>
+                <w:szCs w:val="24"/>
+              </w:rPr>
+            </w:pPr>
+            <w:r>
+              <w:rPr>
+                <w:rFonts w:ascii="Arial" w:eastAsia="Calibri" w:hAnsi="Arial" w:cs="Arial"/>
+                <w:b/>
+                <w:sz w:val="24"/>
+                <w:szCs w:val="24"/>
+              </w:rPr>
+              <w:t>State of order</w:t>
+            </w:r>
+          </w:p>
+        </w:tc>
+        <w:tc>
+          <w:tcPr>
+            <w:tcW w:w="1445" w:type="dxa"/>
+          </w:tcPr>
+          <w:p>
+            <w:pPr>
+              <w:widowControl w:val="0"/>
+              <w:spacing w:after="0" w:line="240" w:lineRule="auto"/>
+              <w:rPr>
+                <w:rFonts w:ascii="Arial" w:hAnsi="Arial" w:cs="Arial"/>
+                <w:b/>
+                <w:sz w:val="24"/>
+                <w:szCs w:val="24"/>
+              </w:rPr>
+            </w:pPr>
+            <w:r>
+              <w:rPr>
+                <w:rFonts w:ascii="Arial" w:eastAsia="Calibri" w:hAnsi="Arial" w:cs="Arial"/>
+                <w:b/>
+                <w:sz w:val="24"/>
+                <w:szCs w:val="24"/>
+              </w:rPr>
+              <w:t xml:space="preserve">County of </w:t>
+            </w:r>
+            <w:r>
+              <w:rPr>
+                <w:rFonts w:ascii="Arial" w:eastAsia="Calibri" w:hAnsi="Arial" w:cs="Arial"/>
+                <w:b/>
+                <w:sz w:val="24"/>
+                <w:szCs w:val="24"/>
+              </w:rPr>
+              <w:lastRenderedPageBreak/>
+              <w:t>order</w:t>
+            </w:r>
+          </w:p>
+        </w:tc>
+      </w:tr>
+      <w:tr>
+        <w:tc>
+          <w:tcPr>
+            <w:tcW w:w="2605" w:type="dxa"/>
+          </w:tcPr>
+          <w:p>
+            <w:pPr>
+              <w:rPr>
+                <w:rFonts w:ascii="Arial" w:hAnsi="Arial" w:cs="Arial"/>
+                <w:sz w:val="24"/>
+                <w:szCs w:val="24"/>
+              </w:rPr>
+            </w:pPr>
+            <w:r>
+              <w:rPr>
+                <w:rFonts w:ascii="Arial" w:hAnsi="Arial" w:cs="Arial"/>
+                <w:sz w:val="24"/>
+                <w:szCs w:val="24"/>
+              </w:rPr>
+              <w:lastRenderedPageBreak/>
+              <w:t xml:space="preserve">{%tr for row in </w:t>
+            </w:r>
+            <w:proofErr w:type="spellStart"/>
+            <w:r>
+              <w:rPr>
+                <w:rFonts w:ascii="Arial" w:hAnsi="Arial" w:cs="Arial"/>
+                <w:sz w:val="24"/>
+                <w:szCs w:val="24"/>
+              </w:rPr>
+              <w:t>field.overflow_value</w:t>
+            </w:r>
+            <w:proofErr w:type="spellEnd"/>
+            <w:r>
+              <w:rPr>
+                <w:rFonts w:ascii="Arial" w:hAnsi="Arial" w:cs="Arial"/>
+                <w:sz w:val="24"/>
+                <w:szCs w:val="24"/>
+              </w:rPr>
+              <w:t>() %}</w:t>
+            </w:r>
+          </w:p>
+        </w:tc>
+        <w:tc>
+          <w:tcPr>
+            <w:tcW w:w="1800" w:type="dxa"/>
+          </w:tcPr>
+          <w:p>
+            <w:pPr>
+              <w:widowControl w:val="0"/>
+              <w:spacing w:after="0" w:line="240" w:lineRule="auto"/>
+              <w:rPr>
+                <w:rFonts w:ascii="Arial" w:eastAsia="Calibri" w:hAnsi="Arial" w:cs="Arial"/>
+                <w:sz w:val="24"/>
+                <w:szCs w:val="24"/>
+              </w:rPr>
+            </w:pPr>
+          </w:p>
+        </w:tc>
+        <w:tc>
+          <w:tcPr>
+            <w:tcW w:w="1710" w:type="dxa"/>
+          </w:tcPr>
+          <w:p>
+            <w:pPr>
+              <w:widowControl w:val="0"/>
+              <w:spacing w:after="0" w:line="240" w:lineRule="auto"/>
+              <w:rPr>
+                <w:rFonts w:ascii="Arial" w:eastAsia="Calibri" w:hAnsi="Arial" w:cs="Arial"/>
+                <w:sz w:val="24"/>
+                <w:szCs w:val="24"/>
+              </w:rPr>
+            </w:pPr>
+          </w:p>
+        </w:tc>
+        <w:tc>
+          <w:tcPr>
+            <w:tcW w:w="1800" w:type="dxa"/>
+          </w:tcPr>
+          <w:p>
+            <w:pPr>
+              <w:widowControl w:val="0"/>
+              <w:spacing w:after="0" w:line="240" w:lineRule="auto"/>
+              <w:rPr>
+                <w:rFonts w:ascii="Arial" w:eastAsia="Calibri" w:hAnsi="Arial" w:cs="Arial"/>
+                <w:sz w:val="24"/>
+                <w:szCs w:val="24"/>
+              </w:rPr>
+            </w:pPr>
+          </w:p>
+        </w:tc>
+        <w:tc>
+          <w:tcPr>
+            <w:tcW w:w="1445" w:type="dxa"/>
+          </w:tcPr>
+          <w:p>
+            <w:pPr>
+              <w:widowControl w:val="0"/>
+              <w:spacing w:after="0" w:line="240" w:lineRule="auto"/>
+              <w:rPr>
+                <w:rFonts w:ascii="Arial" w:eastAsia="Calibri" w:hAnsi="Arial" w:cs="Arial"/>
+                <w:sz w:val="24"/>
+                <w:szCs w:val="24"/>
+              </w:rPr>
+            </w:pPr>
+          </w:p>
+        </w:tc>
+      </w:tr>
+      <w:tr>
+        <w:tc>
+          <w:tcPr>
+            <w:tcW w:w="2605" w:type="dxa"/>
+          </w:tcPr>
+          <w:p>
+            <w:pPr>
+              <w:rPr>
+                <w:rFonts w:ascii="Arial" w:hAnsi="Arial" w:cs="Arial"/>
+                <w:sz w:val="24"/>
+                <w:szCs w:val="24"/>
+              </w:rPr>
+            </w:pPr>
+            <w:r>
+              <w:rPr>
+                <w:rFonts w:ascii="Arial" w:hAnsi="Arial" w:cs="Arial"/>
+                <w:sz w:val="24"/>
+                <w:szCs w:val="24"/>
+              </w:rPr>
+              <w:t>{{ row.</w:t>
+            </w:r>
+            <w:r>
+              <w:rPr>
+                <w:rFonts w:ascii="Arial" w:hAnsi="Arial" w:cs="Arial"/>
+                <w:sz w:val="24"/>
+                <w:szCs w:val="24"/>
+              </w:rPr>
+              <w:t>name</w:t>
+            </w:r>
+            <w:r>
+              <w:rPr>
+                <w:rFonts w:ascii="Arial" w:hAnsi="Arial" w:cs="Arial"/>
+                <w:sz w:val="24"/>
+                <w:szCs w:val="24"/>
+              </w:rPr>
+              <w:t xml:space="preserve"> }}</w:t>
+            </w:r>
+          </w:p>
+        </w:tc>
+        <w:tc>
+          <w:tcPr>
+            <w:tcW w:w="1800" w:type="dxa"/>
+          </w:tcPr>
+          <w:p>
+            <w:pPr>
+              <w:widowControl w:val="0"/>
+              <w:spacing w:after="0" w:line="240" w:lineRule="auto"/>
+              <w:rPr>
+                <w:rFonts w:ascii="Arial" w:hAnsi="Arial" w:cs="Arial"/>
+                <w:sz w:val="24"/>
+                <w:szCs w:val="24"/>
+              </w:rPr>
+            </w:pPr>
+            <w:r>
+              <w:rPr>
+                <w:rFonts w:ascii="Arial" w:hAnsi="Arial" w:cs="Arial"/>
+                <w:sz w:val="24"/>
+                <w:szCs w:val="24"/>
+              </w:rPr>
+              <w:t>{{ row.</w:t>
+            </w:r>
+            <w:r>
+              <w:t xml:space="preserve"> </w:t>
+            </w:r>
+            <w:proofErr w:type="spellStart"/>
+            <w:r>
+              <w:rPr>
+                <w:rFonts w:ascii="Arial" w:hAnsi="Arial" w:cs="Arial"/>
+                <w:sz w:val="24"/>
+                <w:szCs w:val="24"/>
+              </w:rPr>
+              <w:t>child_support_amount</w:t>
+            </w:r>
+            <w:proofErr w:type="spellEnd"/>
+            <w:r>
+              <w:rPr>
+                <w:rFonts w:ascii="Arial" w:hAnsi="Arial" w:cs="Arial"/>
+                <w:sz w:val="24"/>
+                <w:szCs w:val="24"/>
+              </w:rPr>
+              <w:t xml:space="preserve"> | currency</w:t>
+            </w:r>
+            <w:r>
+              <w:rPr>
+                <w:rFonts w:ascii="Arial" w:hAnsi="Arial" w:cs="Arial"/>
+                <w:sz w:val="24"/>
+                <w:szCs w:val="24"/>
+              </w:rPr>
+              <w:t xml:space="preserve"> }}</w:t>
+            </w:r>
+          </w:p>
+        </w:tc>
+        <w:tc>
+          <w:tcPr>
+            <w:tcW w:w="1710" w:type="dxa"/>
+          </w:tcPr>
+          <w:p>
+            <w:pPr>
+              <w:widowControl w:val="0"/>
+              <w:spacing w:after="0" w:line="240" w:lineRule="auto"/>
+              <w:rPr>
+                <w:rFonts w:ascii="Arial" w:hAnsi="Arial" w:cs="Arial"/>
+                <w:sz w:val="24"/>
+                <w:szCs w:val="24"/>
+              </w:rPr>
+            </w:pPr>
+            <w:r>
+              <w:rPr>
+                <w:rFonts w:ascii="Arial" w:hAnsi="Arial" w:cs="Arial"/>
+                <w:sz w:val="24"/>
+                <w:szCs w:val="24"/>
+              </w:rPr>
+              <w:t>{{ row.</w:t>
+            </w:r>
+            <w:r>
+              <w:t xml:space="preserve"> </w:t>
+            </w:r>
+            <w:proofErr w:type="spellStart"/>
+            <w:r>
+              <w:rPr>
+                <w:rFonts w:ascii="Arial" w:hAnsi="Arial" w:cs="Arial"/>
+                <w:sz w:val="24"/>
+                <w:szCs w:val="24"/>
+              </w:rPr>
+              <w:t>child_support_paid</w:t>
+            </w:r>
+            <w:proofErr w:type="spellEnd"/>
+            <w:r>
+              <w:rPr>
+                <w:rFonts w:ascii="Arial" w:hAnsi="Arial" w:cs="Arial"/>
+                <w:sz w:val="24"/>
+                <w:szCs w:val="24"/>
+              </w:rPr>
+              <w:t xml:space="preserve"> | currency }}</w:t>
+            </w:r>
+          </w:p>
+        </w:tc>
+        <w:tc>
+          <w:tcPr>
+            <w:tcW w:w="1800" w:type="dxa"/>
+          </w:tcPr>
+          <w:p>
+            <w:pPr>
+              <w:widowControl w:val="0"/>
+              <w:spacing w:after="0" w:line="240" w:lineRule="auto"/>
+              <w:rPr>
+                <w:rFonts w:ascii="Arial" w:eastAsia="Calibri" w:hAnsi="Arial" w:cs="Arial"/>
+                <w:sz w:val="24"/>
+                <w:szCs w:val="24"/>
+              </w:rPr>
+            </w:pPr>
+            <w:r>
+              <w:rPr>
+                <w:rFonts w:ascii="Arial" w:hAnsi="Arial" w:cs="Arial"/>
+                <w:sz w:val="24"/>
+                <w:szCs w:val="24"/>
+              </w:rPr>
+              <w:t>{{ row.</w:t>
+            </w:r>
+            <w:r>
+              <w:t xml:space="preserve"> </w:t>
+            </w:r>
+            <w:proofErr w:type="spellStart"/>
+            <w:r>
+              <w:rPr>
+                <w:rFonts w:ascii="Arial" w:hAnsi="Arial" w:cs="Arial"/>
+                <w:sz w:val="24"/>
+                <w:szCs w:val="24"/>
+              </w:rPr>
+              <w:t>child_support_</w:t>
+            </w:r>
+            <w:r>
+              <w:rPr>
+                <w:rFonts w:ascii="Arial" w:hAnsi="Arial" w:cs="Arial"/>
+                <w:sz w:val="24"/>
+                <w:szCs w:val="24"/>
+              </w:rPr>
+              <w:t>state</w:t>
+            </w:r>
+            <w:proofErr w:type="spellEnd"/>
+            <w:r>
+              <w:rPr>
+                <w:rFonts w:ascii="Arial" w:hAnsi="Arial" w:cs="Arial"/>
+                <w:sz w:val="24"/>
+                <w:szCs w:val="24"/>
+              </w:rPr>
+              <w:t>}}</w:t>
+            </w:r>
+          </w:p>
+        </w:tc>
+        <w:tc>
+          <w:tcPr>
+            <w:tcW w:w="1445" w:type="dxa"/>
+          </w:tcPr>
+          <w:p>
+            <w:pPr>
+              <w:widowControl w:val="0"/>
+              <w:spacing w:after="0" w:line="240" w:lineRule="auto"/>
+              <w:rPr>
+                <w:rFonts w:ascii="Arial" w:eastAsia="Calibri" w:hAnsi="Arial" w:cs="Arial"/>
+                <w:sz w:val="24"/>
+                <w:szCs w:val="24"/>
+              </w:rPr>
+            </w:pPr>
+            <w:r>
+              <w:rPr>
+                <w:rFonts w:ascii="Arial" w:hAnsi="Arial" w:cs="Arial"/>
+                <w:sz w:val="24"/>
+                <w:szCs w:val="24"/>
+              </w:rPr>
+              <w:t>{{ row.</w:t>
+            </w:r>
+            <w:r>
+              <w:t xml:space="preserve"> </w:t>
+            </w:r>
+            <w:proofErr w:type="spellStart"/>
+            <w:r>
+              <w:rPr>
+                <w:rFonts w:ascii="Arial" w:hAnsi="Arial" w:cs="Arial"/>
+                <w:sz w:val="24"/>
+                <w:szCs w:val="24"/>
+              </w:rPr>
+              <w:t>child_support_</w:t>
+            </w:r>
+            <w:r>
+              <w:rPr>
+                <w:rFonts w:ascii="Arial" w:hAnsi="Arial" w:cs="Arial"/>
+                <w:sz w:val="24"/>
+                <w:szCs w:val="24"/>
+              </w:rPr>
+              <w:t>county</w:t>
+            </w:r>
+            <w:proofErr w:type="spellEnd"/>
+            <w:r>
+              <w:rPr>
+                <w:rFonts w:ascii="Arial" w:hAnsi="Arial" w:cs="Arial"/>
+                <w:sz w:val="24"/>
+                <w:szCs w:val="24"/>
+              </w:rPr>
+              <w:t>}}</w:t>
+            </w:r>
+          </w:p>
+        </w:tc>
+      </w:tr>
+      <w:tr>
+        <w:tc>
+          <w:tcPr>
+            <w:tcW w:w="2605" w:type="dxa"/>
+          </w:tcPr>
+          <w:p>
+            <w:pPr>
+              <w:rPr>
+                <w:rFonts w:ascii="Arial" w:hAnsi="Arial" w:cs="Arial"/>
+                <w:sz w:val="24"/>
+                <w:szCs w:val="24"/>
+              </w:rPr>
+            </w:pPr>
+            <w:r>
+              <w:rPr>
+                <w:rFonts w:ascii="Arial" w:hAnsi="Arial" w:cs="Arial"/>
+                <w:sz w:val="24"/>
+                <w:szCs w:val="24"/>
+              </w:rPr>
+              <w:t xml:space="preserve">{%tr </w:t>
+            </w:r>
+            <w:proofErr w:type="spellStart"/>
+            <w:r>
+              <w:rPr>
+                <w:rFonts w:ascii="Arial" w:hAnsi="Arial" w:cs="Arial"/>
+                <w:sz w:val="24"/>
+                <w:szCs w:val="24"/>
+              </w:rPr>
+              <w:t>endfor</w:t>
+            </w:r>
+            <w:proofErr w:type="spellEnd"/>
+            <w:r>
+              <w:rPr>
+                <w:rFonts w:ascii="Arial" w:hAnsi="Arial" w:cs="Arial"/>
+                <w:sz w:val="24"/>
+                <w:szCs w:val="24"/>
+              </w:rPr>
+              <w:t xml:space="preserve"> %}</w:t>
+            </w:r>
+          </w:p>
+        </w:tc>
+        <w:tc>
+          <w:tcPr>
+            <w:tcW w:w="1800" w:type="dxa"/>
+          </w:tcPr>
+          <w:p>
+            <w:pPr>
+              <w:widowControl w:val="0"/>
+              <w:spacing w:after="0" w:line="240" w:lineRule="auto"/>
+              <w:rPr>
+                <w:rFonts w:ascii="Arial" w:eastAsia="Calibri" w:hAnsi="Arial" w:cs="Arial"/>
+                <w:sz w:val="24"/>
+                <w:szCs w:val="24"/>
+              </w:rPr>
+            </w:pPr>
+          </w:p>
+        </w:tc>
+        <w:tc>
+          <w:tcPr>
+            <w:tcW w:w="1710" w:type="dxa"/>
+          </w:tcPr>
+          <w:p>
+            <w:pPr>
+              <w:widowControl w:val="0"/>
+              <w:spacing w:after="0" w:line="240" w:lineRule="auto"/>
+              <w:rPr>
+                <w:rFonts w:ascii="Arial" w:eastAsia="Calibri" w:hAnsi="Arial" w:cs="Arial"/>
+                <w:sz w:val="24"/>
+                <w:szCs w:val="24"/>
+              </w:rPr>
+            </w:pPr>
+          </w:p>
+        </w:tc>
+        <w:tc>
+          <w:tcPr>
+            <w:tcW w:w="1800" w:type="dxa"/>
+          </w:tcPr>
+          <w:p>
+            <w:pPr>
+              <w:widowControl w:val="0"/>
+              <w:spacing w:after="0" w:line="240" w:lineRule="auto"/>
+              <w:rPr>
+                <w:rFonts w:ascii="Arial" w:eastAsia="Calibri" w:hAnsi="Arial" w:cs="Arial"/>
+                <w:sz w:val="24"/>
+                <w:szCs w:val="24"/>
+              </w:rPr>
+            </w:pPr>
+          </w:p>
+        </w:tc>
+        <w:tc>
+          <w:tcPr>
+            <w:tcW w:w="1445" w:type="dxa"/>
+          </w:tcPr>
+          <w:p>
+            <w:pPr>
+              <w:widowControl w:val="0"/>
+              <w:spacing w:after="0" w:line="240" w:lineRule="auto"/>
+              <w:rPr>
+                <w:rFonts w:ascii="Arial" w:eastAsia="Calibri" w:hAnsi="Arial" w:cs="Arial"/>
+                <w:sz w:val="24"/>
+                <w:szCs w:val="24"/>
+              </w:rPr>
+            </w:pPr>
+          </w:p>
+        </w:tc>
+      </w:tr>
+    </w:tbl>
+    <w:p>
+      <w:pPr>
+        <w:rPr>
+          <w:rFonts w:ascii="Arial" w:hAnsi="Arial" w:cs="Arial"/>
+          <w:sz w:val="24"/>
+          <w:szCs w:val="24"/>
+        </w:rPr>
+      </w:pPr>
+    </w:p>
+    <w:p>
+      <w:pPr>
+        <w:rPr>
+          <w:rFonts w:ascii="Arial" w:hAnsi="Arial" w:cs="Arial"/>
+          <w:sz w:val="24"/>
+          <w:szCs w:val="24"/>
+        </w:rPr>
+      </w:pPr>
+      <w:r>
+        <w:rPr>
+          <w:rFonts w:ascii="Arial" w:hAnsi="Arial" w:cs="Arial"/>
+          <w:sz w:val="24"/>
+          <w:szCs w:val="24"/>
+        </w:rPr>
+        <w:t xml:space="preserve">{%p </w:t>
+      </w:r>
+      <w:proofErr w:type="spellStart"/>
+      <w:r>
+        <w:rPr>
+          <w:rFonts w:ascii="Arial" w:hAnsi="Arial" w:cs="Arial"/>
+          <w:sz w:val="24"/>
+          <w:szCs w:val="24"/>
+        </w:rPr>
+        <w:t>elif</w:t>
+      </w:r>
+      <w:proofErr w:type="spellEnd"/>
+      <w:r>
+        <w:rPr>
+          <w:rFonts w:ascii="Arial" w:hAnsi="Arial" w:cs="Arial"/>
+          <w:sz w:val="24"/>
+          <w:szCs w:val="24"/>
+        </w:rPr>
+        <w:t xml:space="preserve"> </w:t>
+      </w:r>
+      <w:proofErr w:type="spellStart"/>
+      <w:r>
+        <w:rPr>
+          <w:rFonts w:ascii="Arial" w:hAnsi="Arial" w:cs="Arial"/>
+          <w:sz w:val="24"/>
+          <w:szCs w:val="24"/>
+        </w:rPr>
         <w:t>field.is_object_list</w:t>
       </w:r>
       <w:proofErr w:type="spellEnd"/>
@@ -3114,7 +3860,6 @@
                 <w:sz w:val="24"/>
                 <w:szCs w:val="24"/>
               </w:rPr>
-              <w:lastRenderedPageBreak/>
               <w:t>field.columns</w:t>
             </w:r>
             <w:proofErr w:type="spellEnd"/>
@@ -3151,44 +3896,32 @@
                 <w:sz w:val="24"/>
                 <w:szCs w:val="24"/>
               </w:rPr>
-              <w:lastRenderedPageBreak/>
-              <w:t xml:space="preserve">{{ </w:t>
-            </w:r>
-            <w:r>
-              <w:rPr>
-                <w:rFonts w:ascii="Arial" w:eastAsia="Calibri" w:hAnsi="Arial" w:cs="Arial"/>
+              <w:t>{{ label(column).capitalize().replace('_', ' ') }}</w:t>
+            </w:r>
+          </w:p>
+        </w:tc>
+        <w:tc>
+          <w:tcPr>
+            <w:tcW w:w="3117" w:type="dxa"/>
+          </w:tcPr>
+          <w:p>
+            <w:pPr>
+              <w:widowControl w:val="0"/>
+              <w:spacing w:after="0" w:line="240" w:lineRule="auto"/>
+              <w:rPr>
+                <w:rFonts w:ascii="Arial" w:hAnsi="Arial" w:cs="Arial"/>
                 <w:b/>
                 <w:sz w:val="24"/>
                 <w:szCs w:val="24"/>
               </w:rPr>
-              <w:lastRenderedPageBreak/>
-              <w:t>label(column).capitalize().replace('_', ' ') }}</w:t>
-            </w:r>
-          </w:p>
-        </w:tc>
-        <w:tc>
-          <w:tcPr>
-            <w:tcW w:w="3117" w:type="dxa"/>
-          </w:tcPr>
-          <w:p>
-            <w:pPr>
-              <w:widowControl w:val="0"/>
-              <w:spacing w:after="0" w:line="240" w:lineRule="auto"/>
-              <w:rPr>
-                <w:rFonts w:ascii="Arial" w:hAnsi="Arial" w:cs="Arial"/>
+            </w:pPr>
+            <w:r>
+              <w:rPr>
+                <w:rFonts w:ascii="Arial" w:eastAsia="Calibri" w:hAnsi="Arial" w:cs="Arial"/>
                 <w:b/>
                 <w:sz w:val="24"/>
                 <w:szCs w:val="24"/>
               </w:rPr>
-            </w:pPr>
-            <w:r>
-              <w:rPr>
-                <w:rFonts w:ascii="Arial" w:eastAsia="Calibri" w:hAnsi="Arial" w:cs="Arial"/>
-                <w:b/>
-                <w:sz w:val="24"/>
-                <w:szCs w:val="24"/>
-              </w:rPr>
-              <w:lastRenderedPageBreak/>
               <w:t>{%</w:t>
             </w:r>
             <w:proofErr w:type="spellStart"/>

</xml_diff>

<commit_message>
updated addendum again to fix personal_expenses.matches(source=’other’) [index].value
</commit_message>
<xml_diff>
--- a/docassemble/VT813/data/templates/VT_813A_addendum.docx
+++ b/docassemble/VT813/data/templates/VT_813A_addendum.docx
@@ -867,6 +867,14 @@
               </w:rPr>
               <w:t>personal_expenses</w:t>
             </w:r>
+            <w:r>
+              <w:rPr>
+                <w:rFonts w:ascii="Arial" w:eastAsia="Calibri" w:hAnsi="Arial" w:cs="Arial"/>
+                <w:sz w:val="24"/>
+                <w:szCs w:val="24"/>
+              </w:rPr>
+              <w:t>.matches</w:t>
+            </w:r>
             <w:proofErr w:type="spellEnd"/>
             <w:r>
               <w:rPr>
@@ -874,6 +882,14 @@
                 <w:sz w:val="24"/>
                 <w:szCs w:val="24"/>
               </w:rPr>
+              <w:t xml:space="preserve">(source=’other’) </w:t>
+            </w:r>
+            <w:r>
+              <w:rPr>
+                <w:rFonts w:ascii="Arial" w:eastAsia="Calibri" w:hAnsi="Arial" w:cs="Arial"/>
+                <w:sz w:val="24"/>
+                <w:szCs w:val="24"/>
+              </w:rPr>
               <w:t>[index]</w:t>
             </w:r>
             <w:r>
@@ -882,7 +898,16 @@
                 <w:sz w:val="24"/>
                 <w:szCs w:val="24"/>
               </w:rPr>
-              <w:t>.value | currency }}</w:t>
+              <w:t xml:space="preserve">.value | </w:t>
+            </w:r>
+            <w:r>
+              <w:rPr>
+                <w:rFonts w:ascii="Arial" w:hAnsi="Arial" w:cs="Arial"/>
+                <w:sz w:val="24"/>
+                <w:szCs w:val="24"/>
+              </w:rPr>
+              <w:lastRenderedPageBreak/>
+              <w:t>currency }}</w:t>
             </w:r>
           </w:p>
         </w:tc>
@@ -906,6 +931,7 @@
                 <w:sz w:val="24"/>
                 <w:szCs w:val="24"/>
               </w:rPr>
+              <w:lastRenderedPageBreak/>
               <w:t xml:space="preserve">{{ </w:t>
             </w:r>
             <w:proofErr w:type="spellStart"/>
@@ -1034,7 +1060,6 @@
                 <w:sz w:val="24"/>
                 <w:szCs w:val="24"/>
               </w:rPr>
-              <w:lastRenderedPageBreak/>
               <w:t xml:space="preserve">{%tr </w:t>
             </w:r>
             <w:proofErr w:type="spellStart"/>
@@ -2566,7 +2591,17 @@
                 <w:sz w:val="24"/>
                 <w:szCs w:val="24"/>
               </w:rPr>
-              <w:t>Monthly child support ordered</w:t>
+              <w:t xml:space="preserve">Monthly child support </w:t>
+            </w:r>
+            <w:r>
+              <w:rPr>
+                <w:rFonts w:ascii="Arial" w:eastAsia="Calibri" w:hAnsi="Arial" w:cs="Arial"/>
+                <w:b/>
+                <w:sz w:val="24"/>
+                <w:szCs w:val="24"/>
+              </w:rPr>
+              <w:lastRenderedPageBreak/>
+              <w:t>ordered</w:t>
             </w:r>
           </w:p>
         </w:tc>
@@ -2592,6 +2627,7 @@
                 <w:sz w:val="24"/>
                 <w:szCs w:val="24"/>
               </w:rPr>
+              <w:lastRenderedPageBreak/>
               <w:t>Amount paid</w:t>
             </w:r>
           </w:p>
@@ -2642,7 +2678,6 @@
                 <w:sz w:val="24"/>
                 <w:szCs w:val="24"/>
               </w:rPr>
-              <w:lastRenderedPageBreak/>
               <w:t xml:space="preserve">{%tr for row in </w:t>
             </w:r>
             <w:proofErr w:type="spellStart"/>

</xml_diff>

<commit_message>
updated addendum template to get personal expenses table to match form
</commit_message>
<xml_diff>
--- a/docassemble/VT813/data/templates/VT_813A_addendum.docx
+++ b/docassemble/VT813/data/templates/VT_813A_addendum.docx
@@ -494,6 +494,24 @@
           <w:szCs w:val="24"/>
         </w:rPr>
       </w:pPr>
+    </w:p>
+    <w:p>
+      <w:pPr>
+        <w:rPr>
+          <w:rFonts w:ascii="Arial" w:hAnsi="Arial" w:cs="Arial"/>
+          <w:sz w:val="24"/>
+          <w:szCs w:val="24"/>
+        </w:rPr>
+      </w:pPr>
+    </w:p>
+    <w:p>
+      <w:pPr>
+        <w:rPr>
+          <w:rFonts w:ascii="Arial" w:hAnsi="Arial" w:cs="Arial"/>
+          <w:sz w:val="24"/>
+          <w:szCs w:val="24"/>
+        </w:rPr>
+      </w:pPr>
       <w:r>
         <w:rPr>
           <w:rFonts w:ascii="Arial" w:hAnsi="Arial" w:cs="Arial"/>
@@ -581,15 +599,15 @@
         <w:tblLook w:val="04A0" w:firstRow="1" w:lastRow="0" w:firstColumn="1" w:lastColumn="0" w:noHBand="0" w:noVBand="1"/>
       </w:tblPr>
       <w:tblGrid>
-        <w:gridCol w:w="3235"/>
-        <w:gridCol w:w="1261"/>
+        <w:gridCol w:w="1345"/>
+        <w:gridCol w:w="3332"/>
         <w:gridCol w:w="2339"/>
-        <w:gridCol w:w="2520"/>
+        <w:gridCol w:w="2339"/>
       </w:tblGrid>
       <w:tr>
         <w:tc>
           <w:tcPr>
-            <w:tcW w:w="3234" w:type="dxa"/>
+            <w:tcW w:w="1345" w:type="dxa"/>
           </w:tcPr>
           <w:p>
             <w:pPr>
@@ -615,7 +633,7 @@
         </w:tc>
         <w:tc>
           <w:tcPr>
-            <w:tcW w:w="1261" w:type="dxa"/>
+            <w:tcW w:w="3332" w:type="dxa"/>
           </w:tcPr>
           <w:p>
             <w:pPr>
@@ -635,7 +653,7 @@
                 <w:sz w:val="24"/>
                 <w:szCs w:val="24"/>
               </w:rPr>
-              <w:t>Amount</w:t>
+              <w:t>Monthly amount paid by you</w:t>
             </w:r>
           </w:p>
         </w:tc>
@@ -648,13 +666,12 @@
               <w:widowControl w:val="0"/>
               <w:spacing w:after="0" w:line="240" w:lineRule="auto"/>
               <w:rPr>
-                <w:rFonts w:ascii="Arial" w:hAnsi="Arial" w:cs="Arial"/>
+                <w:rFonts w:ascii="Arial" w:eastAsia="Calibri" w:hAnsi="Arial" w:cs="Arial"/>
                 <w:b/>
                 <w:sz w:val="24"/>
                 <w:szCs w:val="24"/>
               </w:rPr>
             </w:pPr>
-            <w:proofErr w:type="gramStart"/>
             <w:r>
               <w:rPr>
                 <w:rFonts w:ascii="Arial" w:eastAsia="Calibri" w:hAnsi="Arial" w:cs="Arial"/>
@@ -662,43 +679,33 @@
                 <w:sz w:val="24"/>
                 <w:szCs w:val="24"/>
               </w:rPr>
-              <w:t>Paid</w:t>
-            </w:r>
-            <w:proofErr w:type="gramEnd"/>
-            <w:r>
+              <w:t>Monthly amount paid by someone else</w:t>
+            </w:r>
+          </w:p>
+        </w:tc>
+        <w:tc>
+          <w:tcPr>
+            <w:tcW w:w="2339" w:type="dxa"/>
+          </w:tcPr>
+          <w:p>
+            <w:pPr>
+              <w:widowControl w:val="0"/>
+              <w:spacing w:after="0" w:line="240" w:lineRule="auto"/>
               <w:rPr>
                 <w:rFonts w:ascii="Arial" w:eastAsia="Calibri" w:hAnsi="Arial" w:cs="Arial"/>
                 <w:b/>
                 <w:sz w:val="24"/>
                 <w:szCs w:val="24"/>
               </w:rPr>
-              <w:t xml:space="preserve"> this many times a year</w:t>
-            </w:r>
-          </w:p>
-        </w:tc>
-        <w:tc>
-          <w:tcPr>
-            <w:tcW w:w="2520" w:type="dxa"/>
-          </w:tcPr>
-          <w:p>
-            <w:pPr>
-              <w:widowControl w:val="0"/>
-              <w:spacing w:after="0" w:line="240" w:lineRule="auto"/>
-              <w:rPr>
-                <w:rFonts w:ascii="Arial" w:hAnsi="Arial" w:cs="Arial"/>
+            </w:pPr>
+            <w:r>
+              <w:rPr>
+                <w:rFonts w:ascii="Arial" w:eastAsia="Calibri" w:hAnsi="Arial" w:cs="Arial"/>
                 <w:b/>
                 <w:sz w:val="24"/>
                 <w:szCs w:val="24"/>
               </w:rPr>
-            </w:pPr>
-            <w:r>
-              <w:rPr>
-                <w:rFonts w:ascii="Arial" w:eastAsia="Calibri" w:hAnsi="Arial" w:cs="Arial"/>
-                <w:b/>
-                <w:sz w:val="24"/>
-                <w:szCs w:val="24"/>
-              </w:rPr>
-              <w:t>Monthly amount paid by someone else</w:t>
+              <w:t>Total</w:t>
             </w:r>
           </w:p>
         </w:tc>
@@ -706,23 +713,32 @@
       <w:tr>
         <w:tc>
           <w:tcPr>
-            <w:tcW w:w="3234" w:type="dxa"/>
-          </w:tcPr>
-          <w:p>
-            <w:pPr>
-              <w:rPr>
-                <w:rFonts w:ascii="Arial" w:hAnsi="Arial" w:cs="Arial"/>
-                <w:sz w:val="24"/>
-                <w:szCs w:val="24"/>
-              </w:rPr>
-            </w:pPr>
-            <w:r>
-              <w:rPr>
-                <w:rFonts w:ascii="Arial" w:eastAsia="Calibri" w:hAnsi="Arial" w:cs="Arial"/>
-                <w:sz w:val="24"/>
-                <w:szCs w:val="24"/>
-              </w:rPr>
-              <w:t>{%tr for index in range(0,personal_expenses.matches(source=’other’) | length )%}</w:t>
+            <w:tcW w:w="1345" w:type="dxa"/>
+          </w:tcPr>
+          <w:p>
+            <w:pPr>
+              <w:rPr>
+                <w:rFonts w:ascii="Arial" w:hAnsi="Arial" w:cs="Arial"/>
+                <w:sz w:val="24"/>
+                <w:szCs w:val="24"/>
+              </w:rPr>
+            </w:pPr>
+            <w:r>
+              <w:rPr>
+                <w:rFonts w:ascii="Arial" w:eastAsia="Calibri" w:hAnsi="Arial" w:cs="Arial"/>
+                <w:sz w:val="24"/>
+                <w:szCs w:val="24"/>
+              </w:rPr>
+              <w:t>{%tr for index in range(0,personal_expenses.matches(source=’oth</w:t>
+            </w:r>
+            <w:r>
+              <w:rPr>
+                <w:rFonts w:ascii="Arial" w:eastAsia="Calibri" w:hAnsi="Arial" w:cs="Arial"/>
+                <w:sz w:val="24"/>
+                <w:szCs w:val="24"/>
+              </w:rPr>
+              <w:lastRenderedPageBreak/>
+              <w:t>er’) | length )%}</w:t>
             </w:r>
             <w:bookmarkStart w:id="0" w:name="_Hlk192158652"/>
             <w:bookmarkEnd w:id="0"/>
@@ -730,7 +746,7 @@
         </w:tc>
         <w:tc>
           <w:tcPr>
-            <w:tcW w:w="1261" w:type="dxa"/>
+            <w:tcW w:w="3332" w:type="dxa"/>
           </w:tcPr>
           <w:p>
             <w:pPr>
@@ -762,7 +778,7 @@
         </w:tc>
         <w:tc>
           <w:tcPr>
-            <w:tcW w:w="2520" w:type="dxa"/>
+            <w:tcW w:w="2339" w:type="dxa"/>
           </w:tcPr>
           <w:p>
             <w:pPr>
@@ -780,7 +796,7 @@
       <w:tr>
         <w:tc>
           <w:tcPr>
-            <w:tcW w:w="3234" w:type="dxa"/>
+            <w:tcW w:w="1345" w:type="dxa"/>
           </w:tcPr>
           <w:p>
             <w:pPr>
@@ -838,14 +854,14 @@
         </w:tc>
         <w:tc>
           <w:tcPr>
-            <w:tcW w:w="1261" w:type="dxa"/>
-          </w:tcPr>
-          <w:p>
-            <w:pPr>
-              <w:widowControl w:val="0"/>
-              <w:spacing w:after="0" w:line="240" w:lineRule="auto"/>
-              <w:rPr>
-                <w:rFonts w:ascii="Arial" w:eastAsia="Calibri" w:hAnsi="Arial" w:cs="Arial"/>
+            <w:tcW w:w="3332" w:type="dxa"/>
+          </w:tcPr>
+          <w:p>
+            <w:pPr>
+              <w:widowControl w:val="0"/>
+              <w:spacing w:after="0" w:line="240" w:lineRule="auto"/>
+              <w:rPr>
+                <w:rFonts w:ascii="Arial" w:hAnsi="Arial" w:cs="Arial"/>
                 <w:sz w:val="24"/>
                 <w:szCs w:val="24"/>
               </w:rPr>
@@ -858,6 +874,22 @@
               </w:rPr>
               <w:t xml:space="preserve">{{ </w:t>
             </w:r>
+            <w:r>
+              <w:rPr>
+                <w:rFonts w:ascii="Arial" w:hAnsi="Arial" w:cs="Arial"/>
+                <w:sz w:val="24"/>
+                <w:szCs w:val="24"/>
+              </w:rPr>
+              <w:t>"${:,.2f}".format(</w:t>
+            </w:r>
+            <w:r>
+              <w:rPr>
+                <w:rFonts w:ascii="Arial" w:hAnsi="Arial" w:cs="Arial"/>
+                <w:sz w:val="24"/>
+                <w:szCs w:val="24"/>
+              </w:rPr>
+              <w:t>(</w:t>
+            </w:r>
             <w:proofErr w:type="spellStart"/>
             <w:r>
               <w:rPr>
@@ -865,15 +897,7 @@
                 <w:sz w:val="24"/>
                 <w:szCs w:val="24"/>
               </w:rPr>
-              <w:t>personal_expenses</w:t>
-            </w:r>
-            <w:r>
-              <w:rPr>
-                <w:rFonts w:ascii="Arial" w:eastAsia="Calibri" w:hAnsi="Arial" w:cs="Arial"/>
-                <w:sz w:val="24"/>
-                <w:szCs w:val="24"/>
-              </w:rPr>
-              <w:t>.matches</w:t>
+              <w:t>personal_expenses.matches</w:t>
             </w:r>
             <w:proofErr w:type="spellEnd"/>
             <w:r>
@@ -882,32 +906,149 @@
                 <w:sz w:val="24"/>
                 <w:szCs w:val="24"/>
               </w:rPr>
-              <w:t xml:space="preserve">(source=’other’) </w:t>
-            </w:r>
-            <w:r>
-              <w:rPr>
-                <w:rFonts w:ascii="Arial" w:eastAsia="Calibri" w:hAnsi="Arial" w:cs="Arial"/>
-                <w:sz w:val="24"/>
-                <w:szCs w:val="24"/>
-              </w:rPr>
-              <w:t>[index]</w:t>
-            </w:r>
-            <w:r>
-              <w:rPr>
-                <w:rFonts w:ascii="Arial" w:hAnsi="Arial" w:cs="Arial"/>
-                <w:sz w:val="24"/>
-                <w:szCs w:val="24"/>
-              </w:rPr>
-              <w:t xml:space="preserve">.value | </w:t>
-            </w:r>
-            <w:r>
-              <w:rPr>
-                <w:rFonts w:ascii="Arial" w:hAnsi="Arial" w:cs="Arial"/>
-                <w:sz w:val="24"/>
-                <w:szCs w:val="24"/>
-              </w:rPr>
-              <w:lastRenderedPageBreak/>
-              <w:t>currency }}</w:t>
+              <w:t>(source=’other’) [index]</w:t>
+            </w:r>
+            <w:r>
+              <w:rPr>
+                <w:rFonts w:ascii="Arial" w:hAnsi="Arial" w:cs="Arial"/>
+                <w:sz w:val="24"/>
+                <w:szCs w:val="24"/>
+              </w:rPr>
+              <w:t>.total(</w:t>
+            </w:r>
+            <w:proofErr w:type="spellStart"/>
+            <w:r>
+              <w:rPr>
+                <w:rFonts w:ascii="Arial" w:hAnsi="Arial" w:cs="Arial"/>
+                <w:sz w:val="24"/>
+                <w:szCs w:val="24"/>
+              </w:rPr>
+              <w:t>times_per_year</w:t>
+            </w:r>
+            <w:proofErr w:type="spellEnd"/>
+            <w:r>
+              <w:rPr>
+                <w:rFonts w:ascii="Arial" w:hAnsi="Arial" w:cs="Arial"/>
+                <w:sz w:val="24"/>
+                <w:szCs w:val="24"/>
+              </w:rPr>
+              <w:t>=12)</w:t>
+            </w:r>
+            <w:r>
+              <w:rPr>
+                <w:rFonts w:ascii="Arial" w:hAnsi="Arial" w:cs="Arial"/>
+                <w:sz w:val="24"/>
+                <w:szCs w:val="24"/>
+              </w:rPr>
+              <w:t xml:space="preserve"> | float</w:t>
+            </w:r>
+            <w:r>
+              <w:rPr>
+                <w:rFonts w:ascii="Arial" w:hAnsi="Arial" w:cs="Arial"/>
+                <w:sz w:val="24"/>
+                <w:szCs w:val="24"/>
+              </w:rPr>
+              <w:t>)</w:t>
+            </w:r>
+            <w:r>
+              <w:rPr>
+                <w:rFonts w:ascii="Arial" w:hAnsi="Arial" w:cs="Arial"/>
+                <w:sz w:val="24"/>
+                <w:szCs w:val="24"/>
+              </w:rPr>
+              <w:t xml:space="preserve"> </w:t>
+            </w:r>
+            <w:r>
+              <w:rPr>
+                <w:rFonts w:ascii="Arial" w:hAnsi="Arial" w:cs="Arial"/>
+                <w:sz w:val="24"/>
+                <w:szCs w:val="24"/>
+              </w:rPr>
+              <w:t>-</w:t>
+            </w:r>
+            <w:r>
+              <w:rPr>
+                <w:rFonts w:ascii="Arial" w:hAnsi="Arial" w:cs="Arial"/>
+                <w:sz w:val="24"/>
+                <w:szCs w:val="24"/>
+              </w:rPr>
+              <w:t xml:space="preserve"> </w:t>
+            </w:r>
+            <w:r>
+              <w:rPr>
+                <w:rFonts w:ascii="Arial" w:hAnsi="Arial" w:cs="Arial"/>
+                <w:sz w:val="24"/>
+                <w:szCs w:val="24"/>
+              </w:rPr>
+              <w:t>(</w:t>
+            </w:r>
+            <w:proofErr w:type="spellStart"/>
+            <w:r>
+              <w:rPr>
+                <w:rFonts w:ascii="Arial" w:eastAsia="Calibri" w:hAnsi="Arial" w:cs="Arial"/>
+                <w:sz w:val="24"/>
+                <w:szCs w:val="24"/>
+              </w:rPr>
+              <w:t>personal_expenses.matches</w:t>
+            </w:r>
+            <w:proofErr w:type="spellEnd"/>
+            <w:r>
+              <w:rPr>
+                <w:rFonts w:ascii="Arial" w:eastAsia="Calibri" w:hAnsi="Arial" w:cs="Arial"/>
+                <w:sz w:val="24"/>
+                <w:szCs w:val="24"/>
+              </w:rPr>
+              <w:t>(source=’other’) [index].</w:t>
+            </w:r>
+            <w:proofErr w:type="spellStart"/>
+            <w:r>
+              <w:rPr>
+                <w:rFonts w:ascii="Arial" w:hAnsi="Arial" w:cs="Arial"/>
+                <w:sz w:val="24"/>
+                <w:szCs w:val="24"/>
+              </w:rPr>
+              <w:t>paid_by_other_monthly</w:t>
+            </w:r>
+            <w:proofErr w:type="spellEnd"/>
+            <w:r>
+              <w:rPr>
+                <w:rFonts w:ascii="Arial" w:hAnsi="Arial" w:cs="Arial"/>
+                <w:sz w:val="24"/>
+                <w:szCs w:val="24"/>
+              </w:rPr>
+              <w:t xml:space="preserve"> </w:t>
+            </w:r>
+            <w:r>
+              <w:rPr>
+                <w:rFonts w:ascii="Arial" w:hAnsi="Arial" w:cs="Arial"/>
+                <w:sz w:val="24"/>
+                <w:szCs w:val="24"/>
+              </w:rPr>
+              <w:t xml:space="preserve">| </w:t>
+            </w:r>
+            <w:r>
+              <w:rPr>
+                <w:rFonts w:ascii="Arial" w:hAnsi="Arial" w:cs="Arial"/>
+                <w:sz w:val="24"/>
+                <w:szCs w:val="24"/>
+              </w:rPr>
+              <w:t>float)</w:t>
+            </w:r>
+            <w:r>
+              <w:rPr>
+                <w:rFonts w:ascii="Arial" w:hAnsi="Arial" w:cs="Arial"/>
+                <w:sz w:val="24"/>
+                <w:szCs w:val="24"/>
+              </w:rPr>
+              <w:t>)</w:t>
+            </w:r>
+            <w:r>
+              <w:rPr>
+                <w:rFonts w:ascii="Arial" w:hAnsi="Arial" w:cs="Arial"/>
+                <w:sz w:val="24"/>
+                <w:szCs w:val="24"/>
+              </w:rPr>
+              <w:t xml:space="preserve"> }}</w:t>
             </w:r>
           </w:p>
         </w:tc>
@@ -920,18 +1061,17 @@
               <w:widowControl w:val="0"/>
               <w:spacing w:after="0" w:line="240" w:lineRule="auto"/>
               <w:rPr>
-                <w:rFonts w:ascii="Arial" w:eastAsia="Calibri" w:hAnsi="Arial" w:cs="Arial"/>
-                <w:sz w:val="24"/>
-                <w:szCs w:val="24"/>
-              </w:rPr>
-            </w:pPr>
-            <w:r>
-              <w:rPr>
-                <w:rFonts w:ascii="Arial" w:hAnsi="Arial" w:cs="Arial"/>
-                <w:sz w:val="24"/>
-                <w:szCs w:val="24"/>
-              </w:rPr>
-              <w:lastRenderedPageBreak/>
+                <w:rFonts w:ascii="Arial" w:hAnsi="Arial" w:cs="Arial"/>
+                <w:sz w:val="24"/>
+                <w:szCs w:val="24"/>
+              </w:rPr>
+            </w:pPr>
+            <w:r>
+              <w:rPr>
+                <w:rFonts w:ascii="Arial" w:hAnsi="Arial" w:cs="Arial"/>
+                <w:sz w:val="24"/>
+                <w:szCs w:val="24"/>
+              </w:rPr>
               <w:t xml:space="preserve">{{ </w:t>
             </w:r>
             <w:proofErr w:type="spellStart"/>
@@ -950,6 +1090,66 @@
                 <w:sz w:val="24"/>
                 <w:szCs w:val="24"/>
               </w:rPr>
+              <w:t>(source=’other’) [index].</w:t>
+            </w:r>
+            <w:proofErr w:type="spellStart"/>
+            <w:r>
+              <w:rPr>
+                <w:rFonts w:ascii="Arial" w:hAnsi="Arial" w:cs="Arial"/>
+                <w:sz w:val="24"/>
+                <w:szCs w:val="24"/>
+              </w:rPr>
+              <w:t>paid_by_other_monthly</w:t>
+            </w:r>
+            <w:proofErr w:type="spellEnd"/>
+            <w:r>
+              <w:rPr>
+                <w:rFonts w:ascii="Arial" w:hAnsi="Arial" w:cs="Arial"/>
+                <w:sz w:val="24"/>
+                <w:szCs w:val="24"/>
+              </w:rPr>
+              <w:t xml:space="preserve"> | currency }}</w:t>
+            </w:r>
+          </w:p>
+        </w:tc>
+        <w:tc>
+          <w:tcPr>
+            <w:tcW w:w="2339" w:type="dxa"/>
+          </w:tcPr>
+          <w:p>
+            <w:pPr>
+              <w:widowControl w:val="0"/>
+              <w:spacing w:after="0" w:line="240" w:lineRule="auto"/>
+              <w:rPr>
+                <w:rFonts w:ascii="Arial" w:eastAsia="Calibri" w:hAnsi="Arial" w:cs="Arial"/>
+                <w:sz w:val="24"/>
+                <w:szCs w:val="24"/>
+              </w:rPr>
+            </w:pPr>
+            <w:r>
+              <w:rPr>
+                <w:rFonts w:ascii="Arial" w:hAnsi="Arial" w:cs="Arial"/>
+                <w:sz w:val="24"/>
+                <w:szCs w:val="24"/>
+              </w:rPr>
+              <w:t xml:space="preserve">{{ </w:t>
+            </w:r>
+            <w:proofErr w:type="spellStart"/>
+            <w:r>
+              <w:rPr>
+                <w:rFonts w:ascii="Arial" w:eastAsia="Calibri" w:hAnsi="Arial" w:cs="Arial"/>
+                <w:sz w:val="24"/>
+                <w:szCs w:val="24"/>
+              </w:rPr>
+              <w:t>personal_expenses.matches</w:t>
+            </w:r>
+            <w:proofErr w:type="spellEnd"/>
+            <w:r>
+              <w:rPr>
+                <w:rFonts w:ascii="Arial" w:eastAsia="Calibri" w:hAnsi="Arial" w:cs="Arial"/>
+                <w:sz w:val="24"/>
+                <w:szCs w:val="24"/>
+              </w:rPr>
               <w:t>(source=’other’) [index]</w:t>
             </w:r>
             <w:r>
@@ -960,6 +1160,22 @@
               </w:rPr>
               <w:t>.</w:t>
             </w:r>
+            <w:r>
+              <w:rPr>
+                <w:rFonts w:ascii="Arial" w:hAnsi="Arial" w:cs="Arial"/>
+                <w:sz w:val="24"/>
+                <w:szCs w:val="24"/>
+              </w:rPr>
+              <w:t>total</w:t>
+            </w:r>
+            <w:r>
+              <w:rPr>
+                <w:rFonts w:ascii="Arial" w:hAnsi="Arial" w:cs="Arial"/>
+                <w:sz w:val="24"/>
+                <w:szCs w:val="24"/>
+              </w:rPr>
+              <w:t>(</w:t>
+            </w:r>
             <w:proofErr w:type="spellStart"/>
             <w:r>
               <w:rPr>
@@ -976,60 +1192,8 @@
                 <w:sz w:val="24"/>
                 <w:szCs w:val="24"/>
               </w:rPr>
-              <w:t xml:space="preserve"> }}</w:t>
-            </w:r>
-          </w:p>
-        </w:tc>
-        <w:tc>
-          <w:tcPr>
-            <w:tcW w:w="2520" w:type="dxa"/>
-          </w:tcPr>
-          <w:p>
-            <w:pPr>
-              <w:widowControl w:val="0"/>
-              <w:spacing w:after="0" w:line="240" w:lineRule="auto"/>
-              <w:rPr>
-                <w:rFonts w:ascii="Arial" w:eastAsia="Calibri" w:hAnsi="Arial" w:cs="Arial"/>
-                <w:sz w:val="24"/>
-                <w:szCs w:val="24"/>
-              </w:rPr>
-            </w:pPr>
-            <w:r>
-              <w:rPr>
-                <w:rFonts w:ascii="Arial" w:hAnsi="Arial" w:cs="Arial"/>
-                <w:sz w:val="24"/>
-                <w:szCs w:val="24"/>
-              </w:rPr>
-              <w:t xml:space="preserve">{{ </w:t>
-            </w:r>
-            <w:proofErr w:type="spellStart"/>
-            <w:r>
-              <w:rPr>
-                <w:rFonts w:ascii="Arial" w:eastAsia="Calibri" w:hAnsi="Arial" w:cs="Arial"/>
-                <w:sz w:val="24"/>
-                <w:szCs w:val="24"/>
-              </w:rPr>
-              <w:t>personal_expenses.matches</w:t>
-            </w:r>
-            <w:proofErr w:type="spellEnd"/>
-            <w:r>
-              <w:rPr>
-                <w:rFonts w:ascii="Arial" w:eastAsia="Calibri" w:hAnsi="Arial" w:cs="Arial"/>
-                <w:sz w:val="24"/>
-                <w:szCs w:val="24"/>
-              </w:rPr>
-              <w:t>(source=’other’) [index].</w:t>
-            </w:r>
-            <w:proofErr w:type="spellStart"/>
-            <w:r>
-              <w:rPr>
-                <w:rFonts w:ascii="Arial" w:hAnsi="Arial" w:cs="Arial"/>
-                <w:sz w:val="24"/>
-                <w:szCs w:val="24"/>
-              </w:rPr>
-              <w:t>paid_by_other_monthly</w:t>
-            </w:r>
-            <w:proofErr w:type="spellEnd"/>
+              <w:t>=12)</w:t>
+            </w:r>
             <w:r>
               <w:rPr>
                 <w:rFonts w:ascii="Arial" w:hAnsi="Arial" w:cs="Arial"/>
@@ -1044,7 +1208,7 @@
       <w:tr>
         <w:tc>
           <w:tcPr>
-            <w:tcW w:w="3234" w:type="dxa"/>
+            <w:tcW w:w="1345" w:type="dxa"/>
           </w:tcPr>
           <w:p>
             <w:pPr>
@@ -1084,7 +1248,7 @@
         </w:tc>
         <w:tc>
           <w:tcPr>
-            <w:tcW w:w="1261" w:type="dxa"/>
+            <w:tcW w:w="3332" w:type="dxa"/>
           </w:tcPr>
           <w:p>
             <w:pPr>
@@ -1116,7 +1280,7 @@
         </w:tc>
         <w:tc>
           <w:tcPr>
-            <w:tcW w:w="2520" w:type="dxa"/>
+            <w:tcW w:w="2339" w:type="dxa"/>
           </w:tcPr>
           <w:p>
             <w:pPr>
@@ -2013,6 +2177,7 @@
                 <w:sz w:val="24"/>
                 <w:szCs w:val="24"/>
               </w:rPr>
+              <w:lastRenderedPageBreak/>
               <w:t xml:space="preserve">{%tr for row in </w:t>
             </w:r>
             <w:proofErr w:type="spellStart"/>
@@ -2591,43 +2756,32 @@
                 <w:sz w:val="24"/>
                 <w:szCs w:val="24"/>
               </w:rPr>
-              <w:t xml:space="preserve">Monthly child support </w:t>
-            </w:r>
-            <w:r>
+              <w:t>Monthly child support ordered</w:t>
+            </w:r>
+          </w:p>
+        </w:tc>
+        <w:tc>
+          <w:tcPr>
+            <w:tcW w:w="1980" w:type="dxa"/>
+          </w:tcPr>
+          <w:p>
+            <w:pPr>
+              <w:widowControl w:val="0"/>
+              <w:spacing w:after="0" w:line="240" w:lineRule="auto"/>
               <w:rPr>
                 <w:rFonts w:ascii="Arial" w:eastAsia="Calibri" w:hAnsi="Arial" w:cs="Arial"/>
                 <w:b/>
                 <w:sz w:val="24"/>
                 <w:szCs w:val="24"/>
               </w:rPr>
-              <w:lastRenderedPageBreak/>
-              <w:t>ordered</w:t>
-            </w:r>
-          </w:p>
-        </w:tc>
-        <w:tc>
-          <w:tcPr>
-            <w:tcW w:w="1980" w:type="dxa"/>
-          </w:tcPr>
-          <w:p>
-            <w:pPr>
-              <w:widowControl w:val="0"/>
-              <w:spacing w:after="0" w:line="240" w:lineRule="auto"/>
+            </w:pPr>
+            <w:r>
               <w:rPr>
                 <w:rFonts w:ascii="Arial" w:eastAsia="Calibri" w:hAnsi="Arial" w:cs="Arial"/>
                 <w:b/>
                 <w:sz w:val="24"/>
                 <w:szCs w:val="24"/>
               </w:rPr>
-            </w:pPr>
-            <w:r>
-              <w:rPr>
-                <w:rFonts w:ascii="Arial" w:eastAsia="Calibri" w:hAnsi="Arial" w:cs="Arial"/>
-                <w:b/>
-                <w:sz w:val="24"/>
-                <w:szCs w:val="24"/>
-              </w:rPr>
-              <w:lastRenderedPageBreak/>
               <w:t>Amount paid</w:t>
             </w:r>
           </w:p>
@@ -3763,6 +3917,7 @@
           <w:sz w:val="24"/>
           <w:szCs w:val="24"/>
         </w:rPr>
+        <w:lastRenderedPageBreak/>
         <w:t xml:space="preserve">{%p </w:t>
       </w:r>
       <w:proofErr w:type="spellStart"/>
@@ -4955,7 +5110,6 @@
   <w:style w:type="character" w:default="1" w:styleId="DefaultParagraphFont">
     <w:name w:val="Default Paragraph Font"/>
     <w:uiPriority w:val="1"/>
-    <w:semiHidden/>
     <w:unhideWhenUsed/>
   </w:style>
   <w:style w:type="table" w:default="1" w:styleId="TableNormal">

</xml_diff>

<commit_message>
update addendum to get kids expenses table to match form
</commit_message>
<xml_diff>
--- a/docassemble/VT813/data/templates/VT_813A_addendum.docx
+++ b/docassemble/VT813/data/templates/VT_813A_addendum.docx
@@ -245,7 +245,7 @@
         </w:tc>
         <w:tc>
           <w:tcPr>
-            <w:tcW w:w="4677" w:type="dxa"/>
+            <w:tcW w:w="4678" w:type="dxa"/>
           </w:tcPr>
           <w:p>
             <w:pPr>
@@ -316,7 +316,7 @@
         </w:tc>
         <w:tc>
           <w:tcPr>
-            <w:tcW w:w="4677" w:type="dxa"/>
+            <w:tcW w:w="4678" w:type="dxa"/>
           </w:tcPr>
           <w:p>
             <w:pPr>
@@ -376,7 +376,7 @@
         </w:tc>
         <w:tc>
           <w:tcPr>
-            <w:tcW w:w="4677" w:type="dxa"/>
+            <w:tcW w:w="4678" w:type="dxa"/>
           </w:tcPr>
           <w:p>
             <w:pPr>
@@ -462,7 +462,7 @@
         </w:tc>
         <w:tc>
           <w:tcPr>
-            <w:tcW w:w="4677" w:type="dxa"/>
+            <w:tcW w:w="4678" w:type="dxa"/>
           </w:tcPr>
           <w:p>
             <w:pPr>
@@ -477,24 +477,6 @@
         </w:tc>
       </w:tr>
     </w:tbl>
-    <w:p>
-      <w:pPr>
-        <w:rPr>
-          <w:rFonts w:ascii="Arial" w:hAnsi="Arial" w:cs="Arial"/>
-          <w:sz w:val="24"/>
-          <w:szCs w:val="24"/>
-        </w:rPr>
-      </w:pPr>
-    </w:p>
-    <w:p>
-      <w:pPr>
-        <w:rPr>
-          <w:rFonts w:ascii="Arial" w:hAnsi="Arial" w:cs="Arial"/>
-          <w:sz w:val="24"/>
-          <w:szCs w:val="24"/>
-        </w:rPr>
-      </w:pPr>
-    </w:p>
     <w:p>
       <w:pPr>
         <w:rPr>
@@ -599,15 +581,15 @@
         <w:tblLook w:val="04A0" w:firstRow="1" w:lastRow="0" w:firstColumn="1" w:lastColumn="0" w:noHBand="0" w:noVBand="1"/>
       </w:tblPr>
       <w:tblGrid>
-        <w:gridCol w:w="1345"/>
-        <w:gridCol w:w="3332"/>
-        <w:gridCol w:w="2339"/>
-        <w:gridCol w:w="2339"/>
+        <w:gridCol w:w="2785"/>
+        <w:gridCol w:w="2250"/>
+        <w:gridCol w:w="2160"/>
+        <w:gridCol w:w="2160"/>
       </w:tblGrid>
       <w:tr>
         <w:tc>
           <w:tcPr>
-            <w:tcW w:w="1345" w:type="dxa"/>
+            <w:tcW w:w="2785" w:type="dxa"/>
           </w:tcPr>
           <w:p>
             <w:pPr>
@@ -633,7 +615,7 @@
         </w:tc>
         <w:tc>
           <w:tcPr>
-            <w:tcW w:w="3332" w:type="dxa"/>
+            <w:tcW w:w="2250" w:type="dxa"/>
           </w:tcPr>
           <w:p>
             <w:pPr>
@@ -659,7 +641,7 @@
         </w:tc>
         <w:tc>
           <w:tcPr>
-            <w:tcW w:w="2339" w:type="dxa"/>
+            <w:tcW w:w="2160" w:type="dxa"/>
           </w:tcPr>
           <w:p>
             <w:pPr>
@@ -685,7 +667,7 @@
         </w:tc>
         <w:tc>
           <w:tcPr>
-            <w:tcW w:w="2339" w:type="dxa"/>
+            <w:tcW w:w="2160" w:type="dxa"/>
           </w:tcPr>
           <w:p>
             <w:pPr>
@@ -713,32 +695,23 @@
       <w:tr>
         <w:tc>
           <w:tcPr>
-            <w:tcW w:w="1345" w:type="dxa"/>
-          </w:tcPr>
-          <w:p>
-            <w:pPr>
-              <w:rPr>
-                <w:rFonts w:ascii="Arial" w:hAnsi="Arial" w:cs="Arial"/>
-                <w:sz w:val="24"/>
-                <w:szCs w:val="24"/>
-              </w:rPr>
-            </w:pPr>
-            <w:r>
-              <w:rPr>
-                <w:rFonts w:ascii="Arial" w:eastAsia="Calibri" w:hAnsi="Arial" w:cs="Arial"/>
-                <w:sz w:val="24"/>
-                <w:szCs w:val="24"/>
-              </w:rPr>
-              <w:t>{%tr for index in range(0,personal_expenses.matches(source=’oth</w:t>
-            </w:r>
-            <w:r>
-              <w:rPr>
-                <w:rFonts w:ascii="Arial" w:eastAsia="Calibri" w:hAnsi="Arial" w:cs="Arial"/>
-                <w:sz w:val="24"/>
-                <w:szCs w:val="24"/>
-              </w:rPr>
-              <w:lastRenderedPageBreak/>
-              <w:t>er’) | length )%}</w:t>
+            <w:tcW w:w="2785" w:type="dxa"/>
+          </w:tcPr>
+          <w:p>
+            <w:pPr>
+              <w:rPr>
+                <w:rFonts w:ascii="Arial" w:hAnsi="Arial" w:cs="Arial"/>
+                <w:sz w:val="24"/>
+                <w:szCs w:val="24"/>
+              </w:rPr>
+            </w:pPr>
+            <w:r>
+              <w:rPr>
+                <w:rFonts w:ascii="Arial" w:eastAsia="Calibri" w:hAnsi="Arial" w:cs="Arial"/>
+                <w:sz w:val="24"/>
+                <w:szCs w:val="24"/>
+              </w:rPr>
+              <w:t>{%tr for index in range(0,personal_expenses.matches(source=’other’) | length )%}</w:t>
             </w:r>
             <w:bookmarkStart w:id="0" w:name="_Hlk192158652"/>
             <w:bookmarkEnd w:id="0"/>
@@ -746,39 +719,39 @@
         </w:tc>
         <w:tc>
           <w:tcPr>
-            <w:tcW w:w="3332" w:type="dxa"/>
-          </w:tcPr>
-          <w:p>
-            <w:pPr>
-              <w:widowControl w:val="0"/>
-              <w:spacing w:after="0" w:line="240" w:lineRule="auto"/>
-              <w:rPr>
-                <w:rFonts w:ascii="Arial" w:eastAsia="Calibri" w:hAnsi="Arial" w:cs="Arial"/>
-                <w:sz w:val="24"/>
-                <w:szCs w:val="24"/>
-              </w:rPr>
-            </w:pPr>
-          </w:p>
-        </w:tc>
-        <w:tc>
-          <w:tcPr>
-            <w:tcW w:w="2339" w:type="dxa"/>
-          </w:tcPr>
-          <w:p>
-            <w:pPr>
-              <w:widowControl w:val="0"/>
-              <w:spacing w:after="0" w:line="240" w:lineRule="auto"/>
-              <w:rPr>
-                <w:rFonts w:ascii="Arial" w:eastAsia="Calibri" w:hAnsi="Arial" w:cs="Arial"/>
-                <w:sz w:val="24"/>
-                <w:szCs w:val="24"/>
-              </w:rPr>
-            </w:pPr>
-          </w:p>
-        </w:tc>
-        <w:tc>
-          <w:tcPr>
-            <w:tcW w:w="2339" w:type="dxa"/>
+            <w:tcW w:w="2250" w:type="dxa"/>
+          </w:tcPr>
+          <w:p>
+            <w:pPr>
+              <w:widowControl w:val="0"/>
+              <w:spacing w:after="0" w:line="240" w:lineRule="auto"/>
+              <w:rPr>
+                <w:rFonts w:ascii="Arial" w:eastAsia="Calibri" w:hAnsi="Arial" w:cs="Arial"/>
+                <w:sz w:val="24"/>
+                <w:szCs w:val="24"/>
+              </w:rPr>
+            </w:pPr>
+          </w:p>
+        </w:tc>
+        <w:tc>
+          <w:tcPr>
+            <w:tcW w:w="2160" w:type="dxa"/>
+          </w:tcPr>
+          <w:p>
+            <w:pPr>
+              <w:widowControl w:val="0"/>
+              <w:spacing w:after="0" w:line="240" w:lineRule="auto"/>
+              <w:rPr>
+                <w:rFonts w:ascii="Arial" w:eastAsia="Calibri" w:hAnsi="Arial" w:cs="Arial"/>
+                <w:sz w:val="24"/>
+                <w:szCs w:val="24"/>
+              </w:rPr>
+            </w:pPr>
+          </w:p>
+        </w:tc>
+        <w:tc>
+          <w:tcPr>
+            <w:tcW w:w="2160" w:type="dxa"/>
           </w:tcPr>
           <w:p>
             <w:pPr>
@@ -796,7 +769,7 @@
       <w:tr>
         <w:tc>
           <w:tcPr>
-            <w:tcW w:w="1345" w:type="dxa"/>
+            <w:tcW w:w="2785" w:type="dxa"/>
           </w:tcPr>
           <w:p>
             <w:pPr>
@@ -854,7 +827,7 @@
         </w:tc>
         <w:tc>
           <w:tcPr>
-            <w:tcW w:w="3332" w:type="dxa"/>
+            <w:tcW w:w="2250" w:type="dxa"/>
           </w:tcPr>
           <w:p>
             <w:pPr>
@@ -980,6 +953,7 @@
                 <w:sz w:val="24"/>
                 <w:szCs w:val="24"/>
               </w:rPr>
+              <w:lastRenderedPageBreak/>
               <w:t>(</w:t>
             </w:r>
             <w:proofErr w:type="spellStart"/>
@@ -1054,24 +1028,25 @@
         </w:tc>
         <w:tc>
           <w:tcPr>
-            <w:tcW w:w="2339" w:type="dxa"/>
-          </w:tcPr>
-          <w:p>
-            <w:pPr>
-              <w:widowControl w:val="0"/>
-              <w:spacing w:after="0" w:line="240" w:lineRule="auto"/>
-              <w:rPr>
-                <w:rFonts w:ascii="Arial" w:hAnsi="Arial" w:cs="Arial"/>
-                <w:sz w:val="24"/>
-                <w:szCs w:val="24"/>
-              </w:rPr>
-            </w:pPr>
-            <w:r>
-              <w:rPr>
-                <w:rFonts w:ascii="Arial" w:hAnsi="Arial" w:cs="Arial"/>
-                <w:sz w:val="24"/>
-                <w:szCs w:val="24"/>
-              </w:rPr>
+            <w:tcW w:w="2160" w:type="dxa"/>
+          </w:tcPr>
+          <w:p>
+            <w:pPr>
+              <w:widowControl w:val="0"/>
+              <w:spacing w:after="0" w:line="240" w:lineRule="auto"/>
+              <w:rPr>
+                <w:rFonts w:ascii="Arial" w:hAnsi="Arial" w:cs="Arial"/>
+                <w:sz w:val="24"/>
+                <w:szCs w:val="24"/>
+              </w:rPr>
+            </w:pPr>
+            <w:r>
+              <w:rPr>
+                <w:rFonts w:ascii="Arial" w:hAnsi="Arial" w:cs="Arial"/>
+                <w:sz w:val="24"/>
+                <w:szCs w:val="24"/>
+              </w:rPr>
+              <w:lastRenderedPageBreak/>
               <w:t xml:space="preserve">{{ </w:t>
             </w:r>
             <w:proofErr w:type="spellStart"/>
@@ -1114,7 +1089,7 @@
         </w:tc>
         <w:tc>
           <w:tcPr>
-            <w:tcW w:w="2339" w:type="dxa"/>
+            <w:tcW w:w="2160" w:type="dxa"/>
           </w:tcPr>
           <w:p>
             <w:pPr>
@@ -1208,22 +1183,23 @@
       <w:tr>
         <w:tc>
           <w:tcPr>
-            <w:tcW w:w="1345" w:type="dxa"/>
-          </w:tcPr>
-          <w:p>
-            <w:pPr>
-              <w:rPr>
-                <w:rFonts w:ascii="Arial" w:hAnsi="Arial" w:cs="Arial"/>
-                <w:sz w:val="24"/>
-                <w:szCs w:val="24"/>
-              </w:rPr>
-            </w:pPr>
-            <w:r>
-              <w:rPr>
-                <w:rFonts w:ascii="Arial" w:eastAsia="Calibri" w:hAnsi="Arial" w:cs="Arial"/>
-                <w:sz w:val="24"/>
-                <w:szCs w:val="24"/>
-              </w:rPr>
+            <w:tcW w:w="2785" w:type="dxa"/>
+          </w:tcPr>
+          <w:p>
+            <w:pPr>
+              <w:rPr>
+                <w:rFonts w:ascii="Arial" w:hAnsi="Arial" w:cs="Arial"/>
+                <w:sz w:val="24"/>
+                <w:szCs w:val="24"/>
+              </w:rPr>
+            </w:pPr>
+            <w:r>
+              <w:rPr>
+                <w:rFonts w:ascii="Arial" w:eastAsia="Calibri" w:hAnsi="Arial" w:cs="Arial"/>
+                <w:sz w:val="24"/>
+                <w:szCs w:val="24"/>
+              </w:rPr>
+              <w:lastRenderedPageBreak/>
               <w:t xml:space="preserve">{%tr </w:t>
             </w:r>
             <w:proofErr w:type="spellStart"/>
@@ -1248,39 +1224,39 @@
         </w:tc>
         <w:tc>
           <w:tcPr>
-            <w:tcW w:w="3332" w:type="dxa"/>
-          </w:tcPr>
-          <w:p>
-            <w:pPr>
-              <w:widowControl w:val="0"/>
-              <w:spacing w:after="0" w:line="240" w:lineRule="auto"/>
-              <w:rPr>
-                <w:rFonts w:ascii="Arial" w:eastAsia="Calibri" w:hAnsi="Arial" w:cs="Arial"/>
-                <w:sz w:val="24"/>
-                <w:szCs w:val="24"/>
-              </w:rPr>
-            </w:pPr>
-          </w:p>
-        </w:tc>
-        <w:tc>
-          <w:tcPr>
-            <w:tcW w:w="2339" w:type="dxa"/>
-          </w:tcPr>
-          <w:p>
-            <w:pPr>
-              <w:widowControl w:val="0"/>
-              <w:spacing w:after="0" w:line="240" w:lineRule="auto"/>
-              <w:rPr>
-                <w:rFonts w:ascii="Arial" w:eastAsia="Calibri" w:hAnsi="Arial" w:cs="Arial"/>
-                <w:sz w:val="24"/>
-                <w:szCs w:val="24"/>
-              </w:rPr>
-            </w:pPr>
-          </w:p>
-        </w:tc>
-        <w:tc>
-          <w:tcPr>
-            <w:tcW w:w="2339" w:type="dxa"/>
+            <w:tcW w:w="2250" w:type="dxa"/>
+          </w:tcPr>
+          <w:p>
+            <w:pPr>
+              <w:widowControl w:val="0"/>
+              <w:spacing w:after="0" w:line="240" w:lineRule="auto"/>
+              <w:rPr>
+                <w:rFonts w:ascii="Arial" w:eastAsia="Calibri" w:hAnsi="Arial" w:cs="Arial"/>
+                <w:sz w:val="24"/>
+                <w:szCs w:val="24"/>
+              </w:rPr>
+            </w:pPr>
+          </w:p>
+        </w:tc>
+        <w:tc>
+          <w:tcPr>
+            <w:tcW w:w="2160" w:type="dxa"/>
+          </w:tcPr>
+          <w:p>
+            <w:pPr>
+              <w:widowControl w:val="0"/>
+              <w:spacing w:after="0" w:line="240" w:lineRule="auto"/>
+              <w:rPr>
+                <w:rFonts w:ascii="Arial" w:eastAsia="Calibri" w:hAnsi="Arial" w:cs="Arial"/>
+                <w:sz w:val="24"/>
+                <w:szCs w:val="24"/>
+              </w:rPr>
+            </w:pPr>
+          </w:p>
+        </w:tc>
+        <w:tc>
+          <w:tcPr>
+            <w:tcW w:w="2160" w:type="dxa"/>
           </w:tcPr>
           <w:p>
             <w:pPr>
@@ -1416,14 +1392,13 @@
         <w:tblLook w:val="04A0" w:firstRow="1" w:lastRow="0" w:firstColumn="1" w:lastColumn="0" w:noHBand="0" w:noVBand="1"/>
       </w:tblPr>
       <w:tblGrid>
-        <w:gridCol w:w="3234"/>
-        <w:gridCol w:w="2971"/>
-        <w:gridCol w:w="3150"/>
+        <w:gridCol w:w="4677"/>
+        <w:gridCol w:w="4678"/>
       </w:tblGrid>
       <w:tr>
         <w:tc>
           <w:tcPr>
-            <w:tcW w:w="3234" w:type="dxa"/>
+            <w:tcW w:w="4677" w:type="dxa"/>
           </w:tcPr>
           <w:p>
             <w:pPr>
@@ -1449,7 +1424,7 @@
         </w:tc>
         <w:tc>
           <w:tcPr>
-            <w:tcW w:w="2971" w:type="dxa"/>
+            <w:tcW w:w="4678" w:type="dxa"/>
           </w:tcPr>
           <w:p>
             <w:pPr>
@@ -1469,44 +1444,7 @@
                 <w:sz w:val="24"/>
                 <w:szCs w:val="24"/>
               </w:rPr>
-              <w:t>Amount</w:t>
-            </w:r>
-          </w:p>
-        </w:tc>
-        <w:tc>
-          <w:tcPr>
-            <w:tcW w:w="3150" w:type="dxa"/>
-          </w:tcPr>
-          <w:p>
-            <w:pPr>
-              <w:widowControl w:val="0"/>
-              <w:spacing w:after="0" w:line="240" w:lineRule="auto"/>
-              <w:rPr>
-                <w:rFonts w:ascii="Arial" w:hAnsi="Arial" w:cs="Arial"/>
-                <w:b/>
-                <w:sz w:val="24"/>
-                <w:szCs w:val="24"/>
-              </w:rPr>
-            </w:pPr>
-            <w:proofErr w:type="gramStart"/>
-            <w:r>
-              <w:rPr>
-                <w:rFonts w:ascii="Arial" w:eastAsia="Calibri" w:hAnsi="Arial" w:cs="Arial"/>
-                <w:b/>
-                <w:sz w:val="24"/>
-                <w:szCs w:val="24"/>
-              </w:rPr>
-              <w:t>Paid</w:t>
-            </w:r>
-            <w:proofErr w:type="gramEnd"/>
-            <w:r>
-              <w:rPr>
-                <w:rFonts w:ascii="Arial" w:eastAsia="Calibri" w:hAnsi="Arial" w:cs="Arial"/>
-                <w:b/>
-                <w:sz w:val="24"/>
-                <w:szCs w:val="24"/>
-              </w:rPr>
-              <w:t xml:space="preserve"> this many times a year</w:t>
+              <w:t>Monthly amount paid by you</w:t>
             </w:r>
           </w:p>
         </w:tc>
@@ -1514,7 +1452,7 @@
       <w:tr>
         <w:tc>
           <w:tcPr>
-            <w:tcW w:w="3234" w:type="dxa"/>
+            <w:tcW w:w="4677" w:type="dxa"/>
           </w:tcPr>
           <w:p>
             <w:pPr>
@@ -1554,23 +1492,7 @@
         </w:tc>
         <w:tc>
           <w:tcPr>
-            <w:tcW w:w="2971" w:type="dxa"/>
-          </w:tcPr>
-          <w:p>
-            <w:pPr>
-              <w:widowControl w:val="0"/>
-              <w:spacing w:after="0" w:line="240" w:lineRule="auto"/>
-              <w:rPr>
-                <w:rFonts w:ascii="Arial" w:eastAsia="Calibri" w:hAnsi="Arial" w:cs="Arial"/>
-                <w:sz w:val="24"/>
-                <w:szCs w:val="24"/>
-              </w:rPr>
-            </w:pPr>
-          </w:p>
-        </w:tc>
-        <w:tc>
-          <w:tcPr>
-            <w:tcW w:w="3150" w:type="dxa"/>
+            <w:tcW w:w="4678" w:type="dxa"/>
           </w:tcPr>
           <w:p>
             <w:pPr>
@@ -1588,7 +1510,7 @@
       <w:tr>
         <w:tc>
           <w:tcPr>
-            <w:tcW w:w="3234" w:type="dxa"/>
+            <w:tcW w:w="4677" w:type="dxa"/>
           </w:tcPr>
           <w:p>
             <w:pPr>
@@ -1610,7 +1532,7 @@
         </w:tc>
         <w:tc>
           <w:tcPr>
-            <w:tcW w:w="2971" w:type="dxa"/>
+            <w:tcW w:w="4678" w:type="dxa"/>
           </w:tcPr>
           <w:p>
             <w:pPr>
@@ -1630,74 +1552,6 @@
               </w:rPr>
               <w:t xml:space="preserve">{{ </w:t>
             </w:r>
-            <w:proofErr w:type="spellStart"/>
-            <w:r>
-              <w:rPr>
-                <w:rFonts w:ascii="Arial" w:eastAsia="Calibri" w:hAnsi="Arial" w:cs="Arial"/>
-                <w:sz w:val="24"/>
-                <w:szCs w:val="24"/>
-              </w:rPr>
-              <w:t>children_expenses.matches</w:t>
-            </w:r>
-            <w:proofErr w:type="spellEnd"/>
-            <w:r>
-              <w:rPr>
-                <w:rFonts w:ascii="Arial" w:eastAsia="Calibri" w:hAnsi="Arial" w:cs="Arial"/>
-                <w:sz w:val="24"/>
-                <w:szCs w:val="24"/>
-              </w:rPr>
-              <w:t>(source=’</w:t>
-            </w:r>
-            <w:proofErr w:type="spellStart"/>
-            <w:r>
-              <w:rPr>
-                <w:rFonts w:ascii="Arial" w:eastAsia="Calibri" w:hAnsi="Arial" w:cs="Arial"/>
-                <w:sz w:val="24"/>
-                <w:szCs w:val="24"/>
-              </w:rPr>
-              <w:t>kids_other</w:t>
-            </w:r>
-            <w:proofErr w:type="spellEnd"/>
-            <w:r>
-              <w:rPr>
-                <w:rFonts w:ascii="Arial" w:eastAsia="Calibri" w:hAnsi="Arial" w:cs="Arial"/>
-                <w:sz w:val="24"/>
-                <w:szCs w:val="24"/>
-              </w:rPr>
-              <w:t>’)[index]</w:t>
-            </w:r>
-            <w:r>
-              <w:rPr>
-                <w:rFonts w:ascii="Arial" w:hAnsi="Arial" w:cs="Arial"/>
-                <w:sz w:val="24"/>
-                <w:szCs w:val="24"/>
-              </w:rPr>
-              <w:t>.value | currency }}</w:t>
-            </w:r>
-          </w:p>
-        </w:tc>
-        <w:tc>
-          <w:tcPr>
-            <w:tcW w:w="3150" w:type="dxa"/>
-          </w:tcPr>
-          <w:p>
-            <w:pPr>
-              <w:widowControl w:val="0"/>
-              <w:spacing w:after="0" w:line="240" w:lineRule="auto"/>
-              <w:rPr>
-                <w:rFonts w:ascii="Arial" w:eastAsia="Calibri" w:hAnsi="Arial" w:cs="Arial"/>
-                <w:sz w:val="24"/>
-                <w:szCs w:val="24"/>
-              </w:rPr>
-            </w:pPr>
-            <w:r>
-              <w:rPr>
-                <w:rFonts w:ascii="Arial" w:hAnsi="Arial" w:cs="Arial"/>
-                <w:sz w:val="24"/>
-                <w:szCs w:val="24"/>
-              </w:rPr>
-              <w:t xml:space="preserve">{{ </w:t>
-            </w:r>
             <w:r>
               <w:rPr>
                 <w:rFonts w:ascii="Arial" w:eastAsia="Calibri" w:hAnsi="Arial" w:cs="Arial"/>
@@ -1712,7 +1566,23 @@
                 <w:sz w:val="24"/>
                 <w:szCs w:val="24"/>
               </w:rPr>
-              <w:t>.times_per_year }}</w:t>
+              <w:t>.</w:t>
+            </w:r>
+            <w:r>
+              <w:rPr>
+                <w:rFonts w:ascii="Arial" w:hAnsi="Arial" w:cs="Arial"/>
+                <w:sz w:val="24"/>
+                <w:szCs w:val="24"/>
+              </w:rPr>
+              <w:t xml:space="preserve">total(times_per_year=12) </w:t>
+            </w:r>
+            <w:r>
+              <w:rPr>
+                <w:rFonts w:ascii="Arial" w:hAnsi="Arial" w:cs="Arial"/>
+                <w:sz w:val="24"/>
+                <w:szCs w:val="24"/>
+              </w:rPr>
+              <w:t>| currency }}</w:t>
             </w:r>
           </w:p>
         </w:tc>
@@ -1720,7 +1590,7 @@
       <w:tr>
         <w:tc>
           <w:tcPr>
-            <w:tcW w:w="3234" w:type="dxa"/>
+            <w:tcW w:w="4677" w:type="dxa"/>
           </w:tcPr>
           <w:p>
             <w:pPr>
@@ -1760,23 +1630,7 @@
         </w:tc>
         <w:tc>
           <w:tcPr>
-            <w:tcW w:w="2971" w:type="dxa"/>
-          </w:tcPr>
-          <w:p>
-            <w:pPr>
-              <w:widowControl w:val="0"/>
-              <w:spacing w:after="0" w:line="240" w:lineRule="auto"/>
-              <w:rPr>
-                <w:rFonts w:ascii="Arial" w:eastAsia="Calibri" w:hAnsi="Arial" w:cs="Arial"/>
-                <w:sz w:val="24"/>
-                <w:szCs w:val="24"/>
-              </w:rPr>
-            </w:pPr>
-          </w:p>
-        </w:tc>
-        <w:tc>
-          <w:tcPr>
-            <w:tcW w:w="3150" w:type="dxa"/>
+            <w:tcW w:w="4678" w:type="dxa"/>
           </w:tcPr>
           <w:p>
             <w:pPr>
@@ -2177,7 +2031,6 @@
                 <w:sz w:val="24"/>
                 <w:szCs w:val="24"/>
               </w:rPr>
-              <w:lastRenderedPageBreak/>
               <w:t xml:space="preserve">{%tr for row in </w:t>
             </w:r>
             <w:proofErr w:type="spellStart"/>
@@ -2756,7 +2609,17 @@
                 <w:sz w:val="24"/>
                 <w:szCs w:val="24"/>
               </w:rPr>
-              <w:t>Monthly child support ordered</w:t>
+              <w:t xml:space="preserve">Monthly child </w:t>
+            </w:r>
+            <w:r>
+              <w:rPr>
+                <w:rFonts w:ascii="Arial" w:eastAsia="Calibri" w:hAnsi="Arial" w:cs="Arial"/>
+                <w:b/>
+                <w:sz w:val="24"/>
+                <w:szCs w:val="24"/>
+              </w:rPr>
+              <w:lastRenderedPageBreak/>
+              <w:t>support ordered</w:t>
             </w:r>
           </w:p>
         </w:tc>
@@ -2782,6 +2645,7 @@
                 <w:sz w:val="24"/>
                 <w:szCs w:val="24"/>
               </w:rPr>
+              <w:lastRenderedPageBreak/>
               <w:t>Amount paid</w:t>
             </w:r>
           </w:p>
@@ -3917,7 +3781,6 @@
           <w:sz w:val="24"/>
           <w:szCs w:val="24"/>
         </w:rPr>
-        <w:lastRenderedPageBreak/>
         <w:t xml:space="preserve">{%p </w:t>
       </w:r>
       <w:proofErr w:type="spellStart"/>
@@ -5110,6 +4973,7 @@
   <w:style w:type="character" w:default="1" w:styleId="DefaultParagraphFont">
     <w:name w:val="Default Paragraph Font"/>
     <w:uiPriority w:val="1"/>
+    <w:semiHidden/>
     <w:unhideWhenUsed/>
   </w:style>
   <w:style w:type="table" w:default="1" w:styleId="TableNormal">

</xml_diff>